<commit_message>
Updated for Robyns feedback
</commit_message>
<xml_diff>
--- a/Eduard-Danalache-Resume-Consulting.docx
+++ b/Eduard-Danalache-Resume-Consulting.docx
@@ -311,14 +311,7 @@
               <w:rFonts w:ascii="Times New Roman" w:hAnsi="Times New Roman" w:cs="Times New Roman"/>
               <w:szCs w:val="24"/>
             </w:rPr>
-            <w:t>: 3.</w:t>
-          </w:r>
-          <w:r>
-            <w:rPr>
-              <w:rFonts w:ascii="Times New Roman" w:hAnsi="Times New Roman" w:cs="Times New Roman"/>
-              <w:szCs w:val="24"/>
-            </w:rPr>
-            <w:t>40</w:t>
+            <w:t>: 3.40</w:t>
           </w:r>
           <w:r>
             <w:rPr>
@@ -980,23 +973,7 @@
           <w:b/>
           <w:szCs w:val="20"/>
         </w:rPr>
-        <w:t>Menlo Park</w:t>
-      </w:r>
-      <w:r>
-        <w:rPr>
-          <w:rFonts w:ascii="Times" w:hAnsi="Times" w:cs="Times New Roman"/>
-          <w:b/>
-          <w:szCs w:val="20"/>
-        </w:rPr>
-        <w:t xml:space="preserve">, </w:t>
-      </w:r>
-      <w:r>
-        <w:rPr>
-          <w:rFonts w:ascii="Times" w:hAnsi="Times" w:cs="Times New Roman"/>
-          <w:b/>
-          <w:szCs w:val="20"/>
-        </w:rPr>
-        <w:t>CA</w:t>
+        <w:t>Menlo Park, CA</w:t>
       </w:r>
     </w:p>
     <w:p>
@@ -2255,6 +2232,15 @@
           <w:sz w:val="20"/>
           <w:szCs w:val="21"/>
         </w:rPr>
+        <w:t xml:space="preserve">            </w:t>
+      </w:r>
+      <w:bookmarkStart w:id="0" w:name="_GoBack"/>
+      <w:bookmarkEnd w:id="0"/>
+      <w:r>
+        <w:rPr>
+          <w:sz w:val="20"/>
+          <w:szCs w:val="21"/>
+        </w:rPr>
         <w:t>September 2016</w:t>
       </w:r>
       <w:r>
@@ -2657,15 +2643,7 @@
           <w:b/>
           <w:szCs w:val="24"/>
         </w:rPr>
-        <w:t xml:space="preserve">Rice </w:t>
-      </w:r>
-      <w:r>
-        <w:rPr>
-          <w:rFonts w:ascii="Times New Roman" w:hAnsi="Times New Roman" w:cs="Times New Roman"/>
-          <w:b/>
-          <w:szCs w:val="24"/>
-        </w:rPr>
-        <w:t>Consulting</w:t>
+        <w:t>Rice Consulting</w:t>
       </w:r>
       <w:r>
         <w:rPr>
@@ -2888,14 +2866,7 @@
           <w:rFonts w:ascii="Times New Roman" w:hAnsi="Times New Roman" w:cs="Times New Roman"/>
           <w:szCs w:val="24"/>
         </w:rPr>
-        <w:t xml:space="preserve"> </w:t>
-      </w:r>
-      <w:r>
-        <w:rPr>
-          <w:rFonts w:ascii="Times New Roman" w:hAnsi="Times New Roman" w:cs="Times New Roman"/>
-          <w:szCs w:val="24"/>
-        </w:rPr>
-        <w:t>Present</w:t>
+        <w:t xml:space="preserve"> Present</w:t>
       </w:r>
     </w:p>
     <w:p>
@@ -3232,8 +3203,6 @@
         </w:rPr>
         <w:tab/>
       </w:r>
-      <w:bookmarkStart w:id="0" w:name="_GoBack"/>
-      <w:bookmarkEnd w:id="0"/>
       <w:r>
         <w:rPr>
           <w:rFonts w:ascii="Times New Roman" w:hAnsi="Times New Roman" w:cs="Times New Roman"/>
@@ -3489,7 +3458,23 @@
           <w:sz w:val="22"/>
           <w:szCs w:val="26"/>
         </w:rPr>
-        <w:t>SKILLS, OTHER ACTIVITIES, &amp; INTERESTS</w:t>
+        <w:t>SKILLS</w:t>
+      </w:r>
+      <w:r>
+        <w:rPr>
+          <w:b/>
+          <w:sz w:val="22"/>
+          <w:szCs w:val="26"/>
+        </w:rPr>
+        <w:t xml:space="preserve"> </w:t>
+      </w:r>
+      <w:r>
+        <w:rPr>
+          <w:b/>
+          <w:sz w:val="22"/>
+          <w:szCs w:val="26"/>
+        </w:rPr>
+        <w:t>&amp; INTERESTS</w:t>
       </w:r>
     </w:p>
     <w:p>
@@ -3632,7 +3617,19 @@
         <w:rPr>
           <w:sz w:val="20"/>
         </w:rPr>
-        <w:t xml:space="preserve"> Leadership Conference, Lea</w:t>
+        <w:t xml:space="preserve"> Leadership Conference, </w:t>
+      </w:r>
+      <w:r>
+        <w:rPr>
+          <w:sz w:val="20"/>
+        </w:rPr>
+        <w:t xml:space="preserve">3-Day Startup, </w:t>
+      </w:r>
+      <w:r>
+        <w:rPr>
+          <w:sz w:val="20"/>
+        </w:rPr>
+        <w:t>Lea</w:t>
       </w:r>
       <w:r>
         <w:rPr>
@@ -3893,7 +3890,31 @@
         <w:sz w:val="20"/>
         <w:szCs w:val="24"/>
       </w:rPr>
-      <w:t>Eduard.Danalache@rice.edu</w:t>
+      <w:t>Eduard.</w:t>
+    </w:r>
+    <w:r>
+      <w:rPr>
+        <w:rFonts w:ascii="Times New Roman" w:hAnsi="Times New Roman" w:cs="Times New Roman"/>
+        <w:sz w:val="20"/>
+        <w:szCs w:val="24"/>
+      </w:rPr>
+      <w:t>G.Dan</w:t>
+    </w:r>
+    <w:r>
+      <w:rPr>
+        <w:rFonts w:ascii="Times New Roman" w:hAnsi="Times New Roman" w:cs="Times New Roman"/>
+        <w:sz w:val="20"/>
+        <w:szCs w:val="24"/>
+      </w:rPr>
+      <w:t>@</w:t>
+    </w:r>
+    <w:r>
+      <w:rPr>
+        <w:rFonts w:ascii="Times New Roman" w:hAnsi="Times New Roman" w:cs="Times New Roman"/>
+        <w:sz w:val="20"/>
+        <w:szCs w:val="24"/>
+      </w:rPr>
+      <w:t>gmail.com</w:t>
     </w:r>
   </w:p>
 </w:hdr>
@@ -7593,7 +7614,7 @@
     <w:sig w:usb0="00000287" w:usb1="00000000" w:usb2="00000000" w:usb3="00000000" w:csb0="0000009F" w:csb1="00000000"/>
   </w:font>
   <w:font w:name="MS PMincho">
-    <w:altName w:val="Yu Gothic"/>
+    <w:altName w:val="MS PMincho"/>
     <w:charset w:val="80"/>
     <w:family w:val="roman"/>
     <w:pitch w:val="variable"/>
@@ -7813,6 +7834,7 @@
     <w:rsid w:val="005405EB"/>
     <w:rsid w:val="00554F40"/>
     <w:rsid w:val="00562261"/>
+    <w:rsid w:val="00564740"/>
     <w:rsid w:val="005830A0"/>
     <w:rsid w:val="00603836"/>
     <w:rsid w:val="006304B4"/>
@@ -8688,7 +8710,7 @@
 </file>
 
 <file path=customXml/itemProps1.xml><?xml version="1.0" encoding="utf-8"?>
-<ds:datastoreItem xmlns:ds="http://schemas.openxmlformats.org/officeDocument/2006/customXml" ds:itemID="{DCF24609-43A9-4CCA-A086-9BA2C0BDF667}">
+<ds:datastoreItem xmlns:ds="http://schemas.openxmlformats.org/officeDocument/2006/customXml" ds:itemID="{6F883EE1-166D-4367-B8F2-2A1A6AD44F99}">
   <ds:schemaRefs>
     <ds:schemaRef ds:uri="http://schemas.openxmlformats.org/officeDocument/2006/bibliography"/>
   </ds:schemaRefs>

</xml_diff>

<commit_message>
Removed Master, updated resume
</commit_message>
<xml_diff>
--- a/Eduard-Danalache-Resume-Consulting.docx
+++ b/Eduard-Danalache-Resume-Consulting.docx
@@ -50,7 +50,6 @@
             <w:docPart w:val="FCE88E6BB191ED49B407F3E90FC7B86B"/>
           </w:placeholder>
         </w:sdtPr>
-        <w:sdtEndPr/>
         <w:sdtContent>
           <w:r>
             <w:rPr>
@@ -334,7 +333,6 @@
           <w:docPart w:val="FC3D9D98DCE66945B6395BED08990476"/>
         </w:placeholder>
       </w:sdtPr>
-      <w:sdtEndPr/>
       <w:sdtContent>
         <w:p>
           <w:pPr>
@@ -343,6 +341,9 @@
               <w:ilvl w:val="0"/>
               <w:numId w:val="0"/>
             </w:numPr>
+            <w:tabs>
+              <w:tab w:val="left" w:pos="720"/>
+            </w:tabs>
             <w:spacing w:after="0" w:line="240" w:lineRule="auto"/>
             <w:contextualSpacing/>
             <w:rPr>
@@ -356,7 +357,14 @@
               <w:b/>
               <w:szCs w:val="24"/>
             </w:rPr>
-            <w:t>Honors:</w:t>
+            <w:t>Honors</w:t>
+          </w:r>
+          <w:r>
+            <w:rPr>
+              <w:rFonts w:ascii="Times New Roman" w:hAnsi="Times New Roman" w:cs="Times New Roman"/>
+              <w:szCs w:val="24"/>
+            </w:rPr>
+            <w:t>:</w:t>
           </w:r>
           <w:r>
             <w:rPr>
@@ -369,104 +377,53 @@
           <w:r>
             <w:rPr>
               <w:rFonts w:ascii="Times New Roman" w:hAnsi="Times New Roman" w:cs="Times New Roman"/>
-              <w:b/>
               <w:szCs w:val="24"/>
             </w:rPr>
-            <w:t xml:space="preserve">2018: </w:t>
+            <w:t>Deloitte Case Competition - 1</w:t>
+          </w:r>
+          <w:r>
+            <w:rPr>
+              <w:rFonts w:ascii="Times New Roman" w:hAnsi="Times New Roman" w:cs="Times New Roman"/>
+              <w:szCs w:val="24"/>
+              <w:vertAlign w:val="superscript"/>
+            </w:rPr>
+            <w:t>st</w:t>
           </w:r>
           <w:r>
             <w:rPr>
               <w:rFonts w:ascii="Times New Roman" w:hAnsi="Times New Roman" w:cs="Times New Roman"/>
               <w:szCs w:val="24"/>
             </w:rPr>
-            <w:t xml:space="preserve">Deloitte Case Competition, Google Games; </w:t>
+            <w:t>, Accenture Innovation Challenge - 1</w:t>
+          </w:r>
+          <w:r>
+            <w:rPr>
+              <w:rFonts w:ascii="Times New Roman" w:hAnsi="Times New Roman" w:cs="Times New Roman"/>
+              <w:szCs w:val="24"/>
+              <w:vertAlign w:val="superscript"/>
+            </w:rPr>
+            <w:t>s</w:t>
+          </w:r>
+          <w:r>
+            <w:rPr>
+              <w:rFonts w:ascii="Times New Roman" w:hAnsi="Times New Roman" w:cs="Times New Roman"/>
+              <w:szCs w:val="20"/>
+              <w:vertAlign w:val="superscript"/>
+            </w:rPr>
+            <w:t>t</w:t>
+          </w:r>
+          <w:r>
+            <w:rPr>
+              <w:rFonts w:ascii="Times New Roman" w:hAnsi="Times New Roman" w:cs="Times New Roman"/>
+              <w:szCs w:val="20"/>
+            </w:rPr>
+            <w:t>,</w:t>
           </w:r>
           <w:r>
             <w:rPr>
               <w:rFonts w:ascii="Times New Roman" w:hAnsi="Times New Roman" w:cs="Times New Roman"/>
               <w:b/>
-              <w:szCs w:val="24"/>
-            </w:rPr>
-            <w:t xml:space="preserve">2017: </w:t>
-          </w:r>
-          <w:proofErr w:type="spellStart"/>
-          <w:r>
-            <w:rPr>
-              <w:rFonts w:ascii="Times New Roman" w:hAnsi="Times New Roman" w:cs="Times New Roman"/>
-              <w:szCs w:val="24"/>
-            </w:rPr>
-            <w:t>UChica</w:t>
-          </w:r>
-          <w:r>
-            <w:rPr>
-              <w:rFonts w:ascii="Times New Roman" w:hAnsi="Times New Roman" w:cs="Times New Roman"/>
-              <w:szCs w:val="24"/>
-            </w:rPr>
-            <w:t>go</w:t>
-          </w:r>
-          <w:proofErr w:type="spellEnd"/>
-          <w:r>
-            <w:rPr>
-              <w:rFonts w:ascii="Times New Roman" w:hAnsi="Times New Roman" w:cs="Times New Roman"/>
-              <w:szCs w:val="24"/>
-            </w:rPr>
-            <w:t xml:space="preserve"> Midwest Trading Competition</w:t>
-          </w:r>
-          <w:r>
-            <w:rPr>
-              <w:rFonts w:ascii="Times New Roman" w:hAnsi="Times New Roman" w:cs="Times New Roman"/>
-              <w:szCs w:val="24"/>
-            </w:rPr>
-            <w:t>, Accent</w:t>
-          </w:r>
-          <w:r>
-            <w:rPr>
-              <w:rFonts w:ascii="Times New Roman" w:hAnsi="Times New Roman" w:cs="Times New Roman"/>
-              <w:szCs w:val="24"/>
-            </w:rPr>
-            <w:t>ure Innovation Challenge</w:t>
-          </w:r>
-          <w:r>
-            <w:rPr>
-              <w:rFonts w:ascii="Times New Roman" w:hAnsi="Times New Roman" w:cs="Times New Roman"/>
-              <w:szCs w:val="24"/>
-            </w:rPr>
-            <w:t>;</w:t>
-          </w:r>
-          <w:r>
-            <w:rPr>
-              <w:rFonts w:ascii="Times New Roman" w:hAnsi="Times New Roman" w:cs="Times New Roman"/>
-              <w:szCs w:val="24"/>
-            </w:rPr>
-            <w:t xml:space="preserve"> </w:t>
-          </w:r>
-          <w:r>
-            <w:rPr>
-              <w:rFonts w:ascii="Times New Roman" w:hAnsi="Times New Roman" w:cs="Times New Roman"/>
-              <w:b/>
-              <w:szCs w:val="24"/>
-            </w:rPr>
-            <w:t xml:space="preserve">2016: </w:t>
-          </w:r>
-          <w:r>
-            <w:rPr>
-              <w:rFonts w:ascii="Times New Roman" w:hAnsi="Times New Roman" w:cs="Times New Roman"/>
-              <w:szCs w:val="24"/>
-            </w:rPr>
-            <w:t xml:space="preserve">Microsoft Coding Challenge; </w:t>
-          </w:r>
-          <w:r>
-            <w:rPr>
-              <w:rFonts w:ascii="Times New Roman" w:hAnsi="Times New Roman" w:cs="Times New Roman"/>
-              <w:b/>
-              <w:szCs w:val="24"/>
-            </w:rPr>
-            <w:t>2015:</w:t>
-          </w:r>
-          <w:r>
-            <w:rPr>
-              <w:rFonts w:ascii="Times New Roman" w:hAnsi="Times New Roman" w:cs="Times New Roman"/>
-              <w:szCs w:val="24"/>
+              <w:szCs w:val="20"/>
             </w:rPr>
             <w:t xml:space="preserve"> </w:t>
           </w:r>
@@ -475,21 +432,60 @@
               <w:rFonts w:ascii="Times New Roman" w:hAnsi="Times New Roman" w:cs="Times New Roman"/>
               <w:szCs w:val="24"/>
             </w:rPr>
-            <w:t>Pre</w:t>
+            <w:t>Google Games - 1</w:t>
+          </w:r>
+          <w:r>
+            <w:rPr>
+              <w:rFonts w:ascii="Times New Roman" w:hAnsi="Times New Roman" w:cs="Times New Roman"/>
+              <w:szCs w:val="24"/>
+              <w:vertAlign w:val="superscript"/>
+            </w:rPr>
+            <w:t>st</w:t>
           </w:r>
           <w:r>
             <w:rPr>
               <w:rFonts w:ascii="Times New Roman" w:hAnsi="Times New Roman" w:cs="Times New Roman"/>
               <w:szCs w:val="24"/>
             </w:rPr>
-            <w:t>sident’s Volunteer Service Award - Gold</w:t>
+            <w:t>, Microsoft Coding Challenge - 1</w:t>
+          </w:r>
+          <w:r>
+            <w:rPr>
+              <w:rFonts w:ascii="Times New Roman" w:hAnsi="Times New Roman" w:cs="Times New Roman"/>
+              <w:szCs w:val="24"/>
+              <w:vertAlign w:val="superscript"/>
+            </w:rPr>
+            <w:t>st</w:t>
           </w:r>
           <w:r>
             <w:rPr>
               <w:rFonts w:ascii="Times New Roman" w:hAnsi="Times New Roman" w:cs="Times New Roman"/>
               <w:szCs w:val="24"/>
             </w:rPr>
-            <w:t>, Intel Science Talent Search</w:t>
+            <w:t xml:space="preserve">, </w:t>
+          </w:r>
+          <w:r>
+            <w:rPr>
+              <w:rFonts w:ascii="Times New Roman" w:hAnsi="Times New Roman" w:cs="Times New Roman"/>
+              <w:szCs w:val="20"/>
+            </w:rPr>
+            <w:t xml:space="preserve">Intel Science Talent Search - Semifinalist, President’s Volunteer Service Award - Gold, </w:t>
+          </w:r>
+          <w:proofErr w:type="spellStart"/>
+          <w:r>
+            <w:rPr>
+              <w:rFonts w:ascii="Times New Roman" w:hAnsi="Times New Roman" w:cs="Times New Roman"/>
+              <w:szCs w:val="20"/>
+            </w:rPr>
+            <w:t>UChicago</w:t>
+          </w:r>
+          <w:proofErr w:type="spellEnd"/>
+          <w:r>
+            <w:rPr>
+              <w:rFonts w:ascii="Times New Roman" w:hAnsi="Times New Roman" w:cs="Times New Roman"/>
+              <w:szCs w:val="20"/>
+            </w:rPr>
+            <w:t xml:space="preserve"> Trading Competition - $500</w:t>
           </w:r>
         </w:p>
         <w:p>
@@ -987,6 +983,7 @@
           <w:szCs w:val="20"/>
         </w:rPr>
       </w:pPr>
+      <w:bookmarkStart w:id="0" w:name="_Hlk521450551"/>
       <w:r>
         <w:rPr>
           <w:rFonts w:ascii="Times" w:hAnsi="Times" w:cs="Times New Roman"/>
@@ -1011,6 +1008,8 @@
         </w:rPr>
         <w:t xml:space="preserve"> (Full-Stack)</w:t>
       </w:r>
+      <w:bookmarkStart w:id="1" w:name="_GoBack"/>
+      <w:bookmarkEnd w:id="1"/>
       <w:r>
         <w:rPr>
           <w:rFonts w:ascii="Times" w:hAnsi="Times" w:cs="Times New Roman"/>
@@ -1061,7 +1060,6 @@
         </w:rPr>
         <w:tab/>
       </w:r>
-      <w:proofErr w:type="gramStart"/>
       <w:r>
         <w:rPr>
           <w:rFonts w:ascii="Times" w:hAnsi="Times" w:cs="Times New Roman"/>
@@ -1075,39 +1073,73 @@
           <w:rFonts w:ascii="Times" w:hAnsi="Times" w:cs="Times New Roman"/>
           <w:szCs w:val="20"/>
         </w:rPr>
-        <w:t>May</w:t>
-      </w:r>
-      <w:proofErr w:type="gramEnd"/>
+        <w:t xml:space="preserve">May 2018 – </w:t>
+      </w:r>
       <w:r>
         <w:rPr>
           <w:rFonts w:ascii="Times" w:hAnsi="Times" w:cs="Times New Roman"/>
           <w:szCs w:val="20"/>
         </w:rPr>
-        <w:t xml:space="preserve"> 2018 – </w:t>
+        <w:t>August</w:t>
       </w:r>
       <w:r>
         <w:rPr>
           <w:rFonts w:ascii="Times" w:hAnsi="Times" w:cs="Times New Roman"/>
           <w:szCs w:val="20"/>
         </w:rPr>
-        <w:t>August</w:t>
-      </w:r>
-      <w:r>
-        <w:rPr>
-          <w:rFonts w:ascii="Times" w:hAnsi="Times" w:cs="Times New Roman"/>
-          <w:szCs w:val="20"/>
-        </w:rPr>
         <w:t xml:space="preserve"> 2018</w:t>
+      </w:r>
+    </w:p>
+    <w:bookmarkEnd w:id="0"/>
+    <w:p>
+      <w:pPr>
+        <w:pStyle w:val="ResumeAlignRight"/>
+        <w:tabs>
+          <w:tab w:val="left" w:pos="0"/>
+        </w:tabs>
+        <w:rPr>
+          <w:rFonts w:ascii="Times" w:eastAsiaTheme="minorEastAsia" w:hAnsi="Times"/>
+          <w:sz w:val="20"/>
+          <w:szCs w:val="20"/>
+          <w:lang w:eastAsia="en-US"/>
+        </w:rPr>
+      </w:pPr>
+      <w:r>
+        <w:rPr>
+          <w:rFonts w:ascii="Times" w:eastAsiaTheme="minorEastAsia" w:hAnsi="Times"/>
+          <w:sz w:val="20"/>
+          <w:szCs w:val="20"/>
+          <w:lang w:eastAsia="en-US"/>
+        </w:rPr>
+        <w:t>• Redesigned a 3</w:t>
+      </w:r>
+      <w:r>
+        <w:rPr>
+          <w:rFonts w:ascii="Times" w:eastAsiaTheme="minorEastAsia" w:hAnsi="Times"/>
+          <w:sz w:val="20"/>
+          <w:szCs w:val="20"/>
+          <w:vertAlign w:val="superscript"/>
+          <w:lang w:eastAsia="en-US"/>
+        </w:rPr>
+        <w:t>rd</w:t>
+      </w:r>
+      <w:r>
+        <w:rPr>
+          <w:rFonts w:ascii="Times" w:eastAsiaTheme="minorEastAsia" w:hAnsi="Times"/>
+          <w:sz w:val="20"/>
+          <w:szCs w:val="20"/>
+          <w:lang w:eastAsia="en-US"/>
+        </w:rPr>
+        <w:t>-party measurement data-pipeline and status-monitoring dashboard, collaborating with a team of 13 Facebook engineers and business partners to integrate their products into my measurement solution, measuring over 13 billion daily impressions</w:t>
       </w:r>
     </w:p>
     <w:p>
       <w:pPr>
         <w:pStyle w:val="ResumeAlignRight"/>
         <w:tabs>
+          <w:tab w:val="left" w:pos="0"/>
           <w:tab w:val="left" w:pos="360"/>
         </w:tabs>
-        <w:ind w:left="360" w:hanging="360"/>
-        <w:contextualSpacing/>
         <w:rPr>
           <w:rFonts w:ascii="Times" w:eastAsiaTheme="minorEastAsia" w:hAnsi="Times"/>
           <w:sz w:val="20"/>
@@ -1122,117 +1154,16 @@
           <w:szCs w:val="20"/>
           <w:lang w:eastAsia="en-US"/>
         </w:rPr>
-        <w:t xml:space="preserve">• </w:t>
-      </w:r>
-      <w:r>
-        <w:rPr>
-          <w:rFonts w:ascii="Times" w:eastAsiaTheme="minorEastAsia" w:hAnsi="Times"/>
-          <w:sz w:val="20"/>
-          <w:szCs w:val="20"/>
-          <w:lang w:eastAsia="en-US"/>
-        </w:rPr>
-        <w:t>Co</w:t>
-      </w:r>
-      <w:r>
-        <w:rPr>
-          <w:rFonts w:ascii="Times" w:eastAsiaTheme="minorEastAsia" w:hAnsi="Times"/>
-          <w:sz w:val="20"/>
-          <w:szCs w:val="20"/>
-          <w:lang w:eastAsia="en-US"/>
-        </w:rPr>
-        <w:t>mpletely redesigned a 3</w:t>
-      </w:r>
-      <w:r>
-        <w:rPr>
-          <w:rFonts w:ascii="Times" w:eastAsiaTheme="minorEastAsia" w:hAnsi="Times"/>
-          <w:sz w:val="20"/>
-          <w:szCs w:val="20"/>
-          <w:vertAlign w:val="superscript"/>
-          <w:lang w:eastAsia="en-US"/>
-        </w:rPr>
-        <w:t>rd</w:t>
-      </w:r>
-      <w:r>
-        <w:rPr>
-          <w:rFonts w:ascii="Times" w:eastAsiaTheme="minorEastAsia" w:hAnsi="Times"/>
-          <w:sz w:val="20"/>
-          <w:szCs w:val="20"/>
-          <w:lang w:eastAsia="en-US"/>
-        </w:rPr>
-        <w:t>-party measurement data-</w:t>
-      </w:r>
-      <w:r>
-        <w:rPr>
-          <w:rFonts w:ascii="Times" w:eastAsiaTheme="minorEastAsia" w:hAnsi="Times"/>
-          <w:sz w:val="20"/>
-          <w:szCs w:val="20"/>
-          <w:lang w:eastAsia="en-US"/>
-        </w:rPr>
-        <w:t>pipeline</w:t>
-      </w:r>
-      <w:r>
-        <w:rPr>
-          <w:rFonts w:ascii="Times" w:eastAsiaTheme="minorEastAsia" w:hAnsi="Times"/>
-          <w:sz w:val="20"/>
-          <w:szCs w:val="20"/>
-          <w:lang w:eastAsia="en-US"/>
-        </w:rPr>
-        <w:t xml:space="preserve"> and</w:t>
-      </w:r>
-      <w:r>
-        <w:rPr>
-          <w:rFonts w:ascii="Times" w:eastAsiaTheme="minorEastAsia" w:hAnsi="Times"/>
-          <w:sz w:val="20"/>
-          <w:szCs w:val="20"/>
-          <w:lang w:eastAsia="en-US"/>
-        </w:rPr>
-        <w:t xml:space="preserve"> (i.e. DAR, TCR)</w:t>
-      </w:r>
-      <w:r>
-        <w:rPr>
-          <w:rFonts w:ascii="Times" w:eastAsiaTheme="minorEastAsia" w:hAnsi="Times"/>
-          <w:sz w:val="20"/>
-          <w:szCs w:val="20"/>
-          <w:lang w:eastAsia="en-US"/>
-        </w:rPr>
-        <w:t xml:space="preserve"> status-</w:t>
-      </w:r>
-      <w:r>
-        <w:rPr>
-          <w:rFonts w:ascii="Times" w:eastAsiaTheme="minorEastAsia" w:hAnsi="Times"/>
-          <w:sz w:val="20"/>
-          <w:szCs w:val="20"/>
-          <w:lang w:eastAsia="en-US"/>
-        </w:rPr>
-        <w:t>monitorin</w:t>
-      </w:r>
-      <w:r>
-        <w:rPr>
-          <w:rFonts w:ascii="Times" w:eastAsiaTheme="minorEastAsia" w:hAnsi="Times"/>
-          <w:sz w:val="20"/>
-          <w:szCs w:val="20"/>
-          <w:lang w:eastAsia="en-US"/>
-        </w:rPr>
-        <w:t>g dashboard</w:t>
-      </w:r>
-      <w:r>
-        <w:rPr>
-          <w:rFonts w:ascii="Times" w:eastAsiaTheme="minorEastAsia" w:hAnsi="Times"/>
-          <w:sz w:val="20"/>
-          <w:szCs w:val="20"/>
-          <w:lang w:eastAsia="en-US"/>
-        </w:rPr>
-        <w:t>, collaborating with 13 Facebook engineers and business partners to integrate their customized products into my measurement solution</w:t>
+        <w:t>• Streamlined status checking and realized a 10% increase in cross-team efficiency (my Facebook team and our business partners)</w:t>
       </w:r>
     </w:p>
     <w:p>
       <w:pPr>
         <w:pStyle w:val="ResumeAlignRight"/>
         <w:tabs>
+          <w:tab w:val="left" w:pos="0"/>
           <w:tab w:val="left" w:pos="360"/>
         </w:tabs>
-        <w:ind w:left="360" w:hanging="360"/>
-        <w:contextualSpacing/>
         <w:rPr>
           <w:rFonts w:ascii="Times" w:eastAsiaTheme="minorEastAsia" w:hAnsi="Times"/>
           <w:sz w:val="20"/>
@@ -1247,25 +1178,7 @@
           <w:szCs w:val="20"/>
           <w:lang w:eastAsia="en-US"/>
         </w:rPr>
-        <w:t xml:space="preserve">• </w:t>
-      </w:r>
-      <w:r>
-        <w:rPr>
-          <w:rFonts w:ascii="Times" w:eastAsiaTheme="minorEastAsia" w:hAnsi="Times"/>
-          <w:sz w:val="20"/>
-          <w:szCs w:val="20"/>
-          <w:lang w:eastAsia="en-US"/>
-        </w:rPr>
-        <w:t>Researched and learned about Facebook’s ads delivery strategy and how the Ads org works with businesses</w:t>
-      </w:r>
-      <w:r>
-        <w:rPr>
-          <w:rFonts w:ascii="Times" w:eastAsiaTheme="minorEastAsia" w:hAnsi="Times"/>
-          <w:sz w:val="20"/>
-          <w:szCs w:val="20"/>
-          <w:lang w:eastAsia="en-US"/>
-        </w:rPr>
-        <w:t xml:space="preserve"> and advertisers</w:t>
+        <w:t>• Researched Facebook’s ads delivery strategy and how the Ads org works internally with millions of businesses and advertisers</w:t>
       </w:r>
     </w:p>
     <w:p>
@@ -1612,7 +1525,6 @@
         <w:tabs>
           <w:tab w:val="left" w:pos="360"/>
         </w:tabs>
-        <w:ind w:left="360" w:hanging="360"/>
         <w:contextualSpacing/>
         <w:rPr>
           <w:rFonts w:ascii="Times" w:eastAsiaTheme="minorEastAsia" w:hAnsi="Times"/>
@@ -1628,7 +1540,7 @@
           <w:szCs w:val="20"/>
           <w:lang w:eastAsia="en-US"/>
         </w:rPr>
-        <w:t xml:space="preserve">• </w:t>
+        <w:t>• Analyzed metric</w:t>
       </w:r>
       <w:r>
         <w:rPr>
@@ -1637,7 +1549,7 @@
           <w:szCs w:val="20"/>
           <w:lang w:eastAsia="en-US"/>
         </w:rPr>
-        <w:t xml:space="preserve">Led and collaborated with a team of 10 professionals to redefine a legacy </w:t>
+        <w:t>s</w:t>
       </w:r>
       <w:r>
         <w:rPr>
@@ -1646,7 +1558,7 @@
           <w:szCs w:val="20"/>
           <w:lang w:eastAsia="en-US"/>
         </w:rPr>
-        <w:t>data pipeline</w:t>
+        <w:t xml:space="preserve"> and </w:t>
       </w:r>
       <w:r>
         <w:rPr>
@@ -1655,7 +1567,7 @@
           <w:szCs w:val="20"/>
           <w:lang w:eastAsia="en-US"/>
         </w:rPr>
-        <w:t xml:space="preserve"> and create a more robust </w:t>
+        <w:t>quantified</w:t>
       </w:r>
       <w:r>
         <w:rPr>
@@ -1664,7 +1576,7 @@
           <w:szCs w:val="20"/>
           <w:lang w:eastAsia="en-US"/>
         </w:rPr>
-        <w:t xml:space="preserve">analytics </w:t>
+        <w:t xml:space="preserve"> business risk and value associated with data governance and </w:t>
       </w:r>
       <w:r>
         <w:rPr>
@@ -1673,7 +1585,31 @@
           <w:szCs w:val="20"/>
           <w:lang w:eastAsia="en-US"/>
         </w:rPr>
-        <w:t>system</w:t>
+        <w:t>data quality efforts</w:t>
+      </w:r>
+    </w:p>
+    <w:p>
+      <w:pPr>
+        <w:pStyle w:val="ResumeAlignRight"/>
+        <w:tabs>
+          <w:tab w:val="left" w:pos="0"/>
+          <w:tab w:val="left" w:pos="360"/>
+        </w:tabs>
+        <w:rPr>
+          <w:rFonts w:ascii="Times" w:eastAsiaTheme="minorEastAsia" w:hAnsi="Times"/>
+          <w:sz w:val="20"/>
+          <w:szCs w:val="20"/>
+          <w:lang w:eastAsia="en-US"/>
+        </w:rPr>
+      </w:pPr>
+      <w:r>
+        <w:rPr>
+          <w:rFonts w:ascii="Times" w:eastAsiaTheme="minorEastAsia" w:hAnsi="Times"/>
+          <w:sz w:val="20"/>
+          <w:szCs w:val="20"/>
+          <w:lang w:eastAsia="en-US"/>
+        </w:rPr>
+        <w:t>• Designed a robust data pipeline that automated a process normally requiring manual input from 4 full-time analysts</w:t>
       </w:r>
     </w:p>
     <w:p>
@@ -1685,65 +1621,11 @@
         <w:contextualSpacing/>
         <w:rPr>
           <w:rFonts w:ascii="Times" w:eastAsiaTheme="minorEastAsia" w:hAnsi="Times"/>
-          <w:sz w:val="20"/>
+          <w:sz w:val="10"/>
           <w:szCs w:val="20"/>
           <w:lang w:eastAsia="en-US"/>
         </w:rPr>
       </w:pPr>
-      <w:r>
-        <w:rPr>
-          <w:rFonts w:ascii="Times" w:eastAsiaTheme="minorEastAsia" w:hAnsi="Times"/>
-          <w:sz w:val="20"/>
-          <w:szCs w:val="20"/>
-          <w:lang w:eastAsia="en-US"/>
-        </w:rPr>
-        <w:t>• Analyzed metric</w:t>
-      </w:r>
-      <w:r>
-        <w:rPr>
-          <w:rFonts w:ascii="Times" w:eastAsiaTheme="minorEastAsia" w:hAnsi="Times"/>
-          <w:sz w:val="20"/>
-          <w:szCs w:val="20"/>
-          <w:lang w:eastAsia="en-US"/>
-        </w:rPr>
-        <w:t>s</w:t>
-      </w:r>
-      <w:r>
-        <w:rPr>
-          <w:rFonts w:ascii="Times" w:eastAsiaTheme="minorEastAsia" w:hAnsi="Times"/>
-          <w:sz w:val="20"/>
-          <w:szCs w:val="20"/>
-          <w:lang w:eastAsia="en-US"/>
-        </w:rPr>
-        <w:t xml:space="preserve"> and </w:t>
-      </w:r>
-      <w:r>
-        <w:rPr>
-          <w:rFonts w:ascii="Times" w:eastAsiaTheme="minorEastAsia" w:hAnsi="Times"/>
-          <w:sz w:val="20"/>
-          <w:szCs w:val="20"/>
-          <w:lang w:eastAsia="en-US"/>
-        </w:rPr>
-        <w:t>quantified</w:t>
-      </w:r>
-      <w:r>
-        <w:rPr>
-          <w:rFonts w:ascii="Times" w:eastAsiaTheme="minorEastAsia" w:hAnsi="Times"/>
-          <w:sz w:val="20"/>
-          <w:szCs w:val="20"/>
-          <w:lang w:eastAsia="en-US"/>
-        </w:rPr>
-        <w:t xml:space="preserve"> business risk and value associated with data governance and </w:t>
-      </w:r>
-      <w:r>
-        <w:rPr>
-          <w:rFonts w:ascii="Times" w:eastAsiaTheme="minorEastAsia" w:hAnsi="Times"/>
-          <w:sz w:val="20"/>
-          <w:szCs w:val="20"/>
-          <w:lang w:eastAsia="en-US"/>
-        </w:rPr>
-        <w:t>data quality efforts</w:t>
-      </w:r>
     </w:p>
     <w:p>
       <w:pPr>
@@ -1753,12 +1635,105 @@
         </w:tabs>
         <w:contextualSpacing/>
         <w:rPr>
-          <w:rFonts w:ascii="Times" w:eastAsiaTheme="minorEastAsia" w:hAnsi="Times"/>
-          <w:sz w:val="10"/>
-          <w:szCs w:val="20"/>
-          <w:lang w:eastAsia="en-US"/>
-        </w:rPr>
-      </w:pPr>
+          <w:sz w:val="20"/>
+          <w:szCs w:val="21"/>
+        </w:rPr>
+      </w:pPr>
+      <w:r>
+        <w:rPr>
+          <w:b/>
+          <w:sz w:val="20"/>
+          <w:szCs w:val="21"/>
+        </w:rPr>
+        <w:t>Guggenheim Partners, LLC</w:t>
+      </w:r>
+      <w:r>
+        <w:rPr>
+          <w:b/>
+          <w:sz w:val="20"/>
+          <w:szCs w:val="21"/>
+        </w:rPr>
+        <w:t xml:space="preserve">                                                                         </w:t>
+      </w:r>
+      <w:r>
+        <w:rPr>
+          <w:sz w:val="20"/>
+          <w:szCs w:val="21"/>
+        </w:rPr>
+        <w:tab/>
+        <w:t xml:space="preserve">  </w:t>
+      </w:r>
+      <w:r>
+        <w:rPr>
+          <w:sz w:val="20"/>
+          <w:szCs w:val="21"/>
+        </w:rPr>
+        <w:t xml:space="preserve">  </w:t>
+      </w:r>
+      <w:r>
+        <w:rPr>
+          <w:sz w:val="20"/>
+          <w:szCs w:val="21"/>
+        </w:rPr>
+        <w:t xml:space="preserve">      </w:t>
+      </w:r>
+      <w:r>
+        <w:rPr>
+          <w:sz w:val="20"/>
+          <w:szCs w:val="21"/>
+        </w:rPr>
+        <w:t xml:space="preserve">    </w:t>
+      </w:r>
+      <w:r>
+        <w:rPr>
+          <w:sz w:val="20"/>
+          <w:szCs w:val="21"/>
+        </w:rPr>
+        <w:t xml:space="preserve"> </w:t>
+      </w:r>
+      <w:r>
+        <w:rPr>
+          <w:sz w:val="20"/>
+          <w:szCs w:val="21"/>
+        </w:rPr>
+        <w:t xml:space="preserve">  </w:t>
+      </w:r>
+      <w:r>
+        <w:rPr>
+          <w:sz w:val="20"/>
+          <w:szCs w:val="21"/>
+        </w:rPr>
+        <w:t xml:space="preserve">  </w:t>
+      </w:r>
+      <w:r>
+        <w:rPr>
+          <w:sz w:val="20"/>
+          <w:szCs w:val="21"/>
+        </w:rPr>
+        <w:t xml:space="preserve">  </w:t>
+      </w:r>
+      <w:r>
+        <w:rPr>
+          <w:sz w:val="20"/>
+          <w:szCs w:val="21"/>
+        </w:rPr>
+        <w:t xml:space="preserve">        </w:t>
+      </w:r>
+      <w:r>
+        <w:rPr>
+          <w:sz w:val="20"/>
+          <w:szCs w:val="21"/>
+        </w:rPr>
+        <w:t xml:space="preserve">                                     </w:t>
+      </w:r>
+      <w:r>
+        <w:rPr>
+          <w:b/>
+          <w:sz w:val="20"/>
+          <w:szCs w:val="21"/>
+        </w:rPr>
+        <w:t>Washington, DC</w:t>
+      </w:r>
     </w:p>
     <w:p>
       <w:pPr>
@@ -1774,48 +1749,40 @@
       </w:pPr>
       <w:r>
         <w:rPr>
-          <w:b/>
-          <w:sz w:val="20"/>
-          <w:szCs w:val="21"/>
-        </w:rPr>
-        <w:t>Guggenheim Partners, LLC</w:t>
-      </w:r>
-      <w:r>
-        <w:rPr>
-          <w:b/>
-          <w:sz w:val="20"/>
-          <w:szCs w:val="21"/>
-        </w:rPr>
-        <w:t xml:space="preserve">                                                                         </w:t>
-      </w:r>
-      <w:r>
-        <w:rPr>
-          <w:sz w:val="20"/>
-          <w:szCs w:val="21"/>
-        </w:rPr>
-        <w:tab/>
-        <w:t xml:space="preserve">  </w:t>
-      </w:r>
-      <w:r>
-        <w:rPr>
-          <w:sz w:val="20"/>
-          <w:szCs w:val="21"/>
-        </w:rPr>
-        <w:t xml:space="preserve">  </w:t>
-      </w:r>
-      <w:r>
-        <w:rPr>
-          <w:sz w:val="20"/>
-          <w:szCs w:val="21"/>
-        </w:rPr>
-        <w:t xml:space="preserve">      </w:t>
-      </w:r>
-      <w:r>
-        <w:rPr>
-          <w:sz w:val="20"/>
-          <w:szCs w:val="21"/>
-        </w:rPr>
-        <w:t xml:space="preserve">    </w:t>
+          <w:i/>
+          <w:sz w:val="20"/>
+          <w:szCs w:val="21"/>
+        </w:rPr>
+        <w:t>Software Engineering Intern</w:t>
+      </w:r>
+      <w:r>
+        <w:rPr>
+          <w:sz w:val="20"/>
+          <w:szCs w:val="21"/>
+        </w:rPr>
+        <w:t xml:space="preserve">                                             </w:t>
+      </w:r>
+      <w:r>
+        <w:rPr>
+          <w:sz w:val="20"/>
+          <w:szCs w:val="21"/>
+        </w:rPr>
+        <w:tab/>
+        <w:t xml:space="preserve">           </w:t>
+      </w:r>
+      <w:r>
+        <w:rPr>
+          <w:sz w:val="20"/>
+          <w:szCs w:val="21"/>
+        </w:rPr>
+        <w:t xml:space="preserve">             </w:t>
+      </w:r>
+      <w:r>
+        <w:rPr>
+          <w:sz w:val="20"/>
+          <w:szCs w:val="21"/>
+        </w:rPr>
+        <w:t xml:space="preserve">                                                            May 2016 – August 2016</w:t>
       </w:r>
       <w:r>
         <w:rPr>
@@ -1823,49 +1790,6 @@
           <w:szCs w:val="21"/>
         </w:rPr>
         <w:t xml:space="preserve"> </w:t>
-      </w:r>
-      <w:r>
-        <w:rPr>
-          <w:sz w:val="20"/>
-          <w:szCs w:val="21"/>
-        </w:rPr>
-        <w:t xml:space="preserve">  </w:t>
-      </w:r>
-      <w:r>
-        <w:rPr>
-          <w:sz w:val="20"/>
-          <w:szCs w:val="21"/>
-        </w:rPr>
-        <w:t xml:space="preserve">  </w:t>
-      </w:r>
-      <w:r>
-        <w:rPr>
-          <w:sz w:val="20"/>
-          <w:szCs w:val="21"/>
-        </w:rPr>
-        <w:t xml:space="preserve">  </w:t>
-      </w:r>
-      <w:r>
-        <w:rPr>
-          <w:sz w:val="20"/>
-          <w:szCs w:val="21"/>
-        </w:rPr>
-        <w:t xml:space="preserve">        </w:t>
-      </w:r>
-      <w:r>
-        <w:rPr>
-          <w:sz w:val="20"/>
-          <w:szCs w:val="21"/>
-        </w:rPr>
-        <w:t xml:space="preserve">                                     </w:t>
-      </w:r>
-      <w:r>
-        <w:rPr>
-          <w:b/>
-          <w:sz w:val="20"/>
-          <w:szCs w:val="21"/>
-        </w:rPr>
-        <w:t>Washington, DC</w:t>
       </w:r>
     </w:p>
     <w:p>
@@ -1882,47 +1806,45 @@
       </w:pPr>
       <w:r>
         <w:rPr>
-          <w:i/>
-          <w:sz w:val="20"/>
-          <w:szCs w:val="21"/>
-        </w:rPr>
-        <w:t>Software Engineering Intern</w:t>
-      </w:r>
-      <w:r>
-        <w:rPr>
-          <w:sz w:val="20"/>
-          <w:szCs w:val="21"/>
-        </w:rPr>
-        <w:t xml:space="preserve">                                             </w:t>
-      </w:r>
-      <w:r>
-        <w:rPr>
-          <w:sz w:val="20"/>
-          <w:szCs w:val="21"/>
-        </w:rPr>
-        <w:tab/>
-        <w:t xml:space="preserve">           </w:t>
-      </w:r>
-      <w:r>
-        <w:rPr>
-          <w:sz w:val="20"/>
-          <w:szCs w:val="21"/>
-        </w:rPr>
-        <w:t xml:space="preserve">             </w:t>
-      </w:r>
-      <w:r>
-        <w:rPr>
-          <w:sz w:val="20"/>
-          <w:szCs w:val="21"/>
-        </w:rPr>
-        <w:t xml:space="preserve">                                                            May 2016 – August 2016</w:t>
-      </w:r>
-      <w:r>
-        <w:rPr>
-          <w:sz w:val="20"/>
-          <w:szCs w:val="21"/>
-        </w:rPr>
-        <w:t xml:space="preserve"> </w:t>
+          <w:sz w:val="20"/>
+          <w:szCs w:val="21"/>
+        </w:rPr>
+        <w:t xml:space="preserve">• </w:t>
+      </w:r>
+      <w:r>
+        <w:rPr>
+          <w:sz w:val="20"/>
+          <w:szCs w:val="21"/>
+        </w:rPr>
+        <w:t>Maintained a</w:t>
+      </w:r>
+      <w:r>
+        <w:rPr>
+          <w:sz w:val="20"/>
+          <w:szCs w:val="21"/>
+        </w:rPr>
+        <w:t xml:space="preserve"> portfolio and holdings database of 20,000+ portfolios and </w:t>
+      </w:r>
+      <w:r>
+        <w:rPr>
+          <w:sz w:val="20"/>
+          <w:szCs w:val="21"/>
+        </w:rPr>
+        <w:t>100,000+</w:t>
+      </w:r>
+      <w:r>
+        <w:rPr>
+          <w:sz w:val="20"/>
+          <w:szCs w:val="21"/>
+        </w:rPr>
+        <w:t xml:space="preserve"> holdings</w:t>
+      </w:r>
+      <w:r>
+        <w:rPr>
+          <w:sz w:val="20"/>
+          <w:szCs w:val="21"/>
+        </w:rPr>
+        <w:t xml:space="preserve"> to ensure data quality and compliance</w:t>
       </w:r>
     </w:p>
     <w:p>
@@ -1949,35 +1871,21 @@
           <w:sz w:val="20"/>
           <w:szCs w:val="21"/>
         </w:rPr>
-        <w:t>Maintained a</w:t>
-      </w:r>
-      <w:r>
-        <w:rPr>
-          <w:sz w:val="20"/>
-          <w:szCs w:val="21"/>
-        </w:rPr>
-        <w:t xml:space="preserve"> portfolio and holdings database of 20,000+ portfolios and </w:t>
-      </w:r>
-      <w:r>
-        <w:rPr>
-          <w:sz w:val="20"/>
-          <w:szCs w:val="21"/>
-        </w:rPr>
-        <w:t>100,000+</w:t>
-      </w:r>
-      <w:r>
-        <w:rPr>
-          <w:sz w:val="20"/>
-          <w:szCs w:val="21"/>
-        </w:rPr>
-        <w:t xml:space="preserve"> holdings</w:t>
-      </w:r>
-      <w:r>
-        <w:rPr>
-          <w:sz w:val="20"/>
-          <w:szCs w:val="21"/>
-        </w:rPr>
-        <w:t xml:space="preserve"> to ensure data quality and compliance</w:t>
+        <w:t>Worked with a team of 5 experts to develop</w:t>
+      </w:r>
+      <w:r>
+        <w:rPr>
+          <w:sz w:val="20"/>
+          <w:szCs w:val="21"/>
+        </w:rPr>
+        <w:t xml:space="preserve"> a service bus architecture to transfer data between financial offices and market source</w:t>
+      </w:r>
+      <w:r>
+        <w:rPr>
+          <w:sz w:val="20"/>
+          <w:szCs w:val="21"/>
+        </w:rPr>
+        <w:t>s</w:t>
       </w:r>
     </w:p>
     <w:p>
@@ -2004,21 +1912,28 @@
           <w:sz w:val="20"/>
           <w:szCs w:val="21"/>
         </w:rPr>
-        <w:t>Worked with a team of 5 experts to develop</w:t>
-      </w:r>
-      <w:r>
-        <w:rPr>
-          <w:sz w:val="20"/>
-          <w:szCs w:val="21"/>
-        </w:rPr>
-        <w:t xml:space="preserve"> a service bus architecture to transfer data between financial offices and market source</w:t>
-      </w:r>
-      <w:r>
-        <w:rPr>
-          <w:sz w:val="20"/>
-          <w:szCs w:val="21"/>
-        </w:rPr>
-        <w:t>s</w:t>
+        <w:t xml:space="preserve">Built a deck showing the </w:t>
+      </w:r>
+      <w:r>
+        <w:rPr>
+          <w:sz w:val="20"/>
+          <w:szCs w:val="21"/>
+        </w:rPr>
+        <w:t>complexity</w:t>
+      </w:r>
+      <w:r>
+        <w:rPr>
+          <w:sz w:val="20"/>
+          <w:szCs w:val="21"/>
+        </w:rPr>
+        <w:t xml:space="preserve"> of my team’s portfolio mapping project a</w:t>
+      </w:r>
+      <w:r>
+        <w:rPr>
+          <w:sz w:val="20"/>
+          <w:szCs w:val="21"/>
+        </w:rPr>
+        <w:t>nd pitched to senior management</w:t>
       </w:r>
     </w:p>
     <w:p>
@@ -2029,45 +1944,10 @@
         </w:tabs>
         <w:contextualSpacing/>
         <w:rPr>
-          <w:sz w:val="20"/>
-          <w:szCs w:val="21"/>
-        </w:rPr>
-      </w:pPr>
-      <w:r>
-        <w:rPr>
-          <w:sz w:val="20"/>
-          <w:szCs w:val="21"/>
-        </w:rPr>
-        <w:t xml:space="preserve">• </w:t>
-      </w:r>
-      <w:r>
-        <w:rPr>
-          <w:sz w:val="20"/>
-          <w:szCs w:val="21"/>
-        </w:rPr>
-        <w:t xml:space="preserve">Built a deck showing the </w:t>
-      </w:r>
-      <w:r>
-        <w:rPr>
-          <w:sz w:val="20"/>
-          <w:szCs w:val="21"/>
-        </w:rPr>
-        <w:t>complexity</w:t>
-      </w:r>
-      <w:r>
-        <w:rPr>
-          <w:sz w:val="20"/>
-          <w:szCs w:val="21"/>
-        </w:rPr>
-        <w:t xml:space="preserve"> of my team’s portfolio mapping project a</w:t>
-      </w:r>
-      <w:r>
-        <w:rPr>
-          <w:sz w:val="20"/>
-          <w:szCs w:val="21"/>
-        </w:rPr>
-        <w:t>nd pitched to senior management</w:t>
-      </w:r>
+          <w:sz w:val="10"/>
+          <w:szCs w:val="21"/>
+        </w:rPr>
+      </w:pPr>
     </w:p>
     <w:p>
       <w:pPr>
@@ -2077,8 +1957,1289 @@
         </w:tabs>
         <w:contextualSpacing/>
         <w:rPr>
+          <w:b/>
+          <w:sz w:val="20"/>
+          <w:szCs w:val="21"/>
+        </w:rPr>
+      </w:pPr>
+      <w:r>
+        <w:rPr>
+          <w:b/>
+          <w:sz w:val="20"/>
+          <w:szCs w:val="21"/>
+        </w:rPr>
+        <w:t>Microsoft</w:t>
+      </w:r>
+      <w:r>
+        <w:rPr>
+          <w:sz w:val="20"/>
+          <w:szCs w:val="21"/>
+        </w:rPr>
+        <w:t xml:space="preserve"> </w:t>
+      </w:r>
+      <w:r>
+        <w:rPr>
+          <w:sz w:val="20"/>
+          <w:szCs w:val="21"/>
+        </w:rPr>
+        <w:t xml:space="preserve">                                                                                                                           </w:t>
+      </w:r>
+      <w:r>
+        <w:rPr>
+          <w:sz w:val="20"/>
+          <w:szCs w:val="21"/>
+        </w:rPr>
+        <w:tab/>
+      </w:r>
+      <w:r>
+        <w:rPr>
+          <w:sz w:val="20"/>
+          <w:szCs w:val="21"/>
+        </w:rPr>
+        <w:t xml:space="preserve">  </w:t>
+      </w:r>
+      <w:r>
+        <w:rPr>
+          <w:sz w:val="20"/>
+          <w:szCs w:val="21"/>
+        </w:rPr>
+        <w:t xml:space="preserve"> </w:t>
+      </w:r>
+      <w:r>
+        <w:rPr>
+          <w:sz w:val="20"/>
+          <w:szCs w:val="21"/>
+        </w:rPr>
+        <w:t xml:space="preserve">  </w:t>
+      </w:r>
+      <w:r>
+        <w:rPr>
+          <w:sz w:val="20"/>
+          <w:szCs w:val="21"/>
+        </w:rPr>
+        <w:t xml:space="preserve">                                                </w:t>
+      </w:r>
+      <w:r>
+        <w:rPr>
+          <w:b/>
+          <w:sz w:val="20"/>
+          <w:szCs w:val="21"/>
+        </w:rPr>
+        <w:t>Houston, TX</w:t>
+      </w:r>
+    </w:p>
+    <w:p>
+      <w:pPr>
+        <w:pStyle w:val="ResumeAlignRight"/>
+        <w:tabs>
+          <w:tab w:val="left" w:pos="360"/>
+        </w:tabs>
+        <w:contextualSpacing/>
+        <w:rPr>
+          <w:sz w:val="20"/>
+          <w:szCs w:val="21"/>
+        </w:rPr>
+      </w:pPr>
+      <w:r>
+        <w:rPr>
+          <w:i/>
+          <w:sz w:val="20"/>
+          <w:szCs w:val="21"/>
+        </w:rPr>
+        <w:t xml:space="preserve">Microsoft </w:t>
+      </w:r>
+      <w:r>
+        <w:rPr>
+          <w:i/>
+          <w:sz w:val="20"/>
+          <w:szCs w:val="21"/>
+        </w:rPr>
+        <w:t xml:space="preserve">Student Partner                             </w:t>
+      </w:r>
+      <w:r>
+        <w:rPr>
+          <w:sz w:val="20"/>
+          <w:szCs w:val="21"/>
+        </w:rPr>
+        <w:t xml:space="preserve">                                                                                        </w:t>
+      </w:r>
+      <w:r>
+        <w:rPr>
+          <w:sz w:val="20"/>
+          <w:szCs w:val="21"/>
+        </w:rPr>
+        <w:t xml:space="preserve">   </w:t>
+      </w:r>
+      <w:r>
+        <w:rPr>
+          <w:sz w:val="20"/>
+          <w:szCs w:val="21"/>
+        </w:rPr>
+        <w:t xml:space="preserve">            </w:t>
+      </w:r>
+      <w:r>
+        <w:rPr>
+          <w:sz w:val="20"/>
+          <w:szCs w:val="21"/>
+        </w:rPr>
+        <w:t>September 2016</w:t>
+      </w:r>
+      <w:r>
+        <w:rPr>
+          <w:sz w:val="20"/>
+          <w:szCs w:val="21"/>
+        </w:rPr>
+        <w:t xml:space="preserve"> – P</w:t>
+      </w:r>
+      <w:r>
+        <w:rPr>
+          <w:sz w:val="20"/>
+          <w:szCs w:val="21"/>
+        </w:rPr>
+        <w:t>resent</w:t>
+      </w:r>
+    </w:p>
+    <w:p>
+      <w:pPr>
+        <w:pStyle w:val="ResumeAlignRight"/>
+        <w:tabs>
+          <w:tab w:val="left" w:pos="0"/>
+          <w:tab w:val="left" w:pos="360"/>
+        </w:tabs>
+        <w:rPr>
+          <w:sz w:val="20"/>
+          <w:szCs w:val="21"/>
+        </w:rPr>
+      </w:pPr>
+      <w:r>
+        <w:rPr>
+          <w:sz w:val="20"/>
+          <w:szCs w:val="21"/>
+        </w:rPr>
+        <w:t>• Represented and promoted Microsoft on campus, coordinating with Technical Evangelists and recruiters to run 10 yearly software/hardware workshops for 100s of students in technologies such as MS Azure, Xamarin, and MVC web development</w:t>
+      </w:r>
+    </w:p>
+    <w:p>
+      <w:pPr>
+        <w:pStyle w:val="ResumeAlignRight"/>
+        <w:tabs>
+          <w:tab w:val="left" w:pos="0"/>
+          <w:tab w:val="left" w:pos="360"/>
+        </w:tabs>
+        <w:rPr>
+          <w:sz w:val="20"/>
+          <w:szCs w:val="21"/>
+        </w:rPr>
+      </w:pPr>
+      <w:r>
+        <w:rPr>
+          <w:sz w:val="20"/>
+          <w:szCs w:val="21"/>
+        </w:rPr>
+        <w:t>• Doubled the usage of Microsoft tools and utilities on campus by coordinating with student government and social media promotion</w:t>
+      </w:r>
+    </w:p>
+    <w:p>
+      <w:pPr>
+        <w:pStyle w:val="ResumeAlignRight"/>
+        <w:tabs>
+          <w:tab w:val="left" w:pos="360"/>
+        </w:tabs>
+        <w:contextualSpacing/>
+        <w:rPr>
           <w:sz w:val="10"/>
           <w:szCs w:val="21"/>
+        </w:rPr>
+      </w:pPr>
+    </w:p>
+    <w:p>
+      <w:pPr>
+        <w:pStyle w:val="ResumeAlignRight"/>
+        <w:tabs>
+          <w:tab w:val="left" w:pos="360"/>
+        </w:tabs>
+        <w:contextualSpacing/>
+        <w:rPr>
+          <w:b/>
+          <w:sz w:val="20"/>
+          <w:szCs w:val="21"/>
+        </w:rPr>
+      </w:pPr>
+      <w:r>
+        <w:rPr>
+          <w:b/>
+          <w:sz w:val="20"/>
+          <w:szCs w:val="21"/>
+        </w:rPr>
+        <w:t>Department of Defense, National Intrepid Center of Excellence</w:t>
+      </w:r>
+      <w:r>
+        <w:rPr>
+          <w:sz w:val="20"/>
+          <w:szCs w:val="21"/>
+        </w:rPr>
+        <w:t xml:space="preserve">                                </w:t>
+      </w:r>
+      <w:r>
+        <w:rPr>
+          <w:sz w:val="20"/>
+          <w:szCs w:val="21"/>
+        </w:rPr>
+        <w:tab/>
+      </w:r>
+      <w:r>
+        <w:rPr>
+          <w:sz w:val="20"/>
+          <w:szCs w:val="21"/>
+        </w:rPr>
+        <w:t xml:space="preserve">  </w:t>
+      </w:r>
+      <w:r>
+        <w:rPr>
+          <w:sz w:val="20"/>
+          <w:szCs w:val="21"/>
+        </w:rPr>
+        <w:t xml:space="preserve"> </w:t>
+      </w:r>
+      <w:r>
+        <w:rPr>
+          <w:sz w:val="20"/>
+          <w:szCs w:val="21"/>
+        </w:rPr>
+        <w:t xml:space="preserve">                                                 </w:t>
+      </w:r>
+      <w:r>
+        <w:rPr>
+          <w:b/>
+          <w:sz w:val="20"/>
+          <w:szCs w:val="21"/>
+        </w:rPr>
+        <w:t>Bethesda, MD</w:t>
+      </w:r>
+    </w:p>
+    <w:p>
+      <w:pPr>
+        <w:pStyle w:val="ResumeAlignRight"/>
+        <w:tabs>
+          <w:tab w:val="left" w:pos="360"/>
+        </w:tabs>
+        <w:contextualSpacing/>
+        <w:rPr>
+          <w:sz w:val="20"/>
+          <w:szCs w:val="21"/>
+        </w:rPr>
+      </w:pPr>
+      <w:r>
+        <w:rPr>
+          <w:i/>
+          <w:sz w:val="20"/>
+          <w:szCs w:val="21"/>
+        </w:rPr>
+        <w:t xml:space="preserve">Student Researcher                             </w:t>
+      </w:r>
+      <w:r>
+        <w:rPr>
+          <w:sz w:val="20"/>
+          <w:szCs w:val="21"/>
+        </w:rPr>
+        <w:t xml:space="preserve">                                                                                             </w:t>
+      </w:r>
+      <w:r>
+        <w:rPr>
+          <w:sz w:val="20"/>
+          <w:szCs w:val="21"/>
+        </w:rPr>
+        <w:tab/>
+      </w:r>
+      <w:r>
+        <w:rPr>
+          <w:sz w:val="20"/>
+          <w:szCs w:val="21"/>
+        </w:rPr>
+        <w:t xml:space="preserve">     </w:t>
+      </w:r>
+      <w:r>
+        <w:rPr>
+          <w:sz w:val="20"/>
+          <w:szCs w:val="21"/>
+        </w:rPr>
+        <w:t xml:space="preserve">     </w:t>
+      </w:r>
+      <w:r>
+        <w:rPr>
+          <w:sz w:val="20"/>
+          <w:szCs w:val="21"/>
+        </w:rPr>
+        <w:t xml:space="preserve">                June 2014 – May 2015</w:t>
+      </w:r>
+    </w:p>
+    <w:p>
+      <w:pPr>
+        <w:pStyle w:val="ResumeAlignRight"/>
+        <w:tabs>
+          <w:tab w:val="left" w:pos="360"/>
+        </w:tabs>
+        <w:contextualSpacing/>
+        <w:rPr>
+          <w:sz w:val="20"/>
+          <w:szCs w:val="21"/>
+        </w:rPr>
+      </w:pPr>
+      <w:r>
+        <w:rPr>
+          <w:sz w:val="20"/>
+          <w:szCs w:val="21"/>
+        </w:rPr>
+        <w:t xml:space="preserve">• Programmed a machine learning clustering algorithm (K-Means) to classify </w:t>
+      </w:r>
+      <w:proofErr w:type="spellStart"/>
+      <w:r>
+        <w:rPr>
+          <w:sz w:val="20"/>
+          <w:szCs w:val="21"/>
+        </w:rPr>
+        <w:t>mTBI</w:t>
+      </w:r>
+      <w:proofErr w:type="spellEnd"/>
+      <w:r>
+        <w:rPr>
+          <w:sz w:val="20"/>
+          <w:szCs w:val="21"/>
+        </w:rPr>
+        <w:t xml:space="preserve"> patient data into distinct subcategories</w:t>
+      </w:r>
+    </w:p>
+    <w:p>
+      <w:pPr>
+        <w:pStyle w:val="ResumeAlignRight"/>
+        <w:tabs>
+          <w:tab w:val="left" w:pos="360"/>
+        </w:tabs>
+        <w:contextualSpacing/>
+        <w:rPr>
+          <w:sz w:val="20"/>
+          <w:szCs w:val="21"/>
+        </w:rPr>
+      </w:pPr>
+      <w:r>
+        <w:rPr>
+          <w:sz w:val="20"/>
+          <w:szCs w:val="21"/>
+        </w:rPr>
+        <w:t xml:space="preserve">• Analyzed statistical </w:t>
+      </w:r>
+      <w:proofErr w:type="spellStart"/>
+      <w:r>
+        <w:rPr>
+          <w:sz w:val="20"/>
+          <w:szCs w:val="21"/>
+        </w:rPr>
+        <w:t>descriptives</w:t>
+      </w:r>
+      <w:proofErr w:type="spellEnd"/>
+      <w:r>
+        <w:rPr>
+          <w:sz w:val="20"/>
+          <w:szCs w:val="21"/>
+        </w:rPr>
+        <w:t xml:space="preserve"> of the resulting </w:t>
+      </w:r>
+      <w:proofErr w:type="spellStart"/>
+      <w:r>
+        <w:rPr>
+          <w:sz w:val="20"/>
+          <w:szCs w:val="21"/>
+        </w:rPr>
+        <w:t>subclusters</w:t>
+      </w:r>
+      <w:proofErr w:type="spellEnd"/>
+      <w:r>
+        <w:rPr>
+          <w:sz w:val="20"/>
+          <w:szCs w:val="21"/>
+        </w:rPr>
+        <w:t xml:space="preserve"> to determine accuracy of the clusters and describe the patients in each</w:t>
+      </w:r>
+    </w:p>
+    <w:p>
+      <w:pPr>
+        <w:pStyle w:val="ResumeAlignRight"/>
+        <w:tabs>
+          <w:tab w:val="left" w:pos="360"/>
+        </w:tabs>
+        <w:contextualSpacing/>
+        <w:rPr>
+          <w:sz w:val="20"/>
+          <w:szCs w:val="21"/>
+        </w:rPr>
+      </w:pPr>
+      <w:r>
+        <w:rPr>
+          <w:sz w:val="20"/>
+          <w:szCs w:val="21"/>
+        </w:rPr>
+        <w:t>cluster. Presented the results in front of government leadership and at the Intel Science Fair and Symposium</w:t>
+      </w:r>
+      <w:r>
+        <w:rPr>
+          <w:sz w:val="20"/>
+          <w:szCs w:val="21"/>
+        </w:rPr>
+        <w:t xml:space="preserve"> (awarded $1000)</w:t>
+      </w:r>
+    </w:p>
+    <w:p>
+      <w:pPr>
+        <w:pStyle w:val="ResumeAlignRight"/>
+        <w:tabs>
+          <w:tab w:val="left" w:pos="360"/>
+        </w:tabs>
+        <w:contextualSpacing/>
+        <w:rPr>
+          <w:sz w:val="10"/>
+          <w:szCs w:val="22"/>
+        </w:rPr>
+      </w:pPr>
+    </w:p>
+    <w:p>
+      <w:pPr>
+        <w:pStyle w:val="ResumeAlignRight"/>
+        <w:pBdr>
+          <w:bottom w:val="single" w:sz="4" w:space="0" w:color="auto"/>
+        </w:pBdr>
+        <w:tabs>
+          <w:tab w:val="left" w:pos="360"/>
+        </w:tabs>
+        <w:contextualSpacing/>
+        <w:rPr>
+          <w:b/>
+          <w:sz w:val="22"/>
+          <w:szCs w:val="26"/>
+        </w:rPr>
+      </w:pPr>
+      <w:r>
+        <w:rPr>
+          <w:b/>
+          <w:sz w:val="22"/>
+          <w:szCs w:val="26"/>
+        </w:rPr>
+        <w:t>EXTRACURRICULARS</w:t>
+      </w:r>
+    </w:p>
+    <w:p>
+      <w:pPr>
+        <w:pStyle w:val="BodyText"/>
+        <w:spacing w:after="0" w:line="240" w:lineRule="auto"/>
+        <w:contextualSpacing/>
+        <w:rPr>
+          <w:rFonts w:ascii="Times New Roman" w:hAnsi="Times New Roman" w:cs="Times New Roman"/>
+          <w:b/>
+          <w:szCs w:val="24"/>
+        </w:rPr>
+      </w:pPr>
+      <w:r>
+        <w:rPr>
+          <w:rFonts w:ascii="Times New Roman" w:hAnsi="Times New Roman" w:cs="Times New Roman"/>
+          <w:b/>
+          <w:szCs w:val="24"/>
+        </w:rPr>
+        <w:t>Rice Consulting</w:t>
+      </w:r>
+      <w:r>
+        <w:rPr>
+          <w:rFonts w:ascii="Times New Roman" w:hAnsi="Times New Roman" w:cs="Times New Roman"/>
+          <w:b/>
+          <w:szCs w:val="24"/>
+        </w:rPr>
+        <w:tab/>
+      </w:r>
+      <w:r>
+        <w:rPr>
+          <w:rFonts w:ascii="Times New Roman" w:hAnsi="Times New Roman" w:cs="Times New Roman"/>
+          <w:b/>
+          <w:szCs w:val="24"/>
+        </w:rPr>
+        <w:tab/>
+      </w:r>
+      <w:r>
+        <w:rPr>
+          <w:rFonts w:ascii="Times New Roman" w:hAnsi="Times New Roman" w:cs="Times New Roman"/>
+          <w:szCs w:val="24"/>
+        </w:rPr>
+        <w:tab/>
+      </w:r>
+      <w:r>
+        <w:rPr>
+          <w:rFonts w:ascii="Times New Roman" w:hAnsi="Times New Roman" w:cs="Times New Roman"/>
+          <w:szCs w:val="24"/>
+        </w:rPr>
+        <w:tab/>
+      </w:r>
+      <w:r>
+        <w:rPr>
+          <w:rFonts w:ascii="Times New Roman" w:hAnsi="Times New Roman" w:cs="Times New Roman"/>
+          <w:szCs w:val="24"/>
+        </w:rPr>
+        <w:tab/>
+      </w:r>
+      <w:r>
+        <w:rPr>
+          <w:rFonts w:ascii="Times New Roman" w:hAnsi="Times New Roman" w:cs="Times New Roman"/>
+          <w:szCs w:val="24"/>
+        </w:rPr>
+        <w:tab/>
+      </w:r>
+      <w:r>
+        <w:rPr>
+          <w:rFonts w:ascii="Times New Roman" w:hAnsi="Times New Roman" w:cs="Times New Roman"/>
+          <w:szCs w:val="24"/>
+        </w:rPr>
+        <w:tab/>
+        <w:t xml:space="preserve">               </w:t>
+      </w:r>
+      <w:r>
+        <w:rPr>
+          <w:rFonts w:ascii="Times New Roman" w:hAnsi="Times New Roman" w:cs="Times New Roman"/>
+          <w:szCs w:val="24"/>
+        </w:rPr>
+        <w:tab/>
+        <w:t xml:space="preserve">    </w:t>
+      </w:r>
+      <w:r>
+        <w:rPr>
+          <w:rFonts w:ascii="Times New Roman" w:hAnsi="Times New Roman" w:cs="Times New Roman"/>
+          <w:szCs w:val="24"/>
+        </w:rPr>
+        <w:tab/>
+      </w:r>
+      <w:r>
+        <w:rPr>
+          <w:rFonts w:ascii="Times New Roman" w:hAnsi="Times New Roman" w:cs="Times New Roman"/>
+          <w:szCs w:val="24"/>
+        </w:rPr>
+        <w:tab/>
+        <w:t xml:space="preserve">                    </w:t>
+      </w:r>
+      <w:r>
+        <w:rPr>
+          <w:rFonts w:ascii="Times New Roman" w:hAnsi="Times New Roman" w:cs="Times New Roman"/>
+          <w:szCs w:val="24"/>
+        </w:rPr>
+        <w:t xml:space="preserve"> </w:t>
+      </w:r>
+      <w:r>
+        <w:rPr>
+          <w:rFonts w:ascii="Times New Roman" w:hAnsi="Times New Roman" w:cs="Times New Roman"/>
+          <w:b/>
+          <w:szCs w:val="24"/>
+        </w:rPr>
+        <w:t>Houston, TX</w:t>
+      </w:r>
+    </w:p>
+    <w:p>
+      <w:pPr>
+        <w:pStyle w:val="BodyText"/>
+        <w:spacing w:after="0" w:line="240" w:lineRule="auto"/>
+        <w:contextualSpacing/>
+        <w:rPr>
+          <w:rFonts w:ascii="Times New Roman" w:hAnsi="Times New Roman" w:cs="Times New Roman"/>
+          <w:i/>
+          <w:szCs w:val="24"/>
+        </w:rPr>
+      </w:pPr>
+      <w:r>
+        <w:rPr>
+          <w:rFonts w:ascii="Times New Roman" w:hAnsi="Times New Roman" w:cs="Times New Roman"/>
+          <w:i/>
+          <w:szCs w:val="24"/>
+        </w:rPr>
+        <w:t>Team Lead</w:t>
+      </w:r>
+      <w:r>
+        <w:rPr>
+          <w:rFonts w:ascii="Times New Roman" w:hAnsi="Times New Roman" w:cs="Times New Roman"/>
+          <w:i/>
+          <w:szCs w:val="24"/>
+        </w:rPr>
+        <w:tab/>
+        <w:t xml:space="preserve"> </w:t>
+      </w:r>
+      <w:r>
+        <w:rPr>
+          <w:rFonts w:ascii="Times New Roman" w:hAnsi="Times New Roman" w:cs="Times New Roman"/>
+          <w:szCs w:val="24"/>
+        </w:rPr>
+        <w:tab/>
+      </w:r>
+      <w:r>
+        <w:rPr>
+          <w:rFonts w:ascii="Times New Roman" w:hAnsi="Times New Roman" w:cs="Times New Roman"/>
+          <w:szCs w:val="24"/>
+        </w:rPr>
+        <w:tab/>
+      </w:r>
+      <w:r>
+        <w:rPr>
+          <w:rFonts w:ascii="Times New Roman" w:hAnsi="Times New Roman" w:cs="Times New Roman"/>
+          <w:szCs w:val="24"/>
+        </w:rPr>
+        <w:tab/>
+      </w:r>
+      <w:r>
+        <w:rPr>
+          <w:rFonts w:ascii="Times New Roman" w:hAnsi="Times New Roman" w:cs="Times New Roman"/>
+          <w:szCs w:val="24"/>
+        </w:rPr>
+        <w:tab/>
+      </w:r>
+      <w:r>
+        <w:rPr>
+          <w:rFonts w:ascii="Times New Roman" w:hAnsi="Times New Roman" w:cs="Times New Roman"/>
+          <w:szCs w:val="24"/>
+        </w:rPr>
+        <w:tab/>
+        <w:t xml:space="preserve">    </w:t>
+      </w:r>
+      <w:r>
+        <w:rPr>
+          <w:rFonts w:ascii="Times New Roman" w:hAnsi="Times New Roman" w:cs="Times New Roman"/>
+          <w:szCs w:val="24"/>
+        </w:rPr>
+        <w:tab/>
+        <w:t xml:space="preserve">           </w:t>
+      </w:r>
+      <w:r>
+        <w:rPr>
+          <w:rFonts w:ascii="Times New Roman" w:hAnsi="Times New Roman" w:cs="Times New Roman"/>
+          <w:szCs w:val="24"/>
+        </w:rPr>
+        <w:tab/>
+        <w:t xml:space="preserve">   </w:t>
+      </w:r>
+      <w:r>
+        <w:rPr>
+          <w:rFonts w:ascii="Times New Roman" w:hAnsi="Times New Roman" w:cs="Times New Roman"/>
+          <w:szCs w:val="24"/>
+        </w:rPr>
+        <w:tab/>
+        <w:t xml:space="preserve">            </w:t>
+      </w:r>
+      <w:r>
+        <w:rPr>
+          <w:rFonts w:ascii="Times New Roman" w:hAnsi="Times New Roman" w:cs="Times New Roman"/>
+          <w:szCs w:val="24"/>
+        </w:rPr>
+        <w:tab/>
+        <w:t xml:space="preserve">       </w:t>
+      </w:r>
+      <w:r>
+        <w:rPr>
+          <w:rFonts w:ascii="Times New Roman" w:hAnsi="Times New Roman" w:cs="Times New Roman"/>
+          <w:szCs w:val="24"/>
+        </w:rPr>
+        <w:tab/>
+        <w:t xml:space="preserve">  </w:t>
+      </w:r>
+      <w:r>
+        <w:rPr>
+          <w:rFonts w:ascii="Times New Roman" w:hAnsi="Times New Roman" w:cs="Times New Roman"/>
+          <w:szCs w:val="24"/>
+        </w:rPr>
+        <w:t xml:space="preserve">   January 2018</w:t>
+      </w:r>
+      <w:r>
+        <w:rPr>
+          <w:rFonts w:ascii="Times New Roman" w:hAnsi="Times New Roman" w:cs="Times New Roman"/>
+          <w:szCs w:val="24"/>
+        </w:rPr>
+        <w:t xml:space="preserve"> </w:t>
+      </w:r>
+      <w:r>
+        <w:rPr>
+          <w:rFonts w:ascii="Times New Roman" w:hAnsi="Times New Roman" w:cs="Times New Roman"/>
+          <w:szCs w:val="24"/>
+        </w:rPr>
+        <w:t>–</w:t>
+      </w:r>
+      <w:r>
+        <w:rPr>
+          <w:rFonts w:ascii="Times New Roman" w:hAnsi="Times New Roman" w:cs="Times New Roman"/>
+          <w:szCs w:val="24"/>
+        </w:rPr>
+        <w:t xml:space="preserve"> Present</w:t>
+      </w:r>
+    </w:p>
+    <w:p>
+      <w:pPr>
+        <w:pStyle w:val="ResumeAlignRight"/>
+        <w:tabs>
+          <w:tab w:val="left" w:pos="360"/>
+        </w:tabs>
+        <w:contextualSpacing/>
+        <w:rPr>
+          <w:rFonts w:eastAsiaTheme="minorEastAsia"/>
+          <w:sz w:val="20"/>
+          <w:lang w:eastAsia="en-US"/>
+        </w:rPr>
+      </w:pPr>
+      <w:r>
+        <w:rPr>
+          <w:rFonts w:eastAsiaTheme="minorEastAsia"/>
+          <w:sz w:val="20"/>
+          <w:lang w:eastAsia="en-US"/>
+        </w:rPr>
+        <w:t xml:space="preserve">• </w:t>
+      </w:r>
+      <w:r>
+        <w:rPr>
+          <w:rFonts w:eastAsiaTheme="minorEastAsia"/>
+          <w:sz w:val="20"/>
+          <w:lang w:eastAsia="en-US"/>
+        </w:rPr>
+        <w:t>Super</w:t>
+      </w:r>
+      <w:r>
+        <w:rPr>
+          <w:rFonts w:eastAsiaTheme="minorEastAsia"/>
+          <w:sz w:val="20"/>
+          <w:lang w:eastAsia="en-US"/>
+        </w:rPr>
+        <w:t>vised the successful completion and delivery of consulting engagements across industries (real estate, brewing, etc.)</w:t>
+      </w:r>
+    </w:p>
+    <w:p>
+      <w:pPr>
+        <w:pStyle w:val="ResumeAlignRight"/>
+        <w:tabs>
+          <w:tab w:val="left" w:pos="360"/>
+        </w:tabs>
+        <w:contextualSpacing/>
+        <w:rPr>
+          <w:rFonts w:eastAsiaTheme="minorEastAsia"/>
+          <w:sz w:val="20"/>
+          <w:lang w:eastAsia="en-US"/>
+        </w:rPr>
+      </w:pPr>
+      <w:r>
+        <w:rPr>
+          <w:rFonts w:eastAsiaTheme="minorEastAsia"/>
+          <w:sz w:val="20"/>
+          <w:lang w:eastAsia="en-US"/>
+        </w:rPr>
+        <w:t xml:space="preserve">• </w:t>
+      </w:r>
+      <w:r>
+        <w:rPr>
+          <w:rFonts w:eastAsiaTheme="minorEastAsia"/>
+          <w:sz w:val="20"/>
+          <w:lang w:eastAsia="en-US"/>
+        </w:rPr>
+        <w:t>M</w:t>
+      </w:r>
+      <w:r>
+        <w:rPr>
+          <w:rFonts w:eastAsiaTheme="minorEastAsia"/>
+          <w:sz w:val="20"/>
+          <w:lang w:eastAsia="en-US"/>
+        </w:rPr>
+        <w:t>aintain</w:t>
+      </w:r>
+      <w:r>
+        <w:rPr>
+          <w:rFonts w:eastAsiaTheme="minorEastAsia"/>
+          <w:sz w:val="20"/>
+          <w:lang w:eastAsia="en-US"/>
+        </w:rPr>
+        <w:t>ed</w:t>
+      </w:r>
+      <w:r>
+        <w:rPr>
+          <w:rFonts w:eastAsiaTheme="minorEastAsia"/>
+          <w:sz w:val="20"/>
+          <w:lang w:eastAsia="en-US"/>
+        </w:rPr>
+        <w:t xml:space="preserve"> regular correspondence with client stakeholders</w:t>
+      </w:r>
+      <w:r>
+        <w:rPr>
+          <w:rFonts w:eastAsiaTheme="minorEastAsia"/>
+          <w:sz w:val="20"/>
+          <w:lang w:eastAsia="en-US"/>
+        </w:rPr>
+        <w:t xml:space="preserve"> and team members, ensuring clear communication between all parties </w:t>
+      </w:r>
+    </w:p>
+    <w:p>
+      <w:pPr>
+        <w:pStyle w:val="ResumeAlignRight"/>
+        <w:tabs>
+          <w:tab w:val="left" w:pos="360"/>
+        </w:tabs>
+        <w:contextualSpacing/>
+        <w:rPr>
+          <w:rFonts w:eastAsiaTheme="minorEastAsia"/>
+          <w:sz w:val="20"/>
+          <w:lang w:eastAsia="en-US"/>
+        </w:rPr>
+      </w:pPr>
+      <w:r>
+        <w:rPr>
+          <w:rFonts w:eastAsiaTheme="minorEastAsia"/>
+          <w:sz w:val="20"/>
+          <w:lang w:eastAsia="en-US"/>
+        </w:rPr>
+        <w:t xml:space="preserve">• </w:t>
+      </w:r>
+      <w:r>
+        <w:rPr>
+          <w:rFonts w:eastAsiaTheme="minorEastAsia"/>
+          <w:sz w:val="20"/>
+          <w:lang w:eastAsia="en-US"/>
+        </w:rPr>
+        <w:t>Resolved any research roadblocks or interpersonal conflicts between teammates that arose over the course of the engagement</w:t>
+      </w:r>
+    </w:p>
+    <w:p>
+      <w:pPr>
+        <w:pStyle w:val="ResumeAlignRight"/>
+        <w:tabs>
+          <w:tab w:val="left" w:pos="360"/>
+        </w:tabs>
+        <w:contextualSpacing/>
+        <w:rPr>
+          <w:sz w:val="10"/>
+        </w:rPr>
+      </w:pPr>
+    </w:p>
+    <w:p>
+      <w:pPr>
+        <w:pStyle w:val="BodyText"/>
+        <w:spacing w:after="0" w:line="240" w:lineRule="auto"/>
+        <w:contextualSpacing/>
+        <w:rPr>
+          <w:rFonts w:ascii="Times New Roman" w:hAnsi="Times New Roman" w:cs="Times New Roman"/>
+          <w:b/>
+          <w:szCs w:val="24"/>
+        </w:rPr>
+      </w:pPr>
+      <w:r>
+        <w:rPr>
+          <w:rFonts w:ascii="Times New Roman" w:hAnsi="Times New Roman" w:cs="Times New Roman"/>
+          <w:b/>
+          <w:szCs w:val="24"/>
+        </w:rPr>
+        <w:t>Rice eSports Club</w:t>
+      </w:r>
+      <w:r>
+        <w:rPr>
+          <w:rFonts w:ascii="Times New Roman" w:hAnsi="Times New Roman" w:cs="Times New Roman"/>
+          <w:b/>
+          <w:szCs w:val="24"/>
+        </w:rPr>
+        <w:tab/>
+      </w:r>
+      <w:r>
+        <w:rPr>
+          <w:rFonts w:ascii="Times New Roman" w:hAnsi="Times New Roman" w:cs="Times New Roman"/>
+          <w:szCs w:val="24"/>
+        </w:rPr>
+        <w:tab/>
+      </w:r>
+      <w:r>
+        <w:rPr>
+          <w:rFonts w:ascii="Times New Roman" w:hAnsi="Times New Roman" w:cs="Times New Roman"/>
+          <w:szCs w:val="24"/>
+        </w:rPr>
+        <w:tab/>
+      </w:r>
+      <w:r>
+        <w:rPr>
+          <w:rFonts w:ascii="Times New Roman" w:hAnsi="Times New Roman" w:cs="Times New Roman"/>
+          <w:szCs w:val="24"/>
+        </w:rPr>
+        <w:tab/>
+      </w:r>
+      <w:r>
+        <w:rPr>
+          <w:rFonts w:ascii="Times New Roman" w:hAnsi="Times New Roman" w:cs="Times New Roman"/>
+          <w:szCs w:val="24"/>
+        </w:rPr>
+        <w:tab/>
+      </w:r>
+      <w:r>
+        <w:rPr>
+          <w:rFonts w:ascii="Times New Roman" w:hAnsi="Times New Roman" w:cs="Times New Roman"/>
+          <w:szCs w:val="24"/>
+        </w:rPr>
+        <w:tab/>
+        <w:t xml:space="preserve">               </w:t>
+      </w:r>
+      <w:r>
+        <w:rPr>
+          <w:rFonts w:ascii="Times New Roman" w:hAnsi="Times New Roman" w:cs="Times New Roman"/>
+          <w:szCs w:val="24"/>
+        </w:rPr>
+        <w:tab/>
+        <w:t xml:space="preserve">   </w:t>
+      </w:r>
+      <w:r>
+        <w:rPr>
+          <w:rFonts w:ascii="Times New Roman" w:hAnsi="Times New Roman" w:cs="Times New Roman"/>
+          <w:szCs w:val="24"/>
+        </w:rPr>
+        <w:t xml:space="preserve"> </w:t>
+      </w:r>
+      <w:r>
+        <w:rPr>
+          <w:rFonts w:ascii="Times New Roman" w:hAnsi="Times New Roman" w:cs="Times New Roman"/>
+          <w:szCs w:val="24"/>
+        </w:rPr>
+        <w:tab/>
+      </w:r>
+      <w:r>
+        <w:rPr>
+          <w:rFonts w:ascii="Times New Roman" w:hAnsi="Times New Roman" w:cs="Times New Roman"/>
+          <w:szCs w:val="24"/>
+        </w:rPr>
+        <w:tab/>
+      </w:r>
+      <w:r>
+        <w:rPr>
+          <w:rFonts w:ascii="Times New Roman" w:hAnsi="Times New Roman" w:cs="Times New Roman"/>
+          <w:szCs w:val="24"/>
+        </w:rPr>
+        <w:t xml:space="preserve"> </w:t>
+      </w:r>
+      <w:r>
+        <w:rPr>
+          <w:rFonts w:ascii="Times New Roman" w:hAnsi="Times New Roman" w:cs="Times New Roman"/>
+          <w:szCs w:val="24"/>
+        </w:rPr>
+        <w:t xml:space="preserve">  </w:t>
+      </w:r>
+      <w:r>
+        <w:rPr>
+          <w:rFonts w:ascii="Times New Roman" w:hAnsi="Times New Roman" w:cs="Times New Roman"/>
+          <w:szCs w:val="24"/>
+        </w:rPr>
+        <w:t xml:space="preserve">               </w:t>
+      </w:r>
+      <w:r>
+        <w:rPr>
+          <w:rFonts w:ascii="Times New Roman" w:hAnsi="Times New Roman" w:cs="Times New Roman"/>
+          <w:szCs w:val="24"/>
+        </w:rPr>
+        <w:t xml:space="preserve">  </w:t>
+      </w:r>
+      <w:r>
+        <w:rPr>
+          <w:rFonts w:ascii="Times New Roman" w:hAnsi="Times New Roman" w:cs="Times New Roman"/>
+          <w:szCs w:val="24"/>
+        </w:rPr>
+        <w:t xml:space="preserve"> </w:t>
+      </w:r>
+      <w:r>
+        <w:rPr>
+          <w:rFonts w:ascii="Times New Roman" w:hAnsi="Times New Roman" w:cs="Times New Roman"/>
+          <w:b/>
+          <w:szCs w:val="24"/>
+        </w:rPr>
+        <w:t>Houston, TX</w:t>
+      </w:r>
+    </w:p>
+    <w:p>
+      <w:pPr>
+        <w:pStyle w:val="BodyText"/>
+        <w:spacing w:after="0" w:line="240" w:lineRule="auto"/>
+        <w:contextualSpacing/>
+        <w:rPr>
+          <w:rFonts w:ascii="Times New Roman" w:hAnsi="Times New Roman" w:cs="Times New Roman"/>
+          <w:i/>
+          <w:szCs w:val="24"/>
+        </w:rPr>
+      </w:pPr>
+      <w:r>
+        <w:rPr>
+          <w:rFonts w:ascii="Times New Roman" w:hAnsi="Times New Roman" w:cs="Times New Roman"/>
+          <w:i/>
+          <w:szCs w:val="24"/>
+        </w:rPr>
+        <w:t>President</w:t>
+      </w:r>
+      <w:r>
+        <w:rPr>
+          <w:rFonts w:ascii="Times New Roman" w:hAnsi="Times New Roman" w:cs="Times New Roman"/>
+          <w:i/>
+          <w:szCs w:val="24"/>
+        </w:rPr>
+        <w:tab/>
+        <w:t xml:space="preserve"> </w:t>
+      </w:r>
+      <w:r>
+        <w:rPr>
+          <w:rFonts w:ascii="Times New Roman" w:hAnsi="Times New Roman" w:cs="Times New Roman"/>
+          <w:szCs w:val="24"/>
+        </w:rPr>
+        <w:tab/>
+      </w:r>
+      <w:r>
+        <w:rPr>
+          <w:rFonts w:ascii="Times New Roman" w:hAnsi="Times New Roman" w:cs="Times New Roman"/>
+          <w:szCs w:val="24"/>
+        </w:rPr>
+        <w:tab/>
+      </w:r>
+      <w:r>
+        <w:rPr>
+          <w:rFonts w:ascii="Times New Roman" w:hAnsi="Times New Roman" w:cs="Times New Roman"/>
+          <w:szCs w:val="24"/>
+        </w:rPr>
+        <w:tab/>
+      </w:r>
+      <w:r>
+        <w:rPr>
+          <w:rFonts w:ascii="Times New Roman" w:hAnsi="Times New Roman" w:cs="Times New Roman"/>
+          <w:szCs w:val="24"/>
+        </w:rPr>
+        <w:tab/>
+      </w:r>
+      <w:r>
+        <w:rPr>
+          <w:rFonts w:ascii="Times New Roman" w:hAnsi="Times New Roman" w:cs="Times New Roman"/>
+          <w:szCs w:val="24"/>
+        </w:rPr>
+        <w:tab/>
+        <w:t xml:space="preserve">    </w:t>
+      </w:r>
+      <w:r>
+        <w:rPr>
+          <w:rFonts w:ascii="Times New Roman" w:hAnsi="Times New Roman" w:cs="Times New Roman"/>
+          <w:szCs w:val="24"/>
+        </w:rPr>
+        <w:tab/>
+      </w:r>
+      <w:r>
+        <w:rPr>
+          <w:rFonts w:ascii="Times New Roman" w:hAnsi="Times New Roman" w:cs="Times New Roman"/>
+          <w:szCs w:val="24"/>
+        </w:rPr>
+        <w:t xml:space="preserve"> </w:t>
+      </w:r>
+      <w:r>
+        <w:rPr>
+          <w:rFonts w:ascii="Times New Roman" w:hAnsi="Times New Roman" w:cs="Times New Roman"/>
+          <w:szCs w:val="24"/>
+        </w:rPr>
+        <w:t xml:space="preserve">  </w:t>
+      </w:r>
+      <w:r>
+        <w:rPr>
+          <w:rFonts w:ascii="Times New Roman" w:hAnsi="Times New Roman" w:cs="Times New Roman"/>
+          <w:szCs w:val="24"/>
+        </w:rPr>
+        <w:t xml:space="preserve">        </w:t>
+      </w:r>
+      <w:r>
+        <w:rPr>
+          <w:rFonts w:ascii="Times New Roman" w:hAnsi="Times New Roman" w:cs="Times New Roman"/>
+          <w:szCs w:val="24"/>
+        </w:rPr>
+        <w:tab/>
+        <w:t xml:space="preserve"> </w:t>
+      </w:r>
+      <w:r>
+        <w:rPr>
+          <w:rFonts w:ascii="Times New Roman" w:hAnsi="Times New Roman" w:cs="Times New Roman"/>
+          <w:szCs w:val="24"/>
+        </w:rPr>
+        <w:t xml:space="preserve">  </w:t>
+      </w:r>
+      <w:r>
+        <w:rPr>
+          <w:rFonts w:ascii="Times New Roman" w:hAnsi="Times New Roman" w:cs="Times New Roman"/>
+          <w:szCs w:val="24"/>
+        </w:rPr>
+        <w:tab/>
+        <w:t xml:space="preserve">          </w:t>
+      </w:r>
+      <w:r>
+        <w:rPr>
+          <w:rFonts w:ascii="Times New Roman" w:hAnsi="Times New Roman" w:cs="Times New Roman"/>
+          <w:szCs w:val="24"/>
+        </w:rPr>
+        <w:t xml:space="preserve">  </w:t>
+      </w:r>
+      <w:r>
+        <w:rPr>
+          <w:rFonts w:ascii="Times New Roman" w:hAnsi="Times New Roman" w:cs="Times New Roman"/>
+          <w:szCs w:val="24"/>
+        </w:rPr>
+        <w:tab/>
+        <w:t xml:space="preserve">       </w:t>
+      </w:r>
+      <w:proofErr w:type="gramStart"/>
+      <w:r>
+        <w:rPr>
+          <w:rFonts w:ascii="Times New Roman" w:hAnsi="Times New Roman" w:cs="Times New Roman"/>
+          <w:szCs w:val="24"/>
+        </w:rPr>
+        <w:tab/>
+        <w:t xml:space="preserve">  </w:t>
+      </w:r>
+      <w:r>
+        <w:rPr>
+          <w:rFonts w:ascii="Times New Roman" w:hAnsi="Times New Roman" w:cs="Times New Roman"/>
+          <w:szCs w:val="24"/>
+        </w:rPr>
+        <w:t>May</w:t>
+      </w:r>
+      <w:proofErr w:type="gramEnd"/>
+      <w:r>
+        <w:rPr>
+          <w:rFonts w:ascii="Times New Roman" w:hAnsi="Times New Roman" w:cs="Times New Roman"/>
+          <w:szCs w:val="24"/>
+        </w:rPr>
+        <w:t xml:space="preserve"> 2016 </w:t>
+      </w:r>
+      <w:r>
+        <w:rPr>
+          <w:rFonts w:ascii="Times New Roman" w:hAnsi="Times New Roman" w:cs="Times New Roman"/>
+          <w:szCs w:val="24"/>
+        </w:rPr>
+        <w:t>–</w:t>
+      </w:r>
+      <w:r>
+        <w:rPr>
+          <w:rFonts w:ascii="Times New Roman" w:hAnsi="Times New Roman" w:cs="Times New Roman"/>
+          <w:szCs w:val="24"/>
+        </w:rPr>
+        <w:t xml:space="preserve"> </w:t>
+      </w:r>
+      <w:r>
+        <w:rPr>
+          <w:rFonts w:ascii="Times New Roman" w:hAnsi="Times New Roman" w:cs="Times New Roman"/>
+          <w:szCs w:val="24"/>
+        </w:rPr>
+        <w:t>August 2018</w:t>
+      </w:r>
+    </w:p>
+    <w:p>
+      <w:pPr>
+        <w:pStyle w:val="ResumeAlignRight"/>
+        <w:tabs>
+          <w:tab w:val="left" w:pos="0"/>
+          <w:tab w:val="left" w:pos="360"/>
+        </w:tabs>
+        <w:rPr>
+          <w:rFonts w:eastAsiaTheme="minorEastAsia"/>
+          <w:sz w:val="20"/>
+          <w:lang w:eastAsia="en-US"/>
+        </w:rPr>
+      </w:pPr>
+      <w:r>
+        <w:rPr>
+          <w:rFonts w:ascii="Times" w:eastAsiaTheme="minorEastAsia" w:hAnsi="Times"/>
+          <w:sz w:val="20"/>
+          <w:szCs w:val="20"/>
+          <w:lang w:eastAsia="en-US"/>
+        </w:rPr>
+        <w:t>• Increased active club members from 100 by 4x to over 400 active students, holding our largest event ever with 200+ students at once</w:t>
+      </w:r>
+    </w:p>
+    <w:p>
+      <w:pPr>
+        <w:pStyle w:val="ResumeAlignRight"/>
+        <w:tabs>
+          <w:tab w:val="left" w:pos="0"/>
+          <w:tab w:val="left" w:pos="360"/>
+        </w:tabs>
+        <w:rPr>
+          <w:rFonts w:eastAsiaTheme="minorEastAsia"/>
+          <w:sz w:val="20"/>
+          <w:lang w:eastAsia="en-US"/>
+        </w:rPr>
+      </w:pPr>
+      <w:r>
+        <w:rPr>
+          <w:rFonts w:eastAsiaTheme="minorEastAsia"/>
+          <w:sz w:val="20"/>
+          <w:lang w:eastAsia="en-US"/>
+        </w:rPr>
+        <w:t xml:space="preserve">• Partnered with local startup </w:t>
+      </w:r>
+      <w:proofErr w:type="spellStart"/>
+      <w:r>
+        <w:rPr>
+          <w:rFonts w:eastAsiaTheme="minorEastAsia"/>
+          <w:sz w:val="20"/>
+          <w:lang w:eastAsia="en-US"/>
+        </w:rPr>
+        <w:t>GamerWall</w:t>
+      </w:r>
+      <w:proofErr w:type="spellEnd"/>
+      <w:r>
+        <w:rPr>
+          <w:rFonts w:eastAsiaTheme="minorEastAsia"/>
+          <w:sz w:val="20"/>
+          <w:lang w:eastAsia="en-US"/>
+        </w:rPr>
+        <w:t xml:space="preserve"> to develop a go-to-market strategy and business case leading to their acquisition in 2017</w:t>
+      </w:r>
+    </w:p>
+    <w:p>
+      <w:pPr>
+        <w:pStyle w:val="ResumeAlignRight"/>
+        <w:tabs>
+          <w:tab w:val="left" w:pos="0"/>
+          <w:tab w:val="left" w:pos="360"/>
+        </w:tabs>
+        <w:rPr>
+          <w:rFonts w:eastAsiaTheme="minorEastAsia"/>
+          <w:sz w:val="20"/>
+          <w:lang w:eastAsia="en-US"/>
+        </w:rPr>
+      </w:pPr>
+      <w:r>
+        <w:rPr>
+          <w:rFonts w:eastAsiaTheme="minorEastAsia"/>
+          <w:sz w:val="20"/>
+          <w:lang w:eastAsia="en-US"/>
+        </w:rPr>
+        <w:t>• Reached a sponsorship agreement with Monster Energy Drink to promote their beverages at our events and receive funding and</w:t>
+      </w:r>
+    </w:p>
+    <w:p>
+      <w:pPr>
+        <w:pStyle w:val="ResumeAlignRight"/>
+        <w:tabs>
+          <w:tab w:val="left" w:pos="0"/>
+          <w:tab w:val="left" w:pos="360"/>
+        </w:tabs>
+        <w:rPr>
+          <w:rFonts w:eastAsiaTheme="minorEastAsia"/>
+          <w:sz w:val="20"/>
+          <w:lang w:eastAsia="en-US"/>
+        </w:rPr>
+      </w:pPr>
+      <w:r>
+        <w:rPr>
+          <w:rFonts w:eastAsiaTheme="minorEastAsia"/>
+          <w:sz w:val="20"/>
+          <w:lang w:eastAsia="en-US"/>
+        </w:rPr>
+        <w:t>donations for member engagement and fundraising. Raised $1000 in partnership with Monster for Houston Children’s Charity</w:t>
+      </w:r>
+    </w:p>
+    <w:p>
+      <w:pPr>
+        <w:pStyle w:val="ResumeAlignRight"/>
+        <w:tabs>
+          <w:tab w:val="clear" w:pos="10080"/>
+          <w:tab w:val="left" w:pos="6455"/>
+        </w:tabs>
+        <w:contextualSpacing/>
+        <w:rPr>
+          <w:sz w:val="10"/>
         </w:rPr>
       </w:pPr>
     </w:p>
@@ -2093,1372 +3254,42 @@
         </w:tabs>
         <w:contextualSpacing/>
         <w:rPr>
-          <w:sz w:val="18"/>
-          <w:szCs w:val="21"/>
-        </w:rPr>
-      </w:pPr>
-      <w:r>
-        <w:rPr>
           <w:b/>
           <w:sz w:val="22"/>
           <w:szCs w:val="26"/>
         </w:rPr>
-        <w:t>ADDITIONAL EXPERIENCE</w:t>
-      </w:r>
-    </w:p>
-    <w:p>
-      <w:pPr>
-        <w:pStyle w:val="ResumeAlignRight"/>
-        <w:tabs>
-          <w:tab w:val="left" w:pos="360"/>
-        </w:tabs>
-        <w:contextualSpacing/>
-        <w:rPr>
-          <w:b/>
-          <w:sz w:val="20"/>
-          <w:szCs w:val="21"/>
-        </w:rPr>
-      </w:pPr>
-      <w:r>
-        <w:rPr>
-          <w:b/>
-          <w:sz w:val="20"/>
-          <w:szCs w:val="21"/>
-        </w:rPr>
-        <w:t>Microsoft</w:t>
-      </w:r>
-      <w:r>
-        <w:rPr>
-          <w:sz w:val="20"/>
-          <w:szCs w:val="21"/>
-        </w:rPr>
-        <w:t xml:space="preserve"> </w:t>
-      </w:r>
-      <w:r>
-        <w:rPr>
-          <w:sz w:val="20"/>
-          <w:szCs w:val="21"/>
-        </w:rPr>
-        <w:t xml:space="preserve">                                                                                                                           </w:t>
-      </w:r>
-      <w:r>
-        <w:rPr>
-          <w:sz w:val="20"/>
-          <w:szCs w:val="21"/>
-        </w:rPr>
-        <w:tab/>
-      </w:r>
-      <w:r>
-        <w:rPr>
-          <w:sz w:val="20"/>
-          <w:szCs w:val="21"/>
-        </w:rPr>
-        <w:t xml:space="preserve">  </w:t>
-      </w:r>
-      <w:r>
-        <w:rPr>
-          <w:sz w:val="20"/>
-          <w:szCs w:val="21"/>
-        </w:rPr>
-        <w:t xml:space="preserve"> </w:t>
-      </w:r>
-      <w:r>
-        <w:rPr>
-          <w:sz w:val="20"/>
-          <w:szCs w:val="21"/>
-        </w:rPr>
-        <w:t xml:space="preserve">  </w:t>
-      </w:r>
-      <w:r>
-        <w:rPr>
-          <w:sz w:val="20"/>
-          <w:szCs w:val="21"/>
-        </w:rPr>
-        <w:t xml:space="preserve">                                                </w:t>
-      </w:r>
-      <w:r>
-        <w:rPr>
-          <w:b/>
-          <w:sz w:val="20"/>
-          <w:szCs w:val="21"/>
-        </w:rPr>
-        <w:t>Houston, TX</w:t>
-      </w:r>
-    </w:p>
-    <w:p>
-      <w:pPr>
-        <w:pStyle w:val="ResumeAlignRight"/>
-        <w:tabs>
-          <w:tab w:val="left" w:pos="360"/>
-        </w:tabs>
-        <w:contextualSpacing/>
-        <w:rPr>
-          <w:sz w:val="20"/>
-          <w:szCs w:val="21"/>
-        </w:rPr>
-      </w:pPr>
-      <w:r>
-        <w:rPr>
-          <w:i/>
-          <w:sz w:val="20"/>
-          <w:szCs w:val="21"/>
-        </w:rPr>
-        <w:t xml:space="preserve">Microsoft </w:t>
-      </w:r>
-      <w:r>
-        <w:rPr>
-          <w:i/>
-          <w:sz w:val="20"/>
-          <w:szCs w:val="21"/>
-        </w:rPr>
-        <w:t xml:space="preserve">Student Partner                             </w:t>
-      </w:r>
-      <w:r>
-        <w:rPr>
-          <w:sz w:val="20"/>
-          <w:szCs w:val="21"/>
-        </w:rPr>
-        <w:t xml:space="preserve">                                                                                        </w:t>
-      </w:r>
-      <w:r>
-        <w:rPr>
-          <w:sz w:val="20"/>
-          <w:szCs w:val="21"/>
-        </w:rPr>
-        <w:t xml:space="preserve">   </w:t>
-      </w:r>
-      <w:r>
-        <w:rPr>
-          <w:sz w:val="20"/>
-          <w:szCs w:val="21"/>
-        </w:rPr>
-        <w:t xml:space="preserve">            </w:t>
-      </w:r>
-      <w:bookmarkStart w:id="0" w:name="_GoBack"/>
-      <w:bookmarkEnd w:id="0"/>
-      <w:r>
-        <w:rPr>
-          <w:sz w:val="20"/>
-          <w:szCs w:val="21"/>
-        </w:rPr>
-        <w:t>September 2016</w:t>
-      </w:r>
-      <w:r>
-        <w:rPr>
-          <w:sz w:val="20"/>
-          <w:szCs w:val="21"/>
-        </w:rPr>
-        <w:t xml:space="preserve"> – P</w:t>
-      </w:r>
-      <w:r>
-        <w:rPr>
-          <w:sz w:val="20"/>
-          <w:szCs w:val="21"/>
-        </w:rPr>
-        <w:t>resent</w:t>
-      </w:r>
-    </w:p>
-    <w:p>
-      <w:pPr>
-        <w:pStyle w:val="ResumeAlignRight"/>
-        <w:tabs>
-          <w:tab w:val="left" w:pos="360"/>
-        </w:tabs>
-        <w:contextualSpacing/>
-        <w:rPr>
-          <w:sz w:val="20"/>
-          <w:szCs w:val="21"/>
-        </w:rPr>
-      </w:pPr>
-      <w:r>
-        <w:rPr>
-          <w:sz w:val="20"/>
-          <w:szCs w:val="21"/>
-        </w:rPr>
-        <w:t>• Represented and promoted Microsoft on campus, coordinating with Technical Evangelists and recruiters to run software/hardware</w:t>
-      </w:r>
-    </w:p>
-    <w:p>
-      <w:pPr>
-        <w:pStyle w:val="ResumeAlignRight"/>
-        <w:tabs>
-          <w:tab w:val="left" w:pos="360"/>
-        </w:tabs>
-        <w:contextualSpacing/>
-        <w:rPr>
-          <w:sz w:val="20"/>
-          <w:szCs w:val="21"/>
-        </w:rPr>
-      </w:pPr>
-      <w:r>
-        <w:rPr>
-          <w:sz w:val="20"/>
-          <w:szCs w:val="21"/>
-        </w:rPr>
-        <w:tab/>
-      </w:r>
-      <w:r>
-        <w:rPr>
-          <w:sz w:val="20"/>
-          <w:szCs w:val="21"/>
-        </w:rPr>
-        <w:t xml:space="preserve">workshops for </w:t>
-      </w:r>
-      <w:r>
-        <w:rPr>
-          <w:sz w:val="20"/>
-          <w:szCs w:val="21"/>
-        </w:rPr>
-        <w:t>hundreds of</w:t>
-      </w:r>
-      <w:r>
-        <w:rPr>
-          <w:sz w:val="20"/>
-          <w:szCs w:val="21"/>
-        </w:rPr>
-        <w:t xml:space="preserve"> students in technologies such as MS Azure, Xamarin, and MVC web development</w:t>
-      </w:r>
-    </w:p>
-    <w:p>
-      <w:pPr>
-        <w:pStyle w:val="ResumeAlignRight"/>
-        <w:tabs>
-          <w:tab w:val="left" w:pos="360"/>
-        </w:tabs>
-        <w:contextualSpacing/>
-        <w:rPr>
-          <w:sz w:val="20"/>
-          <w:szCs w:val="21"/>
-        </w:rPr>
-      </w:pPr>
-      <w:r>
-        <w:rPr>
-          <w:sz w:val="20"/>
-          <w:szCs w:val="21"/>
-        </w:rPr>
-        <w:t>• Doubled the usage of Microsoft tools and utilities on campus by coordinating with student government and social media promotion</w:t>
-      </w:r>
-    </w:p>
-    <w:p>
-      <w:pPr>
-        <w:pStyle w:val="ResumeAlignRight"/>
-        <w:tabs>
-          <w:tab w:val="left" w:pos="360"/>
-        </w:tabs>
-        <w:contextualSpacing/>
-        <w:rPr>
-          <w:sz w:val="10"/>
-          <w:szCs w:val="21"/>
-        </w:rPr>
-      </w:pPr>
-    </w:p>
-    <w:p>
-      <w:pPr>
-        <w:pStyle w:val="ResumeAlignRight"/>
-        <w:tabs>
-          <w:tab w:val="left" w:pos="360"/>
-        </w:tabs>
-        <w:contextualSpacing/>
-        <w:rPr>
-          <w:b/>
-          <w:sz w:val="20"/>
-          <w:szCs w:val="21"/>
-        </w:rPr>
-      </w:pPr>
-      <w:r>
-        <w:rPr>
-          <w:b/>
-          <w:sz w:val="20"/>
-          <w:szCs w:val="21"/>
-        </w:rPr>
-        <w:t>Department of Defense, National Intrepid Center of Excellence</w:t>
-      </w:r>
-      <w:r>
-        <w:rPr>
-          <w:sz w:val="20"/>
-          <w:szCs w:val="21"/>
-        </w:rPr>
-        <w:t xml:space="preserve">                                </w:t>
-      </w:r>
-      <w:r>
-        <w:rPr>
-          <w:sz w:val="20"/>
-          <w:szCs w:val="21"/>
-        </w:rPr>
-        <w:tab/>
-      </w:r>
-      <w:r>
-        <w:rPr>
-          <w:sz w:val="20"/>
-          <w:szCs w:val="21"/>
-        </w:rPr>
-        <w:t xml:space="preserve">  </w:t>
-      </w:r>
-      <w:r>
-        <w:rPr>
-          <w:sz w:val="20"/>
-          <w:szCs w:val="21"/>
-        </w:rPr>
-        <w:t xml:space="preserve"> </w:t>
-      </w:r>
-      <w:r>
-        <w:rPr>
-          <w:sz w:val="20"/>
-          <w:szCs w:val="21"/>
-        </w:rPr>
-        <w:t xml:space="preserve">                                                 </w:t>
-      </w:r>
-      <w:r>
-        <w:rPr>
-          <w:b/>
-          <w:sz w:val="20"/>
-          <w:szCs w:val="21"/>
-        </w:rPr>
-        <w:t>Bethesda, MD</w:t>
-      </w:r>
-    </w:p>
-    <w:p>
-      <w:pPr>
-        <w:pStyle w:val="ResumeAlignRight"/>
-        <w:tabs>
-          <w:tab w:val="left" w:pos="360"/>
-        </w:tabs>
-        <w:contextualSpacing/>
-        <w:rPr>
-          <w:sz w:val="20"/>
-          <w:szCs w:val="21"/>
-        </w:rPr>
-      </w:pPr>
-      <w:r>
-        <w:rPr>
-          <w:i/>
-          <w:sz w:val="20"/>
-          <w:szCs w:val="21"/>
-        </w:rPr>
-        <w:t xml:space="preserve">Student Researcher                             </w:t>
-      </w:r>
-      <w:r>
-        <w:rPr>
-          <w:sz w:val="20"/>
-          <w:szCs w:val="21"/>
-        </w:rPr>
-        <w:t xml:space="preserve">                                                                                             </w:t>
-      </w:r>
-      <w:r>
-        <w:rPr>
-          <w:sz w:val="20"/>
-          <w:szCs w:val="21"/>
-        </w:rPr>
-        <w:tab/>
-      </w:r>
-      <w:r>
-        <w:rPr>
-          <w:sz w:val="20"/>
-          <w:szCs w:val="21"/>
-        </w:rPr>
-        <w:t xml:space="preserve">     </w:t>
-      </w:r>
-      <w:r>
-        <w:rPr>
-          <w:sz w:val="20"/>
-          <w:szCs w:val="21"/>
-        </w:rPr>
-        <w:t xml:space="preserve">     </w:t>
-      </w:r>
-      <w:r>
-        <w:rPr>
-          <w:sz w:val="20"/>
-          <w:szCs w:val="21"/>
-        </w:rPr>
-        <w:t xml:space="preserve">                June 2014 – May 2015</w:t>
-      </w:r>
-    </w:p>
-    <w:p>
-      <w:pPr>
-        <w:pStyle w:val="ResumeAlignRight"/>
-        <w:tabs>
-          <w:tab w:val="left" w:pos="360"/>
-        </w:tabs>
-        <w:contextualSpacing/>
-        <w:rPr>
-          <w:sz w:val="20"/>
-          <w:szCs w:val="21"/>
-        </w:rPr>
-      </w:pPr>
-      <w:r>
-        <w:rPr>
-          <w:sz w:val="20"/>
-          <w:szCs w:val="21"/>
-        </w:rPr>
-        <w:t xml:space="preserve">• Programmed a machine learning clustering algorithm (K-Means) to classify </w:t>
-      </w:r>
-      <w:proofErr w:type="spellStart"/>
-      <w:r>
-        <w:rPr>
-          <w:sz w:val="20"/>
-          <w:szCs w:val="21"/>
-        </w:rPr>
-        <w:t>mTBI</w:t>
-      </w:r>
-      <w:proofErr w:type="spellEnd"/>
-      <w:r>
-        <w:rPr>
-          <w:sz w:val="20"/>
-          <w:szCs w:val="21"/>
-        </w:rPr>
-        <w:t xml:space="preserve"> patient data into distinct subcategories</w:t>
-      </w:r>
-    </w:p>
-    <w:p>
-      <w:pPr>
-        <w:pStyle w:val="ResumeAlignRight"/>
-        <w:tabs>
-          <w:tab w:val="left" w:pos="360"/>
-        </w:tabs>
-        <w:contextualSpacing/>
-        <w:rPr>
-          <w:sz w:val="20"/>
-          <w:szCs w:val="21"/>
-        </w:rPr>
-      </w:pPr>
-      <w:r>
-        <w:rPr>
-          <w:sz w:val="20"/>
-          <w:szCs w:val="21"/>
-        </w:rPr>
-        <w:t xml:space="preserve">• Analyzed statistical </w:t>
-      </w:r>
-      <w:proofErr w:type="spellStart"/>
-      <w:r>
-        <w:rPr>
-          <w:sz w:val="20"/>
-          <w:szCs w:val="21"/>
-        </w:rPr>
-        <w:t>descriptives</w:t>
-      </w:r>
-      <w:proofErr w:type="spellEnd"/>
-      <w:r>
-        <w:rPr>
-          <w:sz w:val="20"/>
-          <w:szCs w:val="21"/>
-        </w:rPr>
-        <w:t xml:space="preserve"> of the resulting </w:t>
-      </w:r>
-      <w:proofErr w:type="spellStart"/>
-      <w:r>
-        <w:rPr>
-          <w:sz w:val="20"/>
-          <w:szCs w:val="21"/>
-        </w:rPr>
-        <w:t>subclusters</w:t>
-      </w:r>
-      <w:proofErr w:type="spellEnd"/>
-      <w:r>
-        <w:rPr>
-          <w:sz w:val="20"/>
-          <w:szCs w:val="21"/>
-        </w:rPr>
-        <w:t xml:space="preserve"> to determine accuracy of the clusters and describe the patients in each</w:t>
-      </w:r>
-    </w:p>
-    <w:p>
-      <w:pPr>
-        <w:pStyle w:val="ResumeAlignRight"/>
-        <w:tabs>
-          <w:tab w:val="left" w:pos="360"/>
-        </w:tabs>
-        <w:contextualSpacing/>
-        <w:rPr>
-          <w:sz w:val="20"/>
-          <w:szCs w:val="21"/>
-        </w:rPr>
-      </w:pPr>
-      <w:r>
-        <w:rPr>
-          <w:sz w:val="20"/>
-          <w:szCs w:val="21"/>
-        </w:rPr>
-        <w:tab/>
-      </w:r>
-      <w:r>
-        <w:rPr>
-          <w:sz w:val="20"/>
-          <w:szCs w:val="21"/>
-        </w:rPr>
-        <w:t>cluster. Presented the results in front of government leadership and at the Intel Science Fair and Symposium.</w:t>
-      </w:r>
-    </w:p>
-    <w:p>
-      <w:pPr>
-        <w:pStyle w:val="ResumeAlignRight"/>
-        <w:tabs>
-          <w:tab w:val="left" w:pos="360"/>
-        </w:tabs>
-        <w:contextualSpacing/>
-        <w:rPr>
-          <w:sz w:val="10"/>
-          <w:szCs w:val="22"/>
-        </w:rPr>
-      </w:pPr>
-    </w:p>
-    <w:p>
-      <w:pPr>
-        <w:pStyle w:val="ResumeAlignRight"/>
-        <w:pBdr>
-          <w:bottom w:val="single" w:sz="4" w:space="0" w:color="auto"/>
-        </w:pBdr>
-        <w:tabs>
-          <w:tab w:val="left" w:pos="360"/>
-        </w:tabs>
-        <w:contextualSpacing/>
+      </w:pPr>
+      <w:r>
         <w:rPr>
           <w:b/>
           <w:sz w:val="22"/>
           <w:szCs w:val="26"/>
         </w:rPr>
-      </w:pPr>
+        <w:t>SKILLS</w:t>
+      </w:r>
       <w:r>
         <w:rPr>
           <w:b/>
           <w:sz w:val="22"/>
           <w:szCs w:val="26"/>
         </w:rPr>
-        <w:t>EXTRACURRICULARS</w:t>
-      </w:r>
-    </w:p>
-    <w:p>
-      <w:pPr>
-        <w:pStyle w:val="BodyText"/>
-        <w:spacing w:after="0" w:line="240" w:lineRule="auto"/>
-        <w:contextualSpacing/>
-        <w:rPr>
-          <w:rFonts w:ascii="Times New Roman" w:hAnsi="Times New Roman" w:cs="Times New Roman"/>
-          <w:b/>
-          <w:szCs w:val="24"/>
-        </w:rPr>
-      </w:pPr>
-      <w:r>
-        <w:rPr>
-          <w:rFonts w:ascii="Times New Roman" w:hAnsi="Times New Roman" w:cs="Times New Roman"/>
-          <w:b/>
-          <w:szCs w:val="24"/>
-        </w:rPr>
-        <w:t>Rice Consulting</w:t>
-      </w:r>
-      <w:r>
-        <w:rPr>
-          <w:rFonts w:ascii="Times New Roman" w:hAnsi="Times New Roman" w:cs="Times New Roman"/>
-          <w:b/>
-          <w:szCs w:val="24"/>
-        </w:rPr>
-        <w:tab/>
-      </w:r>
-      <w:r>
-        <w:rPr>
-          <w:rFonts w:ascii="Times New Roman" w:hAnsi="Times New Roman" w:cs="Times New Roman"/>
-          <w:b/>
-          <w:szCs w:val="24"/>
-        </w:rPr>
-        <w:tab/>
-      </w:r>
-      <w:r>
-        <w:rPr>
-          <w:rFonts w:ascii="Times New Roman" w:hAnsi="Times New Roman" w:cs="Times New Roman"/>
-          <w:szCs w:val="24"/>
-        </w:rPr>
-        <w:tab/>
-      </w:r>
-      <w:r>
-        <w:rPr>
-          <w:rFonts w:ascii="Times New Roman" w:hAnsi="Times New Roman" w:cs="Times New Roman"/>
-          <w:szCs w:val="24"/>
-        </w:rPr>
-        <w:tab/>
-      </w:r>
-      <w:r>
-        <w:rPr>
-          <w:rFonts w:ascii="Times New Roman" w:hAnsi="Times New Roman" w:cs="Times New Roman"/>
-          <w:szCs w:val="24"/>
-        </w:rPr>
-        <w:tab/>
-      </w:r>
-      <w:r>
-        <w:rPr>
-          <w:rFonts w:ascii="Times New Roman" w:hAnsi="Times New Roman" w:cs="Times New Roman"/>
-          <w:szCs w:val="24"/>
-        </w:rPr>
-        <w:tab/>
-      </w:r>
-      <w:r>
-        <w:rPr>
-          <w:rFonts w:ascii="Times New Roman" w:hAnsi="Times New Roman" w:cs="Times New Roman"/>
-          <w:szCs w:val="24"/>
-        </w:rPr>
-        <w:tab/>
-        <w:t xml:space="preserve">               </w:t>
-      </w:r>
-      <w:r>
-        <w:rPr>
-          <w:rFonts w:ascii="Times New Roman" w:hAnsi="Times New Roman" w:cs="Times New Roman"/>
-          <w:szCs w:val="24"/>
-        </w:rPr>
-        <w:tab/>
-        <w:t xml:space="preserve">    </w:t>
-      </w:r>
-      <w:r>
-        <w:rPr>
-          <w:rFonts w:ascii="Times New Roman" w:hAnsi="Times New Roman" w:cs="Times New Roman"/>
-          <w:szCs w:val="24"/>
-        </w:rPr>
-        <w:tab/>
-      </w:r>
-      <w:r>
-        <w:rPr>
-          <w:rFonts w:ascii="Times New Roman" w:hAnsi="Times New Roman" w:cs="Times New Roman"/>
-          <w:szCs w:val="24"/>
-        </w:rPr>
-        <w:tab/>
-        <w:t xml:space="preserve">                    </w:t>
-      </w:r>
-      <w:r>
-        <w:rPr>
-          <w:rFonts w:ascii="Times New Roman" w:hAnsi="Times New Roman" w:cs="Times New Roman"/>
-          <w:szCs w:val="24"/>
-        </w:rPr>
-        <w:t xml:space="preserve"> </w:t>
-      </w:r>
-      <w:r>
-        <w:rPr>
-          <w:rFonts w:ascii="Times New Roman" w:hAnsi="Times New Roman" w:cs="Times New Roman"/>
-          <w:b/>
-          <w:szCs w:val="24"/>
-        </w:rPr>
-        <w:t>Houston, TX</w:t>
-      </w:r>
-    </w:p>
-    <w:p>
-      <w:pPr>
-        <w:pStyle w:val="BodyText"/>
-        <w:spacing w:after="0" w:line="240" w:lineRule="auto"/>
-        <w:contextualSpacing/>
-        <w:rPr>
-          <w:rFonts w:ascii="Times New Roman" w:hAnsi="Times New Roman" w:cs="Times New Roman"/>
-          <w:i/>
-          <w:szCs w:val="24"/>
-        </w:rPr>
-      </w:pPr>
-      <w:r>
-        <w:rPr>
-          <w:rFonts w:ascii="Times New Roman" w:hAnsi="Times New Roman" w:cs="Times New Roman"/>
-          <w:i/>
-          <w:szCs w:val="24"/>
-        </w:rPr>
-        <w:t>Team Lead</w:t>
-      </w:r>
-      <w:r>
-        <w:rPr>
-          <w:rFonts w:ascii="Times New Roman" w:hAnsi="Times New Roman" w:cs="Times New Roman"/>
-          <w:i/>
-          <w:szCs w:val="24"/>
-        </w:rPr>
-        <w:tab/>
-        <w:t xml:space="preserve"> </w:t>
-      </w:r>
-      <w:r>
-        <w:rPr>
-          <w:rFonts w:ascii="Times New Roman" w:hAnsi="Times New Roman" w:cs="Times New Roman"/>
-          <w:szCs w:val="24"/>
-        </w:rPr>
-        <w:tab/>
-      </w:r>
-      <w:r>
-        <w:rPr>
-          <w:rFonts w:ascii="Times New Roman" w:hAnsi="Times New Roman" w:cs="Times New Roman"/>
-          <w:szCs w:val="24"/>
-        </w:rPr>
-        <w:tab/>
-      </w:r>
-      <w:r>
-        <w:rPr>
-          <w:rFonts w:ascii="Times New Roman" w:hAnsi="Times New Roman" w:cs="Times New Roman"/>
-          <w:szCs w:val="24"/>
-        </w:rPr>
-        <w:tab/>
-      </w:r>
-      <w:r>
-        <w:rPr>
-          <w:rFonts w:ascii="Times New Roman" w:hAnsi="Times New Roman" w:cs="Times New Roman"/>
-          <w:szCs w:val="24"/>
-        </w:rPr>
-        <w:tab/>
-      </w:r>
-      <w:r>
-        <w:rPr>
-          <w:rFonts w:ascii="Times New Roman" w:hAnsi="Times New Roman" w:cs="Times New Roman"/>
-          <w:szCs w:val="24"/>
-        </w:rPr>
-        <w:tab/>
-        <w:t xml:space="preserve">    </w:t>
-      </w:r>
-      <w:r>
-        <w:rPr>
-          <w:rFonts w:ascii="Times New Roman" w:hAnsi="Times New Roman" w:cs="Times New Roman"/>
-          <w:szCs w:val="24"/>
-        </w:rPr>
-        <w:tab/>
-        <w:t xml:space="preserve">           </w:t>
-      </w:r>
-      <w:r>
-        <w:rPr>
-          <w:rFonts w:ascii="Times New Roman" w:hAnsi="Times New Roman" w:cs="Times New Roman"/>
-          <w:szCs w:val="24"/>
-        </w:rPr>
-        <w:tab/>
-        <w:t xml:space="preserve">   </w:t>
-      </w:r>
-      <w:r>
-        <w:rPr>
-          <w:rFonts w:ascii="Times New Roman" w:hAnsi="Times New Roman" w:cs="Times New Roman"/>
-          <w:szCs w:val="24"/>
-        </w:rPr>
-        <w:tab/>
-        <w:t xml:space="preserve">            </w:t>
-      </w:r>
-      <w:r>
-        <w:rPr>
-          <w:rFonts w:ascii="Times New Roman" w:hAnsi="Times New Roman" w:cs="Times New Roman"/>
-          <w:szCs w:val="24"/>
-        </w:rPr>
-        <w:tab/>
-        <w:t xml:space="preserve">       </w:t>
-      </w:r>
-      <w:r>
-        <w:rPr>
-          <w:rFonts w:ascii="Times New Roman" w:hAnsi="Times New Roman" w:cs="Times New Roman"/>
-          <w:szCs w:val="24"/>
-        </w:rPr>
-        <w:tab/>
-        <w:t xml:space="preserve">  </w:t>
-      </w:r>
-      <w:r>
-        <w:rPr>
-          <w:rFonts w:ascii="Times New Roman" w:hAnsi="Times New Roman" w:cs="Times New Roman"/>
-          <w:szCs w:val="24"/>
-        </w:rPr>
-        <w:t xml:space="preserve">   January 2018</w:t>
-      </w:r>
-      <w:r>
-        <w:rPr>
-          <w:rFonts w:ascii="Times New Roman" w:hAnsi="Times New Roman" w:cs="Times New Roman"/>
-          <w:szCs w:val="24"/>
-        </w:rPr>
-        <w:t xml:space="preserve"> </w:t>
-      </w:r>
-      <w:r>
-        <w:rPr>
-          <w:rFonts w:ascii="Times New Roman" w:hAnsi="Times New Roman" w:cs="Times New Roman"/>
-          <w:szCs w:val="24"/>
-        </w:rPr>
-        <w:t>–</w:t>
-      </w:r>
-      <w:r>
-        <w:rPr>
-          <w:rFonts w:ascii="Times New Roman" w:hAnsi="Times New Roman" w:cs="Times New Roman"/>
-          <w:szCs w:val="24"/>
-        </w:rPr>
-        <w:t xml:space="preserve"> Present</w:t>
-      </w:r>
-    </w:p>
-    <w:p>
-      <w:pPr>
-        <w:pStyle w:val="ResumeAlignRight"/>
-        <w:tabs>
-          <w:tab w:val="left" w:pos="360"/>
-        </w:tabs>
-        <w:contextualSpacing/>
-        <w:rPr>
-          <w:rFonts w:eastAsiaTheme="minorEastAsia"/>
-          <w:sz w:val="20"/>
-          <w:lang w:eastAsia="en-US"/>
-        </w:rPr>
-      </w:pPr>
-      <w:r>
-        <w:rPr>
-          <w:rFonts w:eastAsiaTheme="minorEastAsia"/>
-          <w:sz w:val="20"/>
-          <w:lang w:eastAsia="en-US"/>
-        </w:rPr>
-        <w:t xml:space="preserve">• </w:t>
-      </w:r>
-      <w:r>
-        <w:rPr>
-          <w:rFonts w:eastAsiaTheme="minorEastAsia"/>
-          <w:sz w:val="20"/>
-          <w:lang w:eastAsia="en-US"/>
-        </w:rPr>
-        <w:t>Super</w:t>
-      </w:r>
-      <w:r>
-        <w:rPr>
-          <w:rFonts w:eastAsiaTheme="minorEastAsia"/>
-          <w:sz w:val="20"/>
-          <w:lang w:eastAsia="en-US"/>
-        </w:rPr>
-        <w:t>vised the successful completion and delivery of consulting engagements across industries (real estate, brewing, etc.)</w:t>
-      </w:r>
-    </w:p>
-    <w:p>
-      <w:pPr>
-        <w:pStyle w:val="ResumeAlignRight"/>
-        <w:tabs>
-          <w:tab w:val="left" w:pos="360"/>
-        </w:tabs>
-        <w:contextualSpacing/>
-        <w:rPr>
-          <w:rFonts w:eastAsiaTheme="minorEastAsia"/>
-          <w:sz w:val="20"/>
-          <w:lang w:eastAsia="en-US"/>
-        </w:rPr>
-      </w:pPr>
-      <w:r>
-        <w:rPr>
-          <w:rFonts w:eastAsiaTheme="minorEastAsia"/>
-          <w:sz w:val="20"/>
-          <w:lang w:eastAsia="en-US"/>
-        </w:rPr>
-        <w:t xml:space="preserve">• </w:t>
-      </w:r>
-      <w:r>
-        <w:rPr>
-          <w:rFonts w:eastAsiaTheme="minorEastAsia"/>
-          <w:sz w:val="20"/>
-          <w:lang w:eastAsia="en-US"/>
-        </w:rPr>
-        <w:t>M</w:t>
-      </w:r>
-      <w:r>
-        <w:rPr>
-          <w:rFonts w:eastAsiaTheme="minorEastAsia"/>
-          <w:sz w:val="20"/>
-          <w:lang w:eastAsia="en-US"/>
-        </w:rPr>
-        <w:t>aintain</w:t>
-      </w:r>
-      <w:r>
-        <w:rPr>
-          <w:rFonts w:eastAsiaTheme="minorEastAsia"/>
-          <w:sz w:val="20"/>
-          <w:lang w:eastAsia="en-US"/>
-        </w:rPr>
-        <w:t>ed</w:t>
-      </w:r>
-      <w:r>
-        <w:rPr>
-          <w:rFonts w:eastAsiaTheme="minorEastAsia"/>
-          <w:sz w:val="20"/>
-          <w:lang w:eastAsia="en-US"/>
-        </w:rPr>
-        <w:t xml:space="preserve"> regular correspondence with client stakeholders</w:t>
-      </w:r>
-      <w:r>
-        <w:rPr>
-          <w:rFonts w:eastAsiaTheme="minorEastAsia"/>
-          <w:sz w:val="20"/>
-          <w:lang w:eastAsia="en-US"/>
-        </w:rPr>
-        <w:t xml:space="preserve"> and team members, ensuring clear communication between all parties </w:t>
-      </w:r>
-    </w:p>
-    <w:p>
-      <w:pPr>
-        <w:pStyle w:val="ResumeAlignRight"/>
-        <w:tabs>
-          <w:tab w:val="left" w:pos="360"/>
-        </w:tabs>
-        <w:contextualSpacing/>
-        <w:rPr>
-          <w:rFonts w:eastAsiaTheme="minorEastAsia"/>
-          <w:sz w:val="20"/>
-          <w:lang w:eastAsia="en-US"/>
-        </w:rPr>
-      </w:pPr>
-      <w:r>
-        <w:rPr>
-          <w:rFonts w:eastAsiaTheme="minorEastAsia"/>
-          <w:sz w:val="20"/>
-          <w:lang w:eastAsia="en-US"/>
-        </w:rPr>
-        <w:t xml:space="preserve">• </w:t>
-      </w:r>
-      <w:r>
-        <w:rPr>
-          <w:rFonts w:eastAsiaTheme="minorEastAsia"/>
-          <w:sz w:val="20"/>
-          <w:lang w:eastAsia="en-US"/>
-        </w:rPr>
-        <w:t>Resolved any research roadblocks or interpersonal conflicts between teammates that arose over the course of the engagement</w:t>
-      </w:r>
-    </w:p>
-    <w:p>
-      <w:pPr>
-        <w:pStyle w:val="ResumeAlignRight"/>
-        <w:tabs>
-          <w:tab w:val="left" w:pos="360"/>
-        </w:tabs>
-        <w:contextualSpacing/>
-        <w:rPr>
-          <w:sz w:val="10"/>
-        </w:rPr>
-      </w:pPr>
-    </w:p>
-    <w:p>
-      <w:pPr>
-        <w:pStyle w:val="BodyText"/>
-        <w:spacing w:after="0" w:line="240" w:lineRule="auto"/>
-        <w:contextualSpacing/>
-        <w:rPr>
-          <w:rFonts w:ascii="Times New Roman" w:hAnsi="Times New Roman" w:cs="Times New Roman"/>
-          <w:b/>
-          <w:szCs w:val="24"/>
-        </w:rPr>
-      </w:pPr>
-      <w:r>
-        <w:rPr>
-          <w:rFonts w:ascii="Times New Roman" w:hAnsi="Times New Roman" w:cs="Times New Roman"/>
-          <w:b/>
-          <w:szCs w:val="24"/>
-        </w:rPr>
-        <w:t>Rice eSports Club</w:t>
-      </w:r>
-      <w:r>
-        <w:rPr>
-          <w:rFonts w:ascii="Times New Roman" w:hAnsi="Times New Roman" w:cs="Times New Roman"/>
-          <w:b/>
-          <w:szCs w:val="24"/>
-        </w:rPr>
-        <w:tab/>
-      </w:r>
-      <w:r>
-        <w:rPr>
-          <w:rFonts w:ascii="Times New Roman" w:hAnsi="Times New Roman" w:cs="Times New Roman"/>
-          <w:szCs w:val="24"/>
-        </w:rPr>
-        <w:tab/>
-      </w:r>
-      <w:r>
-        <w:rPr>
-          <w:rFonts w:ascii="Times New Roman" w:hAnsi="Times New Roman" w:cs="Times New Roman"/>
-          <w:szCs w:val="24"/>
-        </w:rPr>
-        <w:tab/>
-      </w:r>
-      <w:r>
-        <w:rPr>
-          <w:rFonts w:ascii="Times New Roman" w:hAnsi="Times New Roman" w:cs="Times New Roman"/>
-          <w:szCs w:val="24"/>
-        </w:rPr>
-        <w:tab/>
-      </w:r>
-      <w:r>
-        <w:rPr>
-          <w:rFonts w:ascii="Times New Roman" w:hAnsi="Times New Roman" w:cs="Times New Roman"/>
-          <w:szCs w:val="24"/>
-        </w:rPr>
-        <w:tab/>
-      </w:r>
-      <w:r>
-        <w:rPr>
-          <w:rFonts w:ascii="Times New Roman" w:hAnsi="Times New Roman" w:cs="Times New Roman"/>
-          <w:szCs w:val="24"/>
-        </w:rPr>
-        <w:tab/>
-        <w:t xml:space="preserve">               </w:t>
-      </w:r>
-      <w:r>
-        <w:rPr>
-          <w:rFonts w:ascii="Times New Roman" w:hAnsi="Times New Roman" w:cs="Times New Roman"/>
-          <w:szCs w:val="24"/>
-        </w:rPr>
-        <w:tab/>
-        <w:t xml:space="preserve">   </w:t>
-      </w:r>
-      <w:r>
-        <w:rPr>
-          <w:rFonts w:ascii="Times New Roman" w:hAnsi="Times New Roman" w:cs="Times New Roman"/>
-          <w:szCs w:val="24"/>
-        </w:rPr>
-        <w:t xml:space="preserve"> </w:t>
-      </w:r>
-      <w:r>
-        <w:rPr>
-          <w:rFonts w:ascii="Times New Roman" w:hAnsi="Times New Roman" w:cs="Times New Roman"/>
-          <w:szCs w:val="24"/>
-        </w:rPr>
-        <w:tab/>
-      </w:r>
-      <w:r>
-        <w:rPr>
-          <w:rFonts w:ascii="Times New Roman" w:hAnsi="Times New Roman" w:cs="Times New Roman"/>
-          <w:szCs w:val="24"/>
-        </w:rPr>
-        <w:tab/>
-      </w:r>
-      <w:r>
-        <w:rPr>
-          <w:rFonts w:ascii="Times New Roman" w:hAnsi="Times New Roman" w:cs="Times New Roman"/>
-          <w:szCs w:val="24"/>
-        </w:rPr>
-        <w:t xml:space="preserve"> </w:t>
-      </w:r>
-      <w:r>
-        <w:rPr>
-          <w:rFonts w:ascii="Times New Roman" w:hAnsi="Times New Roman" w:cs="Times New Roman"/>
-          <w:szCs w:val="24"/>
-        </w:rPr>
-        <w:t xml:space="preserve">  </w:t>
-      </w:r>
-      <w:r>
-        <w:rPr>
-          <w:rFonts w:ascii="Times New Roman" w:hAnsi="Times New Roman" w:cs="Times New Roman"/>
-          <w:szCs w:val="24"/>
-        </w:rPr>
-        <w:t xml:space="preserve">               </w:t>
-      </w:r>
-      <w:r>
-        <w:rPr>
-          <w:rFonts w:ascii="Times New Roman" w:hAnsi="Times New Roman" w:cs="Times New Roman"/>
-          <w:szCs w:val="24"/>
-        </w:rPr>
-        <w:t xml:space="preserve">  </w:t>
-      </w:r>
-      <w:r>
-        <w:rPr>
-          <w:rFonts w:ascii="Times New Roman" w:hAnsi="Times New Roman" w:cs="Times New Roman"/>
-          <w:szCs w:val="24"/>
-        </w:rPr>
-        <w:t xml:space="preserve"> </w:t>
-      </w:r>
-      <w:r>
-        <w:rPr>
-          <w:rFonts w:ascii="Times New Roman" w:hAnsi="Times New Roman" w:cs="Times New Roman"/>
-          <w:b/>
-          <w:szCs w:val="24"/>
-        </w:rPr>
-        <w:t>Houston, TX</w:t>
-      </w:r>
-    </w:p>
-    <w:p>
-      <w:pPr>
-        <w:pStyle w:val="BodyText"/>
-        <w:spacing w:after="0" w:line="240" w:lineRule="auto"/>
-        <w:contextualSpacing/>
-        <w:rPr>
-          <w:rFonts w:ascii="Times New Roman" w:hAnsi="Times New Roman" w:cs="Times New Roman"/>
-          <w:i/>
-          <w:szCs w:val="24"/>
-        </w:rPr>
-      </w:pPr>
-      <w:r>
-        <w:rPr>
-          <w:rFonts w:ascii="Times New Roman" w:hAnsi="Times New Roman" w:cs="Times New Roman"/>
-          <w:i/>
-          <w:szCs w:val="24"/>
-        </w:rPr>
-        <w:t>President</w:t>
-      </w:r>
-      <w:r>
-        <w:rPr>
-          <w:rFonts w:ascii="Times New Roman" w:hAnsi="Times New Roman" w:cs="Times New Roman"/>
-          <w:i/>
-          <w:szCs w:val="24"/>
-        </w:rPr>
-        <w:tab/>
-        <w:t xml:space="preserve"> </w:t>
-      </w:r>
-      <w:r>
-        <w:rPr>
-          <w:rFonts w:ascii="Times New Roman" w:hAnsi="Times New Roman" w:cs="Times New Roman"/>
-          <w:szCs w:val="24"/>
-        </w:rPr>
-        <w:tab/>
-      </w:r>
-      <w:r>
-        <w:rPr>
-          <w:rFonts w:ascii="Times New Roman" w:hAnsi="Times New Roman" w:cs="Times New Roman"/>
-          <w:szCs w:val="24"/>
-        </w:rPr>
-        <w:tab/>
-      </w:r>
-      <w:r>
-        <w:rPr>
-          <w:rFonts w:ascii="Times New Roman" w:hAnsi="Times New Roman" w:cs="Times New Roman"/>
-          <w:szCs w:val="24"/>
-        </w:rPr>
-        <w:tab/>
-      </w:r>
-      <w:r>
-        <w:rPr>
-          <w:rFonts w:ascii="Times New Roman" w:hAnsi="Times New Roman" w:cs="Times New Roman"/>
-          <w:szCs w:val="24"/>
-        </w:rPr>
-        <w:tab/>
-      </w:r>
-      <w:r>
-        <w:rPr>
-          <w:rFonts w:ascii="Times New Roman" w:hAnsi="Times New Roman" w:cs="Times New Roman"/>
-          <w:szCs w:val="24"/>
-        </w:rPr>
-        <w:tab/>
-        <w:t xml:space="preserve">    </w:t>
-      </w:r>
-      <w:r>
-        <w:rPr>
-          <w:rFonts w:ascii="Times New Roman" w:hAnsi="Times New Roman" w:cs="Times New Roman"/>
-          <w:szCs w:val="24"/>
-        </w:rPr>
-        <w:tab/>
-      </w:r>
-      <w:r>
-        <w:rPr>
-          <w:rFonts w:ascii="Times New Roman" w:hAnsi="Times New Roman" w:cs="Times New Roman"/>
-          <w:szCs w:val="24"/>
-        </w:rPr>
-        <w:t xml:space="preserve"> </w:t>
-      </w:r>
-      <w:r>
-        <w:rPr>
-          <w:rFonts w:ascii="Times New Roman" w:hAnsi="Times New Roman" w:cs="Times New Roman"/>
-          <w:szCs w:val="24"/>
-        </w:rPr>
-        <w:t xml:space="preserve">  </w:t>
-      </w:r>
-      <w:r>
-        <w:rPr>
-          <w:rFonts w:ascii="Times New Roman" w:hAnsi="Times New Roman" w:cs="Times New Roman"/>
-          <w:szCs w:val="24"/>
-        </w:rPr>
-        <w:t xml:space="preserve">        </w:t>
-      </w:r>
-      <w:r>
-        <w:rPr>
-          <w:rFonts w:ascii="Times New Roman" w:hAnsi="Times New Roman" w:cs="Times New Roman"/>
-          <w:szCs w:val="24"/>
-        </w:rPr>
-        <w:tab/>
-        <w:t xml:space="preserve"> </w:t>
-      </w:r>
-      <w:r>
-        <w:rPr>
-          <w:rFonts w:ascii="Times New Roman" w:hAnsi="Times New Roman" w:cs="Times New Roman"/>
-          <w:szCs w:val="24"/>
-        </w:rPr>
-        <w:t xml:space="preserve">  </w:t>
-      </w:r>
-      <w:r>
-        <w:rPr>
-          <w:rFonts w:ascii="Times New Roman" w:hAnsi="Times New Roman" w:cs="Times New Roman"/>
-          <w:szCs w:val="24"/>
-        </w:rPr>
-        <w:tab/>
-        <w:t xml:space="preserve">          </w:t>
-      </w:r>
-      <w:r>
-        <w:rPr>
-          <w:rFonts w:ascii="Times New Roman" w:hAnsi="Times New Roman" w:cs="Times New Roman"/>
-          <w:szCs w:val="24"/>
-        </w:rPr>
-        <w:t xml:space="preserve">  </w:t>
-      </w:r>
-      <w:r>
-        <w:rPr>
-          <w:rFonts w:ascii="Times New Roman" w:hAnsi="Times New Roman" w:cs="Times New Roman"/>
-          <w:szCs w:val="24"/>
-        </w:rPr>
-        <w:tab/>
-        <w:t xml:space="preserve">       </w:t>
-      </w:r>
-      <w:proofErr w:type="gramStart"/>
-      <w:r>
-        <w:rPr>
-          <w:rFonts w:ascii="Times New Roman" w:hAnsi="Times New Roman" w:cs="Times New Roman"/>
-          <w:szCs w:val="24"/>
-        </w:rPr>
-        <w:tab/>
-        <w:t xml:space="preserve">  </w:t>
-      </w:r>
-      <w:r>
-        <w:rPr>
-          <w:rFonts w:ascii="Times New Roman" w:hAnsi="Times New Roman" w:cs="Times New Roman"/>
-          <w:szCs w:val="24"/>
-        </w:rPr>
-        <w:t>May</w:t>
-      </w:r>
-      <w:proofErr w:type="gramEnd"/>
-      <w:r>
-        <w:rPr>
-          <w:rFonts w:ascii="Times New Roman" w:hAnsi="Times New Roman" w:cs="Times New Roman"/>
-          <w:szCs w:val="24"/>
-        </w:rPr>
-        <w:t xml:space="preserve"> 2016 </w:t>
-      </w:r>
-      <w:r>
-        <w:rPr>
-          <w:rFonts w:ascii="Times New Roman" w:hAnsi="Times New Roman" w:cs="Times New Roman"/>
-          <w:szCs w:val="24"/>
-        </w:rPr>
-        <w:t>–</w:t>
-      </w:r>
-      <w:r>
-        <w:rPr>
-          <w:rFonts w:ascii="Times New Roman" w:hAnsi="Times New Roman" w:cs="Times New Roman"/>
-          <w:szCs w:val="24"/>
-        </w:rPr>
-        <w:t xml:space="preserve"> </w:t>
-      </w:r>
-      <w:r>
-        <w:rPr>
-          <w:rFonts w:ascii="Times New Roman" w:hAnsi="Times New Roman" w:cs="Times New Roman"/>
-          <w:szCs w:val="24"/>
-        </w:rPr>
-        <w:t>August 2018</w:t>
-      </w:r>
-    </w:p>
-    <w:p>
-      <w:pPr>
-        <w:pStyle w:val="ResumeAlignRight"/>
-        <w:tabs>
-          <w:tab w:val="left" w:pos="360"/>
-        </w:tabs>
-        <w:contextualSpacing/>
-        <w:rPr>
-          <w:rFonts w:eastAsiaTheme="minorEastAsia"/>
-          <w:sz w:val="20"/>
-          <w:lang w:eastAsia="en-US"/>
-        </w:rPr>
-      </w:pPr>
-      <w:r>
-        <w:rPr>
-          <w:rFonts w:eastAsiaTheme="minorEastAsia"/>
-          <w:sz w:val="20"/>
-          <w:lang w:eastAsia="en-US"/>
-        </w:rPr>
-        <w:t xml:space="preserve">• Partnered with local startup </w:t>
-      </w:r>
-      <w:proofErr w:type="spellStart"/>
-      <w:r>
-        <w:rPr>
-          <w:rFonts w:eastAsiaTheme="minorEastAsia"/>
-          <w:sz w:val="20"/>
-          <w:lang w:eastAsia="en-US"/>
-        </w:rPr>
-        <w:t>GamerWall</w:t>
-      </w:r>
-      <w:proofErr w:type="spellEnd"/>
-      <w:r>
-        <w:rPr>
-          <w:rFonts w:eastAsiaTheme="minorEastAsia"/>
-          <w:sz w:val="20"/>
-          <w:lang w:eastAsia="en-US"/>
-        </w:rPr>
-        <w:t xml:space="preserve"> to </w:t>
-      </w:r>
-      <w:r>
-        <w:rPr>
-          <w:rFonts w:eastAsiaTheme="minorEastAsia"/>
-          <w:sz w:val="20"/>
-          <w:lang w:eastAsia="en-US"/>
-        </w:rPr>
-        <w:t>develop a go-to-market strategy and prepare for acquisition</w:t>
-      </w:r>
-    </w:p>
-    <w:p>
-      <w:pPr>
-        <w:pStyle w:val="ResumeAlignRight"/>
-        <w:tabs>
-          <w:tab w:val="left" w:pos="360"/>
-        </w:tabs>
-        <w:contextualSpacing/>
-        <w:rPr>
-          <w:rFonts w:eastAsiaTheme="minorEastAsia"/>
-          <w:sz w:val="20"/>
-          <w:lang w:eastAsia="en-US"/>
-        </w:rPr>
-      </w:pPr>
-      <w:r>
-        <w:rPr>
-          <w:rFonts w:eastAsiaTheme="minorEastAsia"/>
-          <w:sz w:val="20"/>
-          <w:lang w:eastAsia="en-US"/>
-        </w:rPr>
-        <w:t>• Reached a sponsorship agreement with Monster Energy Drink to promote their beverages at our events and receive funding and</w:t>
-      </w:r>
-    </w:p>
-    <w:p>
-      <w:pPr>
-        <w:pStyle w:val="ResumeAlignRight"/>
-        <w:tabs>
-          <w:tab w:val="left" w:pos="360"/>
-        </w:tabs>
-        <w:contextualSpacing/>
-        <w:rPr>
-          <w:rFonts w:eastAsiaTheme="minorEastAsia"/>
-          <w:sz w:val="20"/>
-          <w:lang w:eastAsia="en-US"/>
-        </w:rPr>
-      </w:pPr>
-      <w:r>
-        <w:rPr>
-          <w:rFonts w:eastAsiaTheme="minorEastAsia"/>
-          <w:sz w:val="20"/>
-          <w:lang w:eastAsia="en-US"/>
-        </w:rPr>
-        <w:tab/>
-      </w:r>
-      <w:r>
-        <w:rPr>
-          <w:rFonts w:eastAsiaTheme="minorEastAsia"/>
-          <w:sz w:val="20"/>
-          <w:lang w:eastAsia="en-US"/>
-        </w:rPr>
-        <w:t>donations for member engagement and fundraising. Raised $1000 in partnership with Monster for Houston Children’s Charity</w:t>
-      </w:r>
-    </w:p>
-    <w:p>
-      <w:pPr>
-        <w:pStyle w:val="ResumeAlignRight"/>
-        <w:tabs>
-          <w:tab w:val="clear" w:pos="10080"/>
-          <w:tab w:val="left" w:pos="6455"/>
-        </w:tabs>
-        <w:contextualSpacing/>
-        <w:rPr>
-          <w:sz w:val="10"/>
-        </w:rPr>
-      </w:pPr>
-    </w:p>
-    <w:p>
-      <w:pPr>
-        <w:pStyle w:val="ResumeAlignRight"/>
-        <w:pBdr>
-          <w:bottom w:val="single" w:sz="4" w:space="1" w:color="auto"/>
-        </w:pBdr>
-        <w:tabs>
-          <w:tab w:val="left" w:pos="360"/>
-        </w:tabs>
-        <w:contextualSpacing/>
+        <w:t>,</w:t>
+      </w:r>
+      <w:r>
         <w:rPr>
           <w:b/>
           <w:sz w:val="22"/>
           <w:szCs w:val="26"/>
         </w:rPr>
-      </w:pPr>
+        <w:t xml:space="preserve"> </w:t>
+      </w:r>
       <w:r>
         <w:rPr>
           <w:b/>
           <w:sz w:val="22"/>
           <w:szCs w:val="26"/>
         </w:rPr>
-        <w:t>SKILLS</w:t>
+        <w:t>ACTIVITIES</w:t>
       </w:r>
       <w:r>
         <w:rPr>
@@ -3466,15 +3297,7 @@
           <w:sz w:val="22"/>
           <w:szCs w:val="26"/>
         </w:rPr>
-        <w:t xml:space="preserve"> </w:t>
-      </w:r>
-      <w:r>
-        <w:rPr>
-          <w:b/>
-          <w:sz w:val="22"/>
-          <w:szCs w:val="26"/>
-        </w:rPr>
-        <w:t>&amp; INTERESTS</w:t>
+        <w:t>, &amp; INTERESTS</w:t>
       </w:r>
     </w:p>
     <w:p>
@@ -3666,6 +3489,43 @@
           <w:sz w:val="20"/>
         </w:rPr>
         <w:t>, Bike Team</w:t>
+      </w:r>
+    </w:p>
+    <w:p>
+      <w:pPr>
+        <w:pStyle w:val="ResumeAlignRight"/>
+        <w:ind w:left="360" w:hanging="360"/>
+        <w:contextualSpacing/>
+        <w:rPr>
+          <w:sz w:val="20"/>
+        </w:rPr>
+      </w:pPr>
+      <w:r>
+        <w:rPr>
+          <w:b/>
+          <w:sz w:val="20"/>
+        </w:rPr>
+        <w:t>Interests</w:t>
+      </w:r>
+      <w:r>
+        <w:rPr>
+          <w:sz w:val="20"/>
+        </w:rPr>
+        <w:t xml:space="preserve">: Biking, Cooking, Video Games, Hiking, Politics, Finance, Baking, Travelling, Magic: </w:t>
+      </w:r>
+      <w:proofErr w:type="gramStart"/>
+      <w:r>
+        <w:rPr>
+          <w:sz w:val="20"/>
+        </w:rPr>
+        <w:t>the</w:t>
+      </w:r>
+      <w:proofErr w:type="gramEnd"/>
+      <w:r>
+        <w:rPr>
+          <w:sz w:val="20"/>
+        </w:rPr>
+        <w:t xml:space="preserve"> Gathering, Poker</w:t>
       </w:r>
     </w:p>
     <w:sectPr>
@@ -3809,27 +3669,6 @@
       <w:jc w:val="center"/>
       <w:rPr>
         <w:rFonts w:ascii="Times New Roman" w:hAnsi="Times New Roman" w:cs="Times New Roman"/>
-        <w:sz w:val="20"/>
-        <w:szCs w:val="40"/>
-      </w:rPr>
-    </w:pPr>
-    <w:r>
-      <w:rPr>
-        <w:rFonts w:ascii="Times New Roman" w:hAnsi="Times New Roman" w:cs="Times New Roman"/>
-        <w:sz w:val="20"/>
-        <w:szCs w:val="40"/>
-      </w:rPr>
-      <w:t>6360 Main Street, Houston, TX 77005</w:t>
-    </w:r>
-  </w:p>
-  <w:p>
-    <w:pPr>
-      <w:pStyle w:val="ContactDetails"/>
-      <w:spacing w:before="0" w:after="0" w:line="240" w:lineRule="auto"/>
-      <w:contextualSpacing/>
-      <w:jc w:val="center"/>
-      <w:rPr>
-        <w:rFonts w:ascii="Times New Roman" w:hAnsi="Times New Roman" w:cs="Times New Roman"/>
         <w:sz w:val="52"/>
         <w:szCs w:val="36"/>
       </w:rPr>
@@ -3840,6 +3679,14 @@
         <w:sz w:val="20"/>
         <w:szCs w:val="24"/>
       </w:rPr>
+      <w:t xml:space="preserve"> </w:t>
+    </w:r>
+    <w:r>
+      <w:rPr>
+        <w:rFonts w:ascii="Times New Roman" w:hAnsi="Times New Roman" w:cs="Times New Roman"/>
+        <w:sz w:val="20"/>
+        <w:szCs w:val="24"/>
+      </w:rPr>
       <w:t>(571) 279-2383</w:t>
     </w:r>
     <w:r>
@@ -3856,15 +3703,7 @@
         <w:sz w:val="20"/>
         <w:szCs w:val="24"/>
       </w:rPr>
-      <w:t xml:space="preserve">| </w:t>
-    </w:r>
-    <w:r>
-      <w:rPr>
-        <w:rFonts w:ascii="Times New Roman" w:hAnsi="Times New Roman" w:cs="Times New Roman"/>
-        <w:sz w:val="20"/>
-        <w:szCs w:val="24"/>
-      </w:rPr>
-      <w:t>linkedin.com/in/</w:t>
+      <w:t>| linkedin.com/in/</w:t>
     </w:r>
     <w:proofErr w:type="spellStart"/>
     <w:r>
@@ -3882,15 +3721,7 @@
         <w:sz w:val="20"/>
         <w:szCs w:val="24"/>
       </w:rPr>
-      <w:t xml:space="preserve">/ | </w:t>
-    </w:r>
-    <w:r>
-      <w:rPr>
-        <w:rFonts w:ascii="Times New Roman" w:hAnsi="Times New Roman" w:cs="Times New Roman"/>
-        <w:sz w:val="20"/>
-        <w:szCs w:val="24"/>
-      </w:rPr>
-      <w:t>Eduard.</w:t>
+      <w:t>/ | Eduard.</w:t>
     </w:r>
     <w:r>
       <w:rPr>
@@ -5194,6 +5025,18 @@
   </w:num>
   <w:num w:numId="19">
     <w:abstractNumId w:val="15"/>
+  </w:num>
+  <w:num w:numId="20">
+    <w:abstractNumId w:val="12"/>
+    <w:lvlOverride w:ilvl="0"/>
+    <w:lvlOverride w:ilvl="1"/>
+    <w:lvlOverride w:ilvl="2"/>
+    <w:lvlOverride w:ilvl="3"/>
+    <w:lvlOverride w:ilvl="4"/>
+    <w:lvlOverride w:ilvl="5"/>
+    <w:lvlOverride w:ilvl="6"/>
+    <w:lvlOverride w:ilvl="7"/>
+    <w:lvlOverride w:ilvl="8"/>
   </w:num>
 </w:numbering>
 </file>
@@ -7582,14 +7425,14 @@
     <w:charset w:val="00"/>
     <w:family w:val="roman"/>
     <w:pitch w:val="variable"/>
-    <w:sig w:usb0="E0002EFF" w:usb1="C000785B" w:usb2="00000009" w:usb3="00000000" w:csb0="000001FF" w:csb1="00000000"/>
+    <w:sig w:usb0="E0002AFF" w:usb1="C0007843" w:usb2="00000009" w:usb3="00000000" w:csb0="000001FF" w:csb1="00000000"/>
   </w:font>
   <w:font w:name="Courier New">
     <w:panose1 w:val="02070309020205020404"/>
     <w:charset w:val="00"/>
     <w:family w:val="modern"/>
     <w:pitch w:val="fixed"/>
-    <w:sig w:usb0="E0002EFF" w:usb1="C0007843" w:usb2="00000009" w:usb3="00000000" w:csb0="000001FF" w:csb1="00000000"/>
+    <w:sig w:usb0="E0002AFF" w:usb1="C0007843" w:usb2="00000009" w:usb3="00000000" w:csb0="000001FF" w:csb1="00000000"/>
   </w:font>
   <w:font w:name="Wingdings">
     <w:panose1 w:val="05000000000000000000"/>
@@ -7646,7 +7489,7 @@
     <w:charset w:val="00"/>
     <w:family w:val="swiss"/>
     <w:pitch w:val="variable"/>
-    <w:sig w:usb0="E0002AFF" w:usb1="C000247B" w:usb2="00000009" w:usb3="00000000" w:csb0="000001FF" w:csb1="00000000"/>
+    <w:sig w:usb0="E0002AFF" w:usb1="4000ACFF" w:usb2="00000001" w:usb3="00000000" w:csb0="000001FF" w:csb1="00000000"/>
   </w:font>
   <w:font w:name="Yu Mincho">
     <w:altName w:val="游明朝"/>
@@ -7875,6 +7718,7 @@
     <w:rsid w:val="00B4727C"/>
     <w:rsid w:val="00B92DBD"/>
     <w:rsid w:val="00BB1656"/>
+    <w:rsid w:val="00BD14D5"/>
     <w:rsid w:val="00C06CF9"/>
     <w:rsid w:val="00C1131D"/>
     <w:rsid w:val="00C60DA3"/>
@@ -8710,7 +8554,7 @@
 </file>
 
 <file path=customXml/itemProps1.xml><?xml version="1.0" encoding="utf-8"?>
-<ds:datastoreItem xmlns:ds="http://schemas.openxmlformats.org/officeDocument/2006/customXml" ds:itemID="{6F883EE1-166D-4367-B8F2-2A1A6AD44F99}">
+<ds:datastoreItem xmlns:ds="http://schemas.openxmlformats.org/officeDocument/2006/customXml" ds:itemID="{BA5C5618-1EFC-49DD-ABF7-1DC4E378FA7C}">
   <ds:schemaRefs>
     <ds:schemaRef ds:uri="http://schemas.openxmlformats.org/officeDocument/2006/bibliography"/>
   </ds:schemaRefs>

</xml_diff>

<commit_message>
Updated to add 180DC
</commit_message>
<xml_diff>
--- a/Eduard-Danalache-Resume-Consulting.docx
+++ b/Eduard-Danalache-Resume-Consulting.docx
@@ -16,8 +16,6 @@
           <w:szCs w:val="26"/>
         </w:rPr>
       </w:pPr>
-      <w:bookmarkStart w:id="0" w:name="_GoBack"/>
-      <w:bookmarkEnd w:id="0"/>
       <w:r>
         <w:rPr>
           <w:rFonts w:ascii="Times New Roman" w:hAnsi="Times New Roman" w:cs="Times New Roman"/>
@@ -554,7 +552,7 @@
             <w:contextualSpacing/>
             <w:rPr>
               <w:rFonts w:ascii="Times New Roman" w:hAnsi="Times New Roman" w:cs="Times New Roman"/>
-              <w:sz w:val="10"/>
+              <w:sz w:val="8"/>
               <w:szCs w:val="24"/>
             </w:rPr>
           </w:pPr>
@@ -799,7 +797,7 @@
         </w:tabs>
         <w:contextualSpacing/>
         <w:rPr>
-          <w:sz w:val="10"/>
+          <w:sz w:val="8"/>
           <w:szCs w:val="26"/>
         </w:rPr>
       </w:pPr>
@@ -987,7 +985,7 @@
           <w:szCs w:val="20"/>
         </w:rPr>
       </w:pPr>
-      <w:bookmarkStart w:id="1" w:name="_Hlk521450551"/>
+      <w:bookmarkStart w:id="0" w:name="_Hlk521450551"/>
       <w:r>
         <w:rPr>
           <w:rFonts w:ascii="Times" w:hAnsi="Times" w:cs="Times New Roman"/>
@@ -1092,7 +1090,7 @@
         <w:t xml:space="preserve"> 2018</w:t>
       </w:r>
     </w:p>
-    <w:bookmarkEnd w:id="1"/>
+    <w:bookmarkEnd w:id="0"/>
     <w:p>
       <w:pPr>
         <w:pStyle w:val="ResumeAlignRight"/>
@@ -1588,30 +1586,6 @@
           <w:lang w:eastAsia="en-US"/>
         </w:rPr>
         <w:t>data quality efforts</w:t>
-      </w:r>
-    </w:p>
-    <w:p>
-      <w:pPr>
-        <w:pStyle w:val="ResumeAlignRight"/>
-        <w:tabs>
-          <w:tab w:val="left" w:pos="0"/>
-          <w:tab w:val="left" w:pos="360"/>
-        </w:tabs>
-        <w:rPr>
-          <w:rFonts w:ascii="Times" w:eastAsiaTheme="minorEastAsia" w:hAnsi="Times"/>
-          <w:sz w:val="20"/>
-          <w:szCs w:val="20"/>
-          <w:lang w:eastAsia="en-US"/>
-        </w:rPr>
-      </w:pPr>
-      <w:r>
-        <w:rPr>
-          <w:rFonts w:ascii="Times" w:eastAsiaTheme="minorEastAsia" w:hAnsi="Times"/>
-          <w:sz w:val="20"/>
-          <w:szCs w:val="20"/>
-          <w:lang w:eastAsia="en-US"/>
-        </w:rPr>
-        <w:t>• Designed a robust data pipeline that automated a process normally requiring manual input from 4 full-time analysts</w:t>
       </w:r>
     </w:p>
     <w:p>
@@ -2445,30 +2419,7 @@
           <w:b/>
           <w:szCs w:val="24"/>
         </w:rPr>
-        <w:t>Rice Consulting</w:t>
-      </w:r>
-      <w:r>
-        <w:rPr>
-          <w:rFonts w:ascii="Times New Roman" w:hAnsi="Times New Roman" w:cs="Times New Roman"/>
-          <w:b/>
-          <w:szCs w:val="24"/>
-        </w:rPr>
-        <w:tab/>
-      </w:r>
-      <w:r>
-        <w:rPr>
-          <w:rFonts w:ascii="Times New Roman" w:hAnsi="Times New Roman" w:cs="Times New Roman"/>
-          <w:b/>
-          <w:szCs w:val="24"/>
-        </w:rPr>
-        <w:tab/>
-      </w:r>
-      <w:r>
-        <w:rPr>
-          <w:rFonts w:ascii="Times New Roman" w:hAnsi="Times New Roman" w:cs="Times New Roman"/>
-          <w:szCs w:val="24"/>
-        </w:rPr>
-        <w:tab/>
+        <w:t>180 Degrees Consulting – Rice Chapter</w:t>
       </w:r>
       <w:r>
         <w:rPr>
@@ -2555,7 +2506,7 @@
           <w:i/>
           <w:szCs w:val="24"/>
         </w:rPr>
-        <w:t>Team Lead</w:t>
+        <w:t>President &amp; Co-Founder</w:t>
       </w:r>
       <w:r>
         <w:rPr>
@@ -2563,7 +2514,6 @@
           <w:i/>
           <w:szCs w:val="24"/>
         </w:rPr>
-        <w:tab/>
         <w:t xml:space="preserve"> </w:t>
       </w:r>
       <w:r>
@@ -2647,14 +2597,21 @@
           <w:rFonts w:ascii="Times New Roman" w:hAnsi="Times New Roman" w:cs="Times New Roman"/>
           <w:szCs w:val="24"/>
         </w:rPr>
-        <w:t xml:space="preserve">   January 2018</w:t>
-      </w:r>
-      <w:r>
-        <w:rPr>
-          <w:rFonts w:ascii="Times New Roman" w:hAnsi="Times New Roman" w:cs="Times New Roman"/>
-          <w:szCs w:val="24"/>
-        </w:rPr>
-        <w:t xml:space="preserve"> </w:t>
+        <w:t xml:space="preserve">   </w:t>
+      </w:r>
+      <w:r>
+        <w:rPr>
+          <w:rFonts w:ascii="Times New Roman" w:hAnsi="Times New Roman" w:cs="Times New Roman"/>
+          <w:szCs w:val="24"/>
+        </w:rPr>
+        <w:t>April</w:t>
+      </w:r>
+      <w:r>
+        <w:rPr>
+          <w:rFonts w:ascii="Times New Roman" w:hAnsi="Times New Roman" w:cs="Times New Roman"/>
+          <w:szCs w:val="24"/>
+        </w:rPr>
+        <w:t xml:space="preserve"> 2018 </w:t>
       </w:r>
       <w:r>
         <w:rPr>
@@ -2698,7 +2655,7 @@
           <w:sz w:val="20"/>
           <w:lang w:eastAsia="en-US"/>
         </w:rPr>
-        <w:t>Super</w:t>
+        <w:t>Started the first both grad</w:t>
       </w:r>
       <w:r>
         <w:rPr>
@@ -2706,7 +2663,63 @@
           <w:sz w:val="20"/>
           <w:lang w:eastAsia="en-US"/>
         </w:rPr>
-        <w:t>vised the successful completion and delivery of consulting engagements across industries (real estate, brewing, etc.)</w:t>
+        <w:t>/</w:t>
+      </w:r>
+      <w:r>
+        <w:rPr>
+          <w:rFonts w:eastAsiaTheme="minorEastAsia"/>
+          <w:sz w:val="20"/>
+          <w:lang w:eastAsia="en-US"/>
+        </w:rPr>
+        <w:t xml:space="preserve">undergrad </w:t>
+      </w:r>
+      <w:r>
+        <w:rPr>
+          <w:rFonts w:eastAsiaTheme="minorEastAsia"/>
+          <w:sz w:val="20"/>
+          <w:lang w:eastAsia="en-US"/>
+        </w:rPr>
+        <w:t>social-impact</w:t>
+      </w:r>
+      <w:r>
+        <w:rPr>
+          <w:rFonts w:eastAsiaTheme="minorEastAsia"/>
+          <w:sz w:val="20"/>
+          <w:lang w:eastAsia="en-US"/>
+        </w:rPr>
+        <w:t xml:space="preserve"> consulting club at Rice, </w:t>
+      </w:r>
+      <w:r>
+        <w:rPr>
+          <w:rFonts w:eastAsiaTheme="minorEastAsia"/>
+          <w:sz w:val="20"/>
+          <w:lang w:eastAsia="en-US"/>
+        </w:rPr>
+        <w:t>helping local non-profits with their</w:t>
+      </w:r>
+      <w:r>
+        <w:rPr>
+          <w:rFonts w:eastAsiaTheme="minorEastAsia"/>
+          <w:sz w:val="20"/>
+          <w:lang w:eastAsia="en-US"/>
+        </w:rPr>
+        <w:t xml:space="preserve"> unmet</w:t>
+      </w:r>
+      <w:r>
+        <w:rPr>
+          <w:rFonts w:eastAsiaTheme="minorEastAsia"/>
+          <w:sz w:val="20"/>
+          <w:lang w:eastAsia="en-US"/>
+        </w:rPr>
+        <w:t xml:space="preserve"> business </w:t>
+      </w:r>
+      <w:r>
+        <w:rPr>
+          <w:rFonts w:eastAsiaTheme="minorEastAsia"/>
+          <w:sz w:val="20"/>
+          <w:lang w:eastAsia="en-US"/>
+        </w:rPr>
+        <w:t>needs</w:t>
       </w:r>
     </w:p>
     <w:p>
@@ -2736,7 +2749,7 @@
           <w:sz w:val="20"/>
           <w:lang w:eastAsia="en-US"/>
         </w:rPr>
-        <w:t>M</w:t>
+        <w:t xml:space="preserve">Led club development, recruiting, and client sourcing to </w:t>
       </w:r>
       <w:r>
         <w:rPr>
@@ -2744,31 +2757,264 @@
           <w:sz w:val="20"/>
           <w:lang w:eastAsia="en-US"/>
         </w:rPr>
-        <w:t>aintain</w:t>
-      </w:r>
-      <w:r>
-        <w:rPr>
-          <w:rFonts w:eastAsiaTheme="minorEastAsia"/>
-          <w:sz w:val="20"/>
-          <w:lang w:eastAsia="en-US"/>
-        </w:rPr>
-        <w:t>ed</w:t>
-      </w:r>
-      <w:r>
-        <w:rPr>
-          <w:rFonts w:eastAsiaTheme="minorEastAsia"/>
-          <w:sz w:val="20"/>
-          <w:lang w:eastAsia="en-US"/>
-        </w:rPr>
-        <w:t xml:space="preserve"> regular correspondence with client stakeholders</w:t>
-      </w:r>
-      <w:r>
-        <w:rPr>
-          <w:rFonts w:eastAsiaTheme="minorEastAsia"/>
-          <w:sz w:val="20"/>
-          <w:lang w:eastAsia="en-US"/>
-        </w:rPr>
-        <w:t xml:space="preserve"> and team members, ensuring clear communication between all parties </w:t>
+        <w:t>serve four clients our first semester on campus with a team of 20+ students</w:t>
+      </w:r>
+      <w:bookmarkStart w:id="1" w:name="_GoBack"/>
+      <w:bookmarkEnd w:id="1"/>
+    </w:p>
+    <w:p>
+      <w:pPr>
+        <w:pStyle w:val="BodyText"/>
+        <w:spacing w:after="0" w:line="240" w:lineRule="auto"/>
+        <w:contextualSpacing/>
+        <w:rPr>
+          <w:rFonts w:ascii="Times New Roman" w:hAnsi="Times New Roman" w:cs="Times New Roman"/>
+          <w:sz w:val="10"/>
+          <w:szCs w:val="24"/>
+        </w:rPr>
+      </w:pPr>
+    </w:p>
+    <w:p>
+      <w:pPr>
+        <w:pStyle w:val="BodyText"/>
+        <w:spacing w:after="0" w:line="240" w:lineRule="auto"/>
+        <w:contextualSpacing/>
+        <w:rPr>
+          <w:rFonts w:ascii="Times New Roman" w:hAnsi="Times New Roman" w:cs="Times New Roman"/>
+          <w:b/>
+          <w:szCs w:val="24"/>
+        </w:rPr>
+      </w:pPr>
+      <w:r>
+        <w:rPr>
+          <w:rFonts w:ascii="Times New Roman" w:hAnsi="Times New Roman" w:cs="Times New Roman"/>
+          <w:b/>
+          <w:szCs w:val="24"/>
+        </w:rPr>
+        <w:t>Rice Consulting</w:t>
+      </w:r>
+      <w:r>
+        <w:rPr>
+          <w:rFonts w:ascii="Times New Roman" w:hAnsi="Times New Roman" w:cs="Times New Roman"/>
+          <w:b/>
+          <w:szCs w:val="24"/>
+        </w:rPr>
+        <w:tab/>
+      </w:r>
+      <w:r>
+        <w:rPr>
+          <w:rFonts w:ascii="Times New Roman" w:hAnsi="Times New Roman" w:cs="Times New Roman"/>
+          <w:b/>
+          <w:szCs w:val="24"/>
+        </w:rPr>
+        <w:tab/>
+      </w:r>
+      <w:r>
+        <w:rPr>
+          <w:rFonts w:ascii="Times New Roman" w:hAnsi="Times New Roman" w:cs="Times New Roman"/>
+          <w:szCs w:val="24"/>
+        </w:rPr>
+        <w:tab/>
+      </w:r>
+      <w:r>
+        <w:rPr>
+          <w:rFonts w:ascii="Times New Roman" w:hAnsi="Times New Roman" w:cs="Times New Roman"/>
+          <w:szCs w:val="24"/>
+        </w:rPr>
+        <w:tab/>
+      </w:r>
+      <w:r>
+        <w:rPr>
+          <w:rFonts w:ascii="Times New Roman" w:hAnsi="Times New Roman" w:cs="Times New Roman"/>
+          <w:szCs w:val="24"/>
+        </w:rPr>
+        <w:tab/>
+      </w:r>
+      <w:r>
+        <w:rPr>
+          <w:rFonts w:ascii="Times New Roman" w:hAnsi="Times New Roman" w:cs="Times New Roman"/>
+          <w:szCs w:val="24"/>
+        </w:rPr>
+        <w:tab/>
+      </w:r>
+      <w:r>
+        <w:rPr>
+          <w:rFonts w:ascii="Times New Roman" w:hAnsi="Times New Roman" w:cs="Times New Roman"/>
+          <w:szCs w:val="24"/>
+        </w:rPr>
+        <w:tab/>
+        <w:t xml:space="preserve">               </w:t>
+      </w:r>
+      <w:r>
+        <w:rPr>
+          <w:rFonts w:ascii="Times New Roman" w:hAnsi="Times New Roman" w:cs="Times New Roman"/>
+          <w:szCs w:val="24"/>
+        </w:rPr>
+        <w:tab/>
+        <w:t xml:space="preserve">    </w:t>
+      </w:r>
+      <w:r>
+        <w:rPr>
+          <w:rFonts w:ascii="Times New Roman" w:hAnsi="Times New Roman" w:cs="Times New Roman"/>
+          <w:szCs w:val="24"/>
+        </w:rPr>
+        <w:tab/>
+      </w:r>
+      <w:r>
+        <w:rPr>
+          <w:rFonts w:ascii="Times New Roman" w:hAnsi="Times New Roman" w:cs="Times New Roman"/>
+          <w:szCs w:val="24"/>
+        </w:rPr>
+        <w:tab/>
+        <w:t xml:space="preserve">                    </w:t>
+      </w:r>
+      <w:r>
+        <w:rPr>
+          <w:rFonts w:ascii="Times New Roman" w:hAnsi="Times New Roman" w:cs="Times New Roman"/>
+          <w:szCs w:val="24"/>
+        </w:rPr>
+        <w:t xml:space="preserve"> </w:t>
+      </w:r>
+      <w:r>
+        <w:rPr>
+          <w:rFonts w:ascii="Times New Roman" w:hAnsi="Times New Roman" w:cs="Times New Roman"/>
+          <w:b/>
+          <w:szCs w:val="24"/>
+        </w:rPr>
+        <w:t>Houston, TX</w:t>
+      </w:r>
+    </w:p>
+    <w:p>
+      <w:pPr>
+        <w:pStyle w:val="BodyText"/>
+        <w:spacing w:after="0" w:line="240" w:lineRule="auto"/>
+        <w:contextualSpacing/>
+        <w:rPr>
+          <w:rFonts w:ascii="Times New Roman" w:hAnsi="Times New Roman" w:cs="Times New Roman"/>
+          <w:i/>
+          <w:szCs w:val="24"/>
+        </w:rPr>
+      </w:pPr>
+      <w:r>
+        <w:rPr>
+          <w:rFonts w:ascii="Times New Roman" w:hAnsi="Times New Roman" w:cs="Times New Roman"/>
+          <w:i/>
+          <w:szCs w:val="24"/>
+        </w:rPr>
+        <w:t>Team Lead</w:t>
+      </w:r>
+      <w:r>
+        <w:rPr>
+          <w:rFonts w:ascii="Times New Roman" w:hAnsi="Times New Roman" w:cs="Times New Roman"/>
+          <w:i/>
+          <w:szCs w:val="24"/>
+        </w:rPr>
+        <w:tab/>
+        <w:t xml:space="preserve"> </w:t>
+      </w:r>
+      <w:r>
+        <w:rPr>
+          <w:rFonts w:ascii="Times New Roman" w:hAnsi="Times New Roman" w:cs="Times New Roman"/>
+          <w:szCs w:val="24"/>
+        </w:rPr>
+        <w:tab/>
+      </w:r>
+      <w:r>
+        <w:rPr>
+          <w:rFonts w:ascii="Times New Roman" w:hAnsi="Times New Roman" w:cs="Times New Roman"/>
+          <w:szCs w:val="24"/>
+        </w:rPr>
+        <w:tab/>
+      </w:r>
+      <w:r>
+        <w:rPr>
+          <w:rFonts w:ascii="Times New Roman" w:hAnsi="Times New Roman" w:cs="Times New Roman"/>
+          <w:szCs w:val="24"/>
+        </w:rPr>
+        <w:tab/>
+      </w:r>
+      <w:r>
+        <w:rPr>
+          <w:rFonts w:ascii="Times New Roman" w:hAnsi="Times New Roman" w:cs="Times New Roman"/>
+          <w:szCs w:val="24"/>
+        </w:rPr>
+        <w:tab/>
+      </w:r>
+      <w:r>
+        <w:rPr>
+          <w:rFonts w:ascii="Times New Roman" w:hAnsi="Times New Roman" w:cs="Times New Roman"/>
+          <w:szCs w:val="24"/>
+        </w:rPr>
+        <w:tab/>
+        <w:t xml:space="preserve">    </w:t>
+      </w:r>
+      <w:r>
+        <w:rPr>
+          <w:rFonts w:ascii="Times New Roman" w:hAnsi="Times New Roman" w:cs="Times New Roman"/>
+          <w:szCs w:val="24"/>
+        </w:rPr>
+        <w:tab/>
+        <w:t xml:space="preserve">           </w:t>
+      </w:r>
+      <w:r>
+        <w:rPr>
+          <w:rFonts w:ascii="Times New Roman" w:hAnsi="Times New Roman" w:cs="Times New Roman"/>
+          <w:szCs w:val="24"/>
+        </w:rPr>
+        <w:tab/>
+        <w:t xml:space="preserve">   </w:t>
+      </w:r>
+      <w:r>
+        <w:rPr>
+          <w:rFonts w:ascii="Times New Roman" w:hAnsi="Times New Roman" w:cs="Times New Roman"/>
+          <w:szCs w:val="24"/>
+        </w:rPr>
+        <w:tab/>
+        <w:t xml:space="preserve">            </w:t>
+      </w:r>
+      <w:r>
+        <w:rPr>
+          <w:rFonts w:ascii="Times New Roman" w:hAnsi="Times New Roman" w:cs="Times New Roman"/>
+          <w:szCs w:val="24"/>
+        </w:rPr>
+        <w:tab/>
+        <w:t xml:space="preserve">       </w:t>
+      </w:r>
+      <w:r>
+        <w:rPr>
+          <w:rFonts w:ascii="Times New Roman" w:hAnsi="Times New Roman" w:cs="Times New Roman"/>
+          <w:szCs w:val="24"/>
+        </w:rPr>
+        <w:tab/>
+        <w:t xml:space="preserve">  </w:t>
+      </w:r>
+      <w:r>
+        <w:rPr>
+          <w:rFonts w:ascii="Times New Roman" w:hAnsi="Times New Roman" w:cs="Times New Roman"/>
+          <w:szCs w:val="24"/>
+        </w:rPr>
+        <w:t xml:space="preserve">   January 2018</w:t>
+      </w:r>
+      <w:r>
+        <w:rPr>
+          <w:rFonts w:ascii="Times New Roman" w:hAnsi="Times New Roman" w:cs="Times New Roman"/>
+          <w:szCs w:val="24"/>
+        </w:rPr>
+        <w:t xml:space="preserve"> </w:t>
+      </w:r>
+      <w:r>
+        <w:rPr>
+          <w:rFonts w:ascii="Times New Roman" w:hAnsi="Times New Roman" w:cs="Times New Roman"/>
+          <w:szCs w:val="24"/>
+        </w:rPr>
+        <w:t>–</w:t>
+      </w:r>
+      <w:r>
+        <w:rPr>
+          <w:rFonts w:ascii="Times New Roman" w:hAnsi="Times New Roman" w:cs="Times New Roman"/>
+          <w:szCs w:val="24"/>
+        </w:rPr>
+        <w:t xml:space="preserve"> Present</w:t>
       </w:r>
     </w:p>
     <w:p>
@@ -2798,7 +3044,31 @@
           <w:sz w:val="20"/>
           <w:lang w:eastAsia="en-US"/>
         </w:rPr>
-        <w:t>Resolved any research roadblocks or interpersonal conflicts between teammates that arose over the course of the engagement</w:t>
+        <w:t>Super</w:t>
+      </w:r>
+      <w:r>
+        <w:rPr>
+          <w:rFonts w:eastAsiaTheme="minorEastAsia"/>
+          <w:sz w:val="20"/>
+          <w:lang w:eastAsia="en-US"/>
+        </w:rPr>
+        <w:t>vised the successful completion and delivery of consulting engagements across industries (</w:t>
+      </w:r>
+      <w:r>
+        <w:rPr>
+          <w:rFonts w:eastAsiaTheme="minorEastAsia"/>
+          <w:sz w:val="20"/>
+          <w:lang w:eastAsia="en-US"/>
+        </w:rPr>
+        <w:t xml:space="preserve">retail, </w:t>
+      </w:r>
+      <w:r>
+        <w:rPr>
+          <w:rFonts w:eastAsiaTheme="minorEastAsia"/>
+          <w:sz w:val="20"/>
+          <w:lang w:eastAsia="en-US"/>
+        </w:rPr>
+        <w:t>real estate, brewing, etc.)</w:t>
       </w:r>
     </w:p>
     <w:p>
@@ -2809,6 +3079,68 @@
         </w:tabs>
         <w:contextualSpacing/>
         <w:rPr>
+          <w:rFonts w:eastAsiaTheme="minorEastAsia"/>
+          <w:sz w:val="20"/>
+          <w:lang w:eastAsia="en-US"/>
+        </w:rPr>
+      </w:pPr>
+      <w:r>
+        <w:rPr>
+          <w:rFonts w:eastAsiaTheme="minorEastAsia"/>
+          <w:sz w:val="20"/>
+          <w:lang w:eastAsia="en-US"/>
+        </w:rPr>
+        <w:t xml:space="preserve">• </w:t>
+      </w:r>
+      <w:r>
+        <w:rPr>
+          <w:rFonts w:eastAsiaTheme="minorEastAsia"/>
+          <w:sz w:val="20"/>
+          <w:lang w:eastAsia="en-US"/>
+        </w:rPr>
+        <w:t>M</w:t>
+      </w:r>
+      <w:r>
+        <w:rPr>
+          <w:rFonts w:eastAsiaTheme="minorEastAsia"/>
+          <w:sz w:val="20"/>
+          <w:lang w:eastAsia="en-US"/>
+        </w:rPr>
+        <w:t>aintain</w:t>
+      </w:r>
+      <w:r>
+        <w:rPr>
+          <w:rFonts w:eastAsiaTheme="minorEastAsia"/>
+          <w:sz w:val="20"/>
+          <w:lang w:eastAsia="en-US"/>
+        </w:rPr>
+        <w:t>ed</w:t>
+      </w:r>
+      <w:r>
+        <w:rPr>
+          <w:rFonts w:eastAsiaTheme="minorEastAsia"/>
+          <w:sz w:val="20"/>
+          <w:lang w:eastAsia="en-US"/>
+        </w:rPr>
+        <w:t xml:space="preserve"> regular correspondence with client stakeholders</w:t>
+      </w:r>
+      <w:r>
+        <w:rPr>
+          <w:rFonts w:eastAsiaTheme="minorEastAsia"/>
+          <w:sz w:val="20"/>
+          <w:lang w:eastAsia="en-US"/>
+        </w:rPr>
+        <w:t xml:space="preserve"> and team members, ensuring clear communication between all parties </w:t>
+      </w:r>
+    </w:p>
+    <w:p>
+      <w:pPr>
+        <w:pStyle w:val="ResumeAlignRight"/>
+        <w:tabs>
+          <w:tab w:val="left" w:pos="360"/>
+        </w:tabs>
+        <w:contextualSpacing/>
+        <w:rPr>
           <w:sz w:val="10"/>
         </w:rPr>
       </w:pPr>
@@ -3207,29 +3539,39 @@
           <w:sz w:val="20"/>
           <w:lang w:eastAsia="en-US"/>
         </w:rPr>
-        <w:t>• Reached a sponsorship agreement with Monster Energy Drink to promote their beverages at our events and receive funding and</w:t>
-      </w:r>
-    </w:p>
-    <w:p>
-      <w:pPr>
-        <w:pStyle w:val="ResumeAlignRight"/>
-        <w:tabs>
-          <w:tab w:val="left" w:pos="0"/>
-          <w:tab w:val="left" w:pos="360"/>
-        </w:tabs>
+        <w:t xml:space="preserve">• Raised $1000 </w:t>
+      </w:r>
+      <w:r>
         <w:rPr>
           <w:rFonts w:eastAsiaTheme="minorEastAsia"/>
           <w:sz w:val="20"/>
           <w:lang w:eastAsia="en-US"/>
         </w:rPr>
-      </w:pPr>
+        <w:t xml:space="preserve">through a sponsorship and </w:t>
+      </w:r>
       <w:r>
         <w:rPr>
           <w:rFonts w:eastAsiaTheme="minorEastAsia"/>
           <w:sz w:val="20"/>
           <w:lang w:eastAsia="en-US"/>
         </w:rPr>
-        <w:t>donations for member engagement and fundraising. Raised $1000 in partnership with Monster for Houston Children’s Charity</w:t>
+        <w:t xml:space="preserve">in partnership with Monster </w:t>
+      </w:r>
+      <w:r>
+        <w:rPr>
+          <w:rFonts w:eastAsiaTheme="minorEastAsia"/>
+          <w:sz w:val="20"/>
+          <w:lang w:eastAsia="en-US"/>
+        </w:rPr>
+        <w:t xml:space="preserve">Energy Drink </w:t>
+      </w:r>
+      <w:r>
+        <w:rPr>
+          <w:rFonts w:eastAsiaTheme="minorEastAsia"/>
+          <w:sz w:val="20"/>
+          <w:lang w:eastAsia="en-US"/>
+        </w:rPr>
+        <w:t>for Houston Children’s Charity</w:t>
       </w:r>
     </w:p>
     <w:p>
@@ -3472,25 +3814,7 @@
         <w:rPr>
           <w:sz w:val="20"/>
         </w:rPr>
-        <w:t xml:space="preserve">Computing Consultant, </w:t>
-      </w:r>
-      <w:r>
-        <w:rPr>
-          <w:sz w:val="20"/>
-        </w:rPr>
-        <w:t xml:space="preserve">Lead Office of Information Technology College Ambassador, </w:t>
-      </w:r>
-      <w:r>
-        <w:rPr>
-          <w:sz w:val="20"/>
-        </w:rPr>
-        <w:t>Rice Business Society, Rice Trading Club</w:t>
-      </w:r>
-      <w:r>
-        <w:rPr>
-          <w:sz w:val="20"/>
-        </w:rPr>
-        <w:t>, Bike Team</w:t>
+        <w:t>Computing Consultant</w:t>
       </w:r>
     </w:p>
     <w:p>
@@ -3638,7 +3962,7 @@
       <w:rPr>
         <w:rFonts w:ascii="Times New Roman" w:hAnsi="Times New Roman" w:cs="Times New Roman"/>
         <w:b/>
-        <w:sz w:val="40"/>
+        <w:sz w:val="36"/>
         <w:szCs w:val="40"/>
       </w:rPr>
     </w:pPr>
@@ -3646,22 +3970,11 @@
       <w:rPr>
         <w:rFonts w:ascii="Times New Roman" w:hAnsi="Times New Roman" w:cs="Times New Roman"/>
         <w:b/>
-        <w:sz w:val="40"/>
+        <w:sz w:val="36"/>
         <w:szCs w:val="40"/>
       </w:rPr>
-      <w:t xml:space="preserve">Eduard </w:t>
+      <w:t>Eduard Danalache</w:t>
     </w:r>
-    <w:proofErr w:type="spellStart"/>
-    <w:r>
-      <w:rPr>
-        <w:rFonts w:ascii="Times New Roman" w:hAnsi="Times New Roman" w:cs="Times New Roman"/>
-        <w:b/>
-        <w:sz w:val="40"/>
-        <w:szCs w:val="40"/>
-      </w:rPr>
-      <w:t>Danalache</w:t>
-    </w:r>
-    <w:proofErr w:type="spellEnd"/>
   </w:p>
   <w:p>
     <w:pPr>
@@ -7423,7 +7736,7 @@
     <w:charset w:val="00"/>
     <w:family w:val="modern"/>
     <w:pitch w:val="fixed"/>
-    <w:sig w:usb0="E0002AFF" w:usb1="C0007843" w:usb2="00000009" w:usb3="00000000" w:csb0="000001FF" w:csb1="00000000"/>
+    <w:sig w:usb0="E0002EFF" w:usb1="C0007843" w:usb2="00000009" w:usb3="00000000" w:csb0="000001FF" w:csb1="00000000"/>
   </w:font>
   <w:font w:name="Wingdings">
     <w:panose1 w:val="05000000000000000000"/>
@@ -7480,7 +7793,7 @@
     <w:charset w:val="00"/>
     <w:family w:val="swiss"/>
     <w:pitch w:val="variable"/>
-    <w:sig w:usb0="E0002AFF" w:usb1="4000ACFF" w:usb2="00000001" w:usb3="00000000" w:csb0="000001FF" w:csb1="00000000"/>
+    <w:sig w:usb0="E0002AFF" w:usb1="C000247B" w:usb2="00000009" w:usb3="00000000" w:csb0="000001FF" w:csb1="00000000"/>
   </w:font>
   <w:font w:name="Yu Mincho">
     <w:altName w:val="游明朝"/>
@@ -7653,6 +7966,7 @@
     <w:rsid w:val="00063644"/>
     <w:rsid w:val="000C2153"/>
     <w:rsid w:val="000E7364"/>
+    <w:rsid w:val="000F31C6"/>
     <w:rsid w:val="00122BF5"/>
     <w:rsid w:val="00146AE5"/>
     <w:rsid w:val="00150FCA"/>
@@ -8546,7 +8860,7 @@
 </file>
 
 <file path=customXml/itemProps1.xml><?xml version="1.0" encoding="utf-8"?>
-<ds:datastoreItem xmlns:ds="http://schemas.openxmlformats.org/officeDocument/2006/customXml" ds:itemID="{F4B7091E-0B88-4436-AA5D-92F971EB4E79}">
+<ds:datastoreItem xmlns:ds="http://schemas.openxmlformats.org/officeDocument/2006/customXml" ds:itemID="{D8578315-393F-4020-86B4-EF6B408E62FA}">
   <ds:schemaRefs>
     <ds:schemaRef ds:uri="http://schemas.openxmlformats.org/officeDocument/2006/bibliography"/>
   </ds:schemaRefs>

</xml_diff>

<commit_message>
updated to add mckinsey
</commit_message>
<xml_diff>
--- a/Eduard-Danalache-Resume-Consulting.docx
+++ b/Eduard-Danalache-Resume-Consulting.docx
@@ -694,7 +694,66 @@
               <w:rFonts w:ascii="Times New Roman" w:hAnsi="Times New Roman" w:cs="Times New Roman"/>
               <w:szCs w:val="24"/>
             </w:rPr>
-            <w:t xml:space="preserve">2320; </w:t>
+            <w:t>2320</w:t>
+          </w:r>
+          <w:r>
+            <w:rPr>
+              <w:rFonts w:ascii="Times New Roman" w:hAnsi="Times New Roman" w:cs="Times New Roman"/>
+              <w:szCs w:val="24"/>
+            </w:rPr>
+            <w:t xml:space="preserve"> (</w:t>
+          </w:r>
+          <w:r>
+            <w:rPr>
+              <w:rFonts w:ascii="Times New Roman" w:hAnsi="Times New Roman" w:cs="Times New Roman"/>
+              <w:b/>
+              <w:szCs w:val="24"/>
+            </w:rPr>
+            <w:t>M</w:t>
+          </w:r>
+          <w:r>
+            <w:rPr>
+              <w:rFonts w:ascii="Times New Roman" w:hAnsi="Times New Roman" w:cs="Times New Roman"/>
+              <w:szCs w:val="24"/>
+            </w:rPr>
+            <w:t xml:space="preserve">: 800; </w:t>
+          </w:r>
+          <w:r>
+            <w:rPr>
+              <w:rFonts w:ascii="Times New Roman" w:hAnsi="Times New Roman" w:cs="Times New Roman"/>
+              <w:b/>
+              <w:szCs w:val="24"/>
+            </w:rPr>
+            <w:t>R</w:t>
+          </w:r>
+          <w:r>
+            <w:rPr>
+              <w:rFonts w:ascii="Times New Roman" w:hAnsi="Times New Roman" w:cs="Times New Roman"/>
+              <w:szCs w:val="24"/>
+            </w:rPr>
+            <w:t xml:space="preserve">: 750; </w:t>
+          </w:r>
+          <w:r>
+            <w:rPr>
+              <w:rFonts w:ascii="Times New Roman" w:hAnsi="Times New Roman" w:cs="Times New Roman"/>
+              <w:b/>
+              <w:szCs w:val="24"/>
+            </w:rPr>
+            <w:t>W</w:t>
+          </w:r>
+          <w:r>
+            <w:rPr>
+              <w:rFonts w:ascii="Times New Roman" w:hAnsi="Times New Roman" w:cs="Times New Roman"/>
+              <w:szCs w:val="24"/>
+            </w:rPr>
+            <w:t>: 770)</w:t>
+          </w:r>
+          <w:r>
+            <w:rPr>
+              <w:rFonts w:ascii="Times New Roman" w:hAnsi="Times New Roman" w:cs="Times New Roman"/>
+              <w:szCs w:val="24"/>
+            </w:rPr>
+            <w:t xml:space="preserve">; </w:t>
           </w:r>
           <w:r>
             <w:rPr>
@@ -716,15 +775,67 @@
               <w:rFonts w:ascii="Times New Roman" w:hAnsi="Times New Roman" w:cs="Times New Roman"/>
               <w:szCs w:val="24"/>
             </w:rPr>
-            <w:tab/>
+            <w:t xml:space="preserve"> (</w:t>
+          </w:r>
+          <w:r>
+            <w:rPr>
+              <w:rFonts w:ascii="Times New Roman" w:hAnsi="Times New Roman" w:cs="Times New Roman"/>
+              <w:b/>
+              <w:szCs w:val="24"/>
+            </w:rPr>
+            <w:t>M</w:t>
           </w:r>
           <w:r>
             <w:rPr>
               <w:rFonts w:ascii="Times New Roman" w:hAnsi="Times New Roman" w:cs="Times New Roman"/>
               <w:szCs w:val="24"/>
             </w:rPr>
-            <w:tab/>
-            <w:t xml:space="preserve"> </w:t>
+            <w:t xml:space="preserve">: 36; </w:t>
+          </w:r>
+          <w:r>
+            <w:rPr>
+              <w:rFonts w:ascii="Times New Roman" w:hAnsi="Times New Roman" w:cs="Times New Roman"/>
+              <w:b/>
+              <w:szCs w:val="24"/>
+            </w:rPr>
+            <w:t>R</w:t>
+          </w:r>
+          <w:r>
+            <w:rPr>
+              <w:rFonts w:ascii="Times New Roman" w:hAnsi="Times New Roman" w:cs="Times New Roman"/>
+              <w:szCs w:val="24"/>
+            </w:rPr>
+            <w:t xml:space="preserve">: 36; </w:t>
+          </w:r>
+          <w:r>
+            <w:rPr>
+              <w:rFonts w:ascii="Times New Roman" w:hAnsi="Times New Roman" w:cs="Times New Roman"/>
+              <w:b/>
+              <w:szCs w:val="24"/>
+            </w:rPr>
+            <w:t>S</w:t>
+          </w:r>
+          <w:r>
+            <w:rPr>
+              <w:rFonts w:ascii="Times New Roman" w:hAnsi="Times New Roman" w:cs="Times New Roman"/>
+              <w:szCs w:val="24"/>
+            </w:rPr>
+            <w:t xml:space="preserve">: 36; </w:t>
+          </w:r>
+          <w:r>
+            <w:rPr>
+              <w:rFonts w:ascii="Times New Roman" w:hAnsi="Times New Roman" w:cs="Times New Roman"/>
+              <w:b/>
+              <w:szCs w:val="24"/>
+            </w:rPr>
+            <w:t>E</w:t>
+          </w:r>
+          <w:r>
+            <w:rPr>
+              <w:rFonts w:ascii="Times New Roman" w:hAnsi="Times New Roman" w:cs="Times New Roman"/>
+              <w:szCs w:val="24"/>
+            </w:rPr>
+            <w:t>: 35)</w:t>
           </w:r>
           <w:r>
             <w:rPr>
@@ -753,35 +864,14 @@
               <w:szCs w:val="24"/>
             </w:rPr>
             <w:tab/>
+            <w:t xml:space="preserve">      </w:t>
           </w:r>
           <w:r>
             <w:rPr>
               <w:rFonts w:ascii="Times New Roman" w:hAnsi="Times New Roman" w:cs="Times New Roman"/>
               <w:szCs w:val="24"/>
             </w:rPr>
-            <w:tab/>
-          </w:r>
-          <w:r>
-            <w:rPr>
-              <w:rFonts w:ascii="Times New Roman" w:hAnsi="Times New Roman" w:cs="Times New Roman"/>
-              <w:szCs w:val="24"/>
-            </w:rPr>
-            <w:tab/>
-          </w:r>
-          <w:r>
-            <w:rPr>
-              <w:rFonts w:ascii="Times New Roman" w:hAnsi="Times New Roman" w:cs="Times New Roman"/>
-              <w:szCs w:val="24"/>
-            </w:rPr>
-            <w:tab/>
-          </w:r>
-          <w:r>
-            <w:rPr>
-              <w:rFonts w:ascii="Times New Roman" w:hAnsi="Times New Roman" w:cs="Times New Roman"/>
-              <w:szCs w:val="24"/>
-            </w:rPr>
-            <w:tab/>
-            <w:t xml:space="preserve">      Class of 2015</w:t>
+            <w:t>Class of 2015</w:t>
           </w:r>
         </w:p>
       </w:sdtContent>
@@ -852,6 +942,222 @@
           <w:b/>
           <w:szCs w:val="20"/>
         </w:rPr>
+        <w:t>McKinsey &amp; Company</w:t>
+      </w:r>
+      <w:r>
+        <w:rPr>
+          <w:rFonts w:ascii="Times" w:hAnsi="Times" w:cs="Times New Roman"/>
+          <w:b/>
+          <w:szCs w:val="20"/>
+        </w:rPr>
+        <w:tab/>
+      </w:r>
+      <w:r>
+        <w:rPr>
+          <w:rFonts w:ascii="Times" w:hAnsi="Times" w:cs="Times New Roman"/>
+          <w:b/>
+          <w:szCs w:val="20"/>
+        </w:rPr>
+        <w:tab/>
+      </w:r>
+      <w:r>
+        <w:rPr>
+          <w:rFonts w:ascii="Times" w:hAnsi="Times" w:cs="Times New Roman"/>
+          <w:b/>
+          <w:szCs w:val="20"/>
+        </w:rPr>
+        <w:tab/>
+      </w:r>
+      <w:r>
+        <w:rPr>
+          <w:rFonts w:ascii="Times" w:hAnsi="Times" w:cs="Times New Roman"/>
+          <w:b/>
+          <w:szCs w:val="20"/>
+        </w:rPr>
+        <w:tab/>
+      </w:r>
+      <w:r>
+        <w:rPr>
+          <w:rFonts w:ascii="Times" w:hAnsi="Times" w:cs="Times New Roman"/>
+          <w:b/>
+          <w:szCs w:val="20"/>
+        </w:rPr>
+        <w:tab/>
+      </w:r>
+      <w:r>
+        <w:rPr>
+          <w:rFonts w:ascii="Times" w:hAnsi="Times" w:cs="Times New Roman"/>
+          <w:b/>
+          <w:szCs w:val="20"/>
+        </w:rPr>
+        <w:tab/>
+      </w:r>
+      <w:r>
+        <w:rPr>
+          <w:rFonts w:ascii="Times" w:hAnsi="Times" w:cs="Times New Roman"/>
+          <w:b/>
+          <w:szCs w:val="20"/>
+        </w:rPr>
+        <w:tab/>
+      </w:r>
+      <w:r>
+        <w:rPr>
+          <w:rFonts w:ascii="Times" w:hAnsi="Times" w:cs="Times New Roman"/>
+          <w:b/>
+          <w:szCs w:val="20"/>
+        </w:rPr>
+        <w:tab/>
+      </w:r>
+      <w:r>
+        <w:rPr>
+          <w:rFonts w:ascii="Times" w:hAnsi="Times" w:cs="Times New Roman"/>
+          <w:b/>
+          <w:szCs w:val="20"/>
+        </w:rPr>
+        <w:tab/>
+      </w:r>
+      <w:r>
+        <w:rPr>
+          <w:rFonts w:ascii="Times" w:hAnsi="Times" w:cs="Times New Roman"/>
+          <w:b/>
+          <w:szCs w:val="20"/>
+        </w:rPr>
+        <w:tab/>
+      </w:r>
+      <w:r>
+        <w:rPr>
+          <w:rFonts w:ascii="Times" w:hAnsi="Times" w:cs="Times New Roman"/>
+          <w:b/>
+          <w:szCs w:val="20"/>
+        </w:rPr>
+        <w:tab/>
+        <w:t xml:space="preserve">      Houston, TX</w:t>
+      </w:r>
+    </w:p>
+    <w:p>
+      <w:pPr>
+        <w:pStyle w:val="BodyText"/>
+        <w:spacing w:after="0" w:line="252" w:lineRule="auto"/>
+        <w:contextualSpacing/>
+        <w:rPr>
+          <w:rFonts w:ascii="Times" w:hAnsi="Times" w:cs="Times New Roman"/>
+          <w:szCs w:val="20"/>
+        </w:rPr>
+      </w:pPr>
+      <w:r>
+        <w:rPr>
+          <w:rFonts w:ascii="Times" w:hAnsi="Times" w:cs="Times New Roman"/>
+          <w:i/>
+          <w:szCs w:val="20"/>
+        </w:rPr>
+        <w:t>Incoming Business Analyst</w:t>
+      </w:r>
+      <w:r>
+        <w:rPr>
+          <w:rFonts w:ascii="Times" w:hAnsi="Times" w:cs="Times New Roman"/>
+          <w:i/>
+          <w:szCs w:val="20"/>
+        </w:rPr>
+        <w:tab/>
+      </w:r>
+      <w:r>
+        <w:rPr>
+          <w:rFonts w:ascii="Times" w:hAnsi="Times" w:cs="Times New Roman"/>
+          <w:i/>
+          <w:szCs w:val="20"/>
+        </w:rPr>
+        <w:tab/>
+      </w:r>
+      <w:r>
+        <w:rPr>
+          <w:rFonts w:ascii="Times" w:hAnsi="Times" w:cs="Times New Roman"/>
+          <w:i/>
+          <w:szCs w:val="20"/>
+        </w:rPr>
+        <w:tab/>
+      </w:r>
+      <w:r>
+        <w:rPr>
+          <w:rFonts w:ascii="Times" w:hAnsi="Times" w:cs="Times New Roman"/>
+          <w:i/>
+          <w:szCs w:val="20"/>
+        </w:rPr>
+        <w:tab/>
+      </w:r>
+      <w:r>
+        <w:rPr>
+          <w:rFonts w:ascii="Times" w:hAnsi="Times" w:cs="Times New Roman"/>
+          <w:i/>
+          <w:szCs w:val="20"/>
+        </w:rPr>
+        <w:tab/>
+      </w:r>
+      <w:r>
+        <w:rPr>
+          <w:rFonts w:ascii="Times" w:hAnsi="Times" w:cs="Times New Roman"/>
+          <w:szCs w:val="20"/>
+        </w:rPr>
+        <w:tab/>
+      </w:r>
+      <w:r>
+        <w:rPr>
+          <w:rFonts w:ascii="Times" w:hAnsi="Times" w:cs="Times New Roman"/>
+          <w:szCs w:val="20"/>
+        </w:rPr>
+        <w:tab/>
+      </w:r>
+      <w:r>
+        <w:rPr>
+          <w:rFonts w:ascii="Times" w:hAnsi="Times" w:cs="Times New Roman"/>
+          <w:szCs w:val="20"/>
+        </w:rPr>
+        <w:tab/>
+      </w:r>
+      <w:r>
+        <w:rPr>
+          <w:rFonts w:ascii="Times" w:hAnsi="Times" w:cs="Times New Roman"/>
+          <w:szCs w:val="20"/>
+        </w:rPr>
+        <w:tab/>
+      </w:r>
+      <w:r>
+        <w:rPr>
+          <w:rFonts w:ascii="Times" w:hAnsi="Times" w:cs="Times New Roman"/>
+          <w:szCs w:val="20"/>
+        </w:rPr>
+        <w:tab/>
+        <w:t xml:space="preserve">       August 2019 - Present</w:t>
+      </w:r>
+    </w:p>
+    <w:p>
+      <w:pPr>
+        <w:pStyle w:val="BodyText"/>
+        <w:spacing w:after="0" w:line="252" w:lineRule="auto"/>
+        <w:contextualSpacing/>
+        <w:rPr>
+          <w:rFonts w:ascii="Times" w:hAnsi="Times" w:cs="Times New Roman"/>
+          <w:sz w:val="10"/>
+          <w:szCs w:val="20"/>
+        </w:rPr>
+      </w:pPr>
+    </w:p>
+    <w:p>
+      <w:pPr>
+        <w:pStyle w:val="BodyText"/>
+        <w:spacing w:after="0" w:line="252" w:lineRule="auto"/>
+        <w:contextualSpacing/>
+        <w:rPr>
+          <w:rFonts w:ascii="Times" w:hAnsi="Times" w:cs="Times New Roman"/>
+          <w:b/>
+          <w:szCs w:val="20"/>
+        </w:rPr>
+      </w:pPr>
+      <w:r>
+        <w:rPr>
+          <w:rFonts w:ascii="Times" w:hAnsi="Times" w:cs="Times New Roman"/>
+          <w:b/>
+          <w:szCs w:val="20"/>
+        </w:rPr>
         <w:t>Facebook</w:t>
       </w:r>
       <w:r>
@@ -1130,7 +1436,18 @@
           <w:szCs w:val="20"/>
           <w:lang w:eastAsia="en-US"/>
         </w:rPr>
-        <w:t>-party measurement data-pipeline and status-monitoring dashboard, collaborating with a team of 13 Facebook engineers and business partners to integrate their products into my measurement solution, measuring over 13 billion daily impressions</w:t>
+        <w:t>-party measurement data-pipeline and status-monitoring dashboard, collaborating with a team of 13 Facebook engineers and business partners t</w:t>
+      </w:r>
+      <w:bookmarkStart w:id="1" w:name="_GoBack"/>
+      <w:bookmarkEnd w:id="1"/>
+      <w:r>
+        <w:rPr>
+          <w:rFonts w:ascii="Times" w:eastAsiaTheme="minorEastAsia" w:hAnsi="Times"/>
+          <w:sz w:val="20"/>
+          <w:szCs w:val="20"/>
+          <w:lang w:eastAsia="en-US"/>
+        </w:rPr>
+        <w:t>o integrate their products into my measurement solution, measuring over 13 billion daily impressions</w:t>
       </w:r>
     </w:p>
     <w:p>
@@ -3151,17 +3468,7 @@
           <w:sz w:val="20"/>
           <w:lang w:eastAsia="en-US"/>
         </w:rPr>
-        <w:t xml:space="preserve"> and team members, ensuring clear communica</w:t>
-      </w:r>
-      <w:bookmarkStart w:id="1" w:name="_GoBack"/>
-      <w:bookmarkEnd w:id="1"/>
-      <w:r>
-        <w:rPr>
-          <w:rFonts w:eastAsiaTheme="minorEastAsia"/>
-          <w:sz w:val="20"/>
-          <w:lang w:eastAsia="en-US"/>
-        </w:rPr>
-        <w:t>tion between all parties</w:t>
+        <w:t xml:space="preserve"> and team members, ensuring clear communication between all parties</w:t>
       </w:r>
     </w:p>
     <w:p>
@@ -3752,6 +4059,7 @@
           <w:b/>
           <w:sz w:val="20"/>
         </w:rPr>
+        <w:lastRenderedPageBreak/>
         <w:t>Technical Skills</w:t>
       </w:r>
       <w:r>
@@ -8050,6 +8358,7 @@
     <w:rsid w:val="009F7431"/>
     <w:rsid w:val="00A54AE6"/>
     <w:rsid w:val="00A77DAA"/>
+    <w:rsid w:val="00AE7171"/>
     <w:rsid w:val="00B236C3"/>
     <w:rsid w:val="00B44AA4"/>
     <w:rsid w:val="00B4727C"/>
@@ -8080,6 +8389,7 @@
     <w:rsid w:val="00F07914"/>
     <w:rsid w:val="00F145A5"/>
     <w:rsid w:val="00F3499D"/>
+    <w:rsid w:val="00F51BE9"/>
     <w:rsid w:val="00F542A9"/>
     <w:rsid w:val="00F66BED"/>
     <w:rsid w:val="00F70D98"/>
@@ -8891,7 +9201,7 @@
 </file>
 
 <file path=customXml/itemProps1.xml><?xml version="1.0" encoding="utf-8"?>
-<ds:datastoreItem xmlns:ds="http://schemas.openxmlformats.org/officeDocument/2006/customXml" ds:itemID="{E59174E4-55AD-432A-87B8-E31D4F89BA9C}">
+<ds:datastoreItem xmlns:ds="http://schemas.openxmlformats.org/officeDocument/2006/customXml" ds:itemID="{79E6CEFA-9665-4E0E-BB57-A8CC15CC004A}">
   <ds:schemaRefs>
     <ds:schemaRef ds:uri="http://schemas.openxmlformats.org/officeDocument/2006/bibliography"/>
   </ds:schemaRefs>

</xml_diff>